<commit_message>
2D - Styleguide basic and first skecth prop01
</commit_message>
<xml_diff>
--- a/2D/End Assignment/Style.docx
+++ b/2D/End Assignment/Style.docx
@@ -86,17 +86,7 @@
           <w:sz w:val="28"/>
           <w:szCs w:val="28"/>
         </w:rPr>
-        <w:t xml:space="preserve">Is a minimalist style which use simple elements/shapes and bright/flat colours. </w:t>
-      </w:r>
-      <w:r>
-        <w:rPr>
-          <w:rFonts w:ascii="Times New Roman" w:hAnsi="Times New Roman"/>
-          <w:b w:val="false"/>
-          <w:bCs w:val="false"/>
-          <w:sz w:val="28"/>
-          <w:szCs w:val="28"/>
-        </w:rPr>
-        <w:t>Some properties are:</w:t>
+        <w:t>Is a minimalist style which use simple elements/shapes and bright/flat colours. Some properties are:</w:t>
       </w:r>
     </w:p>
     <w:p>
@@ -284,6 +274,86 @@
           <w:szCs w:val="28"/>
         </w:rPr>
       </w:pPr>
+      <w:hyperlink r:id="rId3">
+        <w:r>
+          <w:rPr>
+            <w:rStyle w:val="InternetLink"/>
+            <w:rFonts w:ascii="Times New Roman" w:hAnsi="Times New Roman"/>
+            <w:b w:val="false"/>
+            <w:bCs w:val="false"/>
+            <w:sz w:val="28"/>
+            <w:szCs w:val="28"/>
+          </w:rPr>
+          <w:t>https://gigantic.store/top-20-flat-design-tips/</w:t>
+        </w:r>
+      </w:hyperlink>
+    </w:p>
+    <w:p>
+      <w:pPr>
+        <w:pStyle w:val="Normal"/>
+        <w:bidi w:val="0"/>
+        <w:spacing w:lineRule="auto" w:line="276"/>
+        <w:jc w:val="both"/>
+        <w:rPr>
+          <w:rFonts w:ascii="Times New Roman" w:hAnsi="Times New Roman"/>
+          <w:b w:val="false"/>
+          <w:b w:val="false"/>
+          <w:bCs w:val="false"/>
+          <w:sz w:val="28"/>
+          <w:szCs w:val="28"/>
+        </w:rPr>
+      </w:pPr>
+      <w:r>
+        <w:rPr>
+          <w:rFonts w:ascii="Times New Roman" w:hAnsi="Times New Roman"/>
+          <w:b w:val="false"/>
+          <w:bCs w:val="false"/>
+          <w:sz w:val="28"/>
+          <w:szCs w:val="28"/>
+        </w:rPr>
+      </w:r>
+    </w:p>
+    <w:p>
+      <w:pPr>
+        <w:pStyle w:val="Normal"/>
+        <w:bidi w:val="0"/>
+        <w:spacing w:lineRule="auto" w:line="276"/>
+        <w:jc w:val="both"/>
+        <w:rPr>
+          <w:rFonts w:ascii="Times New Roman" w:hAnsi="Times New Roman"/>
+          <w:b w:val="false"/>
+          <w:b w:val="false"/>
+          <w:bCs w:val="false"/>
+          <w:sz w:val="28"/>
+          <w:szCs w:val="28"/>
+        </w:rPr>
+      </w:pPr>
+      <w:r>
+        <w:rPr>
+          <w:rFonts w:ascii="Times New Roman" w:hAnsi="Times New Roman"/>
+          <w:b w:val="false"/>
+          <w:bCs w:val="false"/>
+          <w:sz w:val="28"/>
+          <w:szCs w:val="28"/>
+        </w:rPr>
+        <w:t>Use sans serif fonts</w:t>
+      </w:r>
+    </w:p>
+    <w:p>
+      <w:pPr>
+        <w:pStyle w:val="Normal"/>
+        <w:bidi w:val="0"/>
+        <w:spacing w:lineRule="auto" w:line="276"/>
+        <w:jc w:val="both"/>
+        <w:rPr>
+          <w:rFonts w:ascii="Times New Roman" w:hAnsi="Times New Roman"/>
+          <w:b w:val="false"/>
+          <w:b w:val="false"/>
+          <w:bCs w:val="false"/>
+          <w:sz w:val="28"/>
+          <w:szCs w:val="28"/>
+        </w:rPr>
+      </w:pPr>
       <w:r>
         <w:rPr>
           <w:rFonts w:ascii="Times New Roman" w:hAnsi="Times New Roman"/>
@@ -343,42 +413,155 @@
           <w:sz w:val="28"/>
           <w:szCs w:val="28"/>
         </w:rPr>
-      </w:r>
-    </w:p>
-    <w:p>
-      <w:pPr>
-        <w:pStyle w:val="Normal"/>
-        <w:bidi w:val="0"/>
-        <w:spacing w:lineRule="auto" w:line="276"/>
-        <w:jc w:val="both"/>
-        <w:rPr>
-          <w:rFonts w:ascii="Times New Roman" w:hAnsi="Times New Roman"/>
-          <w:b w:val="false"/>
-          <w:b w:val="false"/>
-          <w:bCs w:val="false"/>
-          <w:sz w:val="28"/>
-          <w:szCs w:val="28"/>
-        </w:rPr>
-      </w:pPr>
-      <w:r>
-        <w:rPr>
-          <w:rFonts w:ascii="Times New Roman" w:hAnsi="Times New Roman"/>
-          <w:b w:val="false"/>
-          <w:bCs w:val="false"/>
-          <w:sz w:val="28"/>
-          <w:szCs w:val="28"/>
-        </w:rPr>
-        <w:t xml:space="preserve">Use of colour and contrast to create depth </w:t>
-      </w:r>
-      <w:r>
-        <w:rPr>
-          <w:rFonts w:ascii="Times New Roman" w:hAnsi="Times New Roman"/>
-          <w:b w:val="false"/>
-          <w:bCs w:val="false"/>
-          <w:sz w:val="28"/>
-          <w:szCs w:val="28"/>
-        </w:rPr>
-        <w:t>and textures.</w:t>
+        <w:t xml:space="preserve">Use of bright colours </w:t>
+      </w:r>
+    </w:p>
+    <w:p>
+      <w:pPr>
+        <w:pStyle w:val="Normal"/>
+        <w:bidi w:val="0"/>
+        <w:spacing w:lineRule="auto" w:line="276"/>
+        <w:jc w:val="both"/>
+        <w:rPr>
+          <w:rFonts w:ascii="Times New Roman" w:hAnsi="Times New Roman"/>
+          <w:b w:val="false"/>
+          <w:b w:val="false"/>
+          <w:bCs w:val="false"/>
+          <w:sz w:val="28"/>
+          <w:szCs w:val="28"/>
+        </w:rPr>
+      </w:pPr>
+      <w:r>
+        <w:rPr>
+          <w:rFonts w:ascii="Times New Roman" w:hAnsi="Times New Roman"/>
+          <w:b w:val="false"/>
+          <w:bCs w:val="false"/>
+          <w:sz w:val="28"/>
+          <w:szCs w:val="28"/>
+        </w:rPr>
+        <w:tab/>
+        <w:t>and</w:t>
+      </w:r>
+    </w:p>
+    <w:p>
+      <w:pPr>
+        <w:pStyle w:val="Normal"/>
+        <w:bidi w:val="0"/>
+        <w:spacing w:lineRule="auto" w:line="276"/>
+        <w:jc w:val="both"/>
+        <w:rPr>
+          <w:rFonts w:ascii="Times New Roman" w:hAnsi="Times New Roman"/>
+          <w:b w:val="false"/>
+          <w:b w:val="false"/>
+          <w:bCs w:val="false"/>
+          <w:sz w:val="28"/>
+          <w:szCs w:val="28"/>
+        </w:rPr>
+      </w:pPr>
+      <w:r>
+        <w:rPr>
+          <w:rFonts w:ascii="Times New Roman" w:hAnsi="Times New Roman"/>
+          <w:b w:val="false"/>
+          <w:bCs w:val="false"/>
+          <w:sz w:val="28"/>
+          <w:szCs w:val="28"/>
+        </w:rPr>
+        <w:t>Pastel colours → A</w:t>
+      </w:r>
+      <w:r>
+        <w:rPr>
+          <w:rFonts w:ascii="Times New Roman" w:hAnsi="Times New Roman"/>
+          <w:b w:val="false"/>
+          <w:i w:val="false"/>
+          <w:caps w:val="false"/>
+          <w:smallCaps w:val="false"/>
+          <w:color w:val="0E1318"/>
+          <w:spacing w:val="0"/>
+          <w:sz w:val="28"/>
+          <w:szCs w:val="28"/>
+        </w:rPr>
+        <w:t xml:space="preserve">re pale tones of colours made by mixing a significant amount of white into the original shade.  </w:t>
+      </w:r>
+      <w:r>
+        <w:rPr>
+          <w:rFonts w:ascii="Times New Roman" w:hAnsi="Times New Roman"/>
+          <w:b w:val="false"/>
+          <w:i w:val="false"/>
+          <w:caps w:val="false"/>
+          <w:smallCaps w:val="false"/>
+          <w:color w:val="0E1318"/>
+          <w:spacing w:val="0"/>
+          <w:sz w:val="28"/>
+          <w:szCs w:val="28"/>
+        </w:rPr>
+        <w:t xml:space="preserve">It transmits a calming, </w:t>
+      </w:r>
+      <w:r>
+        <w:rPr>
+          <w:rFonts w:eastAsia="NSimSun" w:cs="Lucida Sans" w:ascii="Times New Roman" w:hAnsi="Times New Roman"/>
+          <w:b w:val="false"/>
+          <w:i w:val="false"/>
+          <w:caps w:val="false"/>
+          <w:smallCaps w:val="false"/>
+          <w:color w:val="0E1318"/>
+          <w:spacing w:val="0"/>
+          <w:kern w:val="2"/>
+          <w:sz w:val="28"/>
+          <w:szCs w:val="28"/>
+          <w:lang w:val="en-GB" w:eastAsia="zh-CN" w:bidi="hi-IN"/>
+        </w:rPr>
+        <w:t xml:space="preserve">soothing and peaceful feeling. </w:t>
+      </w:r>
+    </w:p>
+    <w:p>
+      <w:pPr>
+        <w:pStyle w:val="Normal"/>
+        <w:bidi w:val="0"/>
+        <w:spacing w:lineRule="auto" w:line="276"/>
+        <w:jc w:val="both"/>
+        <w:rPr>
+          <w:rFonts w:ascii="Times New Roman" w:hAnsi="Times New Roman"/>
+          <w:b w:val="false"/>
+          <w:b w:val="false"/>
+          <w:bCs w:val="false"/>
+          <w:sz w:val="28"/>
+          <w:szCs w:val="28"/>
+        </w:rPr>
+      </w:pPr>
+      <w:r>
+        <w:rPr>
+          <w:rFonts w:ascii="Times New Roman" w:hAnsi="Times New Roman"/>
+          <w:b w:val="false"/>
+          <w:bCs w:val="false"/>
+          <w:sz w:val="28"/>
+          <w:szCs w:val="28"/>
+        </w:rPr>
+      </w:r>
+    </w:p>
+    <w:p>
+      <w:pPr>
+        <w:pStyle w:val="Normal"/>
+        <w:bidi w:val="0"/>
+        <w:spacing w:lineRule="auto" w:line="276"/>
+        <w:jc w:val="both"/>
+        <w:rPr>
+          <w:rFonts w:ascii="Times New Roman" w:hAnsi="Times New Roman"/>
+          <w:b w:val="false"/>
+          <w:b w:val="false"/>
+          <w:bCs w:val="false"/>
+          <w:sz w:val="28"/>
+          <w:szCs w:val="28"/>
+        </w:rPr>
+      </w:pPr>
+      <w:r>
+        <w:rPr>
+          <w:rFonts w:ascii="Times New Roman" w:hAnsi="Times New Roman"/>
+          <w:b w:val="false"/>
+          <w:bCs w:val="false"/>
+          <w:sz w:val="28"/>
+          <w:szCs w:val="28"/>
+        </w:rPr>
+        <w:t>Use of colour and contrast to create depth</w:t>
       </w:r>
     </w:p>
     <w:p>
@@ -455,94 +638,117 @@
           <w:sz w:val="28"/>
           <w:szCs w:val="28"/>
         </w:rPr>
-        <w:t>Saturation – Medium? High? Contrast. Elements in the front are more saturated than those in the background for atmospheric perspective</w:t>
-      </w:r>
-    </w:p>
-    <w:p>
-      <w:pPr>
-        <w:pStyle w:val="Normal"/>
-        <w:bidi w:val="0"/>
-        <w:spacing w:lineRule="auto" w:line="276"/>
-        <w:jc w:val="both"/>
-        <w:rPr>
-          <w:rFonts w:ascii="Times New Roman" w:hAnsi="Times New Roman"/>
-          <w:b w:val="false"/>
-          <w:b w:val="false"/>
-          <w:bCs w:val="false"/>
-          <w:sz w:val="28"/>
-          <w:szCs w:val="28"/>
-        </w:rPr>
-      </w:pPr>
-      <w:r>
-        <w:rPr>
-          <w:rFonts w:ascii="Times New Roman" w:hAnsi="Times New Roman"/>
-          <w:b w:val="false"/>
-          <w:bCs w:val="false"/>
-          <w:sz w:val="28"/>
-          <w:szCs w:val="28"/>
-        </w:rPr>
-        <w:t xml:space="preserve">Hue / Colour – </w:t>
-      </w:r>
-      <w:r>
-        <w:rPr>
-          <w:rFonts w:ascii="Times New Roman" w:hAnsi="Times New Roman"/>
-          <w:b w:val="false"/>
-          <w:bCs w:val="false"/>
-          <w:sz w:val="28"/>
-          <w:szCs w:val="28"/>
-        </w:rPr>
-        <w:t>Medium Contrast?</w:t>
-      </w:r>
-    </w:p>
-    <w:p>
-      <w:pPr>
-        <w:pStyle w:val="Normal"/>
-        <w:bidi w:val="0"/>
-        <w:spacing w:lineRule="auto" w:line="276"/>
-        <w:jc w:val="both"/>
-        <w:rPr>
-          <w:rFonts w:ascii="Times New Roman" w:hAnsi="Times New Roman"/>
-          <w:b w:val="false"/>
-          <w:b w:val="false"/>
-          <w:bCs w:val="false"/>
-          <w:sz w:val="28"/>
-          <w:szCs w:val="28"/>
-        </w:rPr>
-      </w:pPr>
-      <w:r>
-        <w:rPr>
-          <w:rFonts w:ascii="Times New Roman" w:hAnsi="Times New Roman"/>
-          <w:b w:val="false"/>
-          <w:bCs w:val="false"/>
-          <w:sz w:val="28"/>
-          <w:szCs w:val="28"/>
-        </w:rPr>
-      </w:r>
-    </w:p>
-    <w:p>
-      <w:pPr>
-        <w:pStyle w:val="Normal"/>
-        <w:bidi w:val="0"/>
-        <w:spacing w:lineRule="auto" w:line="276"/>
-        <w:jc w:val="both"/>
-        <w:rPr>
-          <w:rFonts w:ascii="Times New Roman" w:hAnsi="Times New Roman"/>
-          <w:b w:val="false"/>
-          <w:b w:val="false"/>
-          <w:bCs w:val="false"/>
-          <w:sz w:val="28"/>
-          <w:szCs w:val="28"/>
-        </w:rPr>
-      </w:pPr>
-      <w:r>
-        <w:rPr>
-          <w:rFonts w:ascii="Times New Roman" w:hAnsi="Times New Roman"/>
-          <w:b w:val="false"/>
-          <w:bCs w:val="false"/>
-          <w:sz w:val="28"/>
-          <w:szCs w:val="28"/>
-        </w:rPr>
-        <w:t>Colours are used to represent textures and shadows</w:t>
+        <w:t xml:space="preserve">Saturation – </w:t>
+      </w:r>
+      <w:r>
+        <w:rPr>
+          <w:rFonts w:ascii="Times New Roman" w:hAnsi="Times New Roman"/>
+          <w:b w:val="false"/>
+          <w:bCs w:val="false"/>
+          <w:sz w:val="28"/>
+          <w:szCs w:val="28"/>
+        </w:rPr>
+        <w:t xml:space="preserve">Use of pastel colours with low Saturation. </w:t>
+      </w:r>
+      <w:r>
+        <w:rPr>
+          <w:rFonts w:eastAsia="NSimSun" w:cs="Lucida Sans" w:ascii="Times New Roman" w:hAnsi="Times New Roman"/>
+          <w:b w:val="false"/>
+          <w:bCs w:val="false"/>
+          <w:color w:val="auto"/>
+          <w:kern w:val="2"/>
+          <w:sz w:val="28"/>
+          <w:szCs w:val="28"/>
+          <w:lang w:val="en-GB" w:eastAsia="zh-CN" w:bidi="hi-IN"/>
+        </w:rPr>
+        <w:t>Medium</w:t>
+      </w:r>
+      <w:r>
+        <w:rPr>
+          <w:rFonts w:ascii="Times New Roman" w:hAnsi="Times New Roman"/>
+          <w:b w:val="false"/>
+          <w:bCs w:val="false"/>
+          <w:sz w:val="28"/>
+          <w:szCs w:val="28"/>
+        </w:rPr>
+        <w:t xml:space="preserve"> Saturation Contrast.</w:t>
+      </w:r>
+    </w:p>
+    <w:p>
+      <w:pPr>
+        <w:pStyle w:val="Normal"/>
+        <w:bidi w:val="0"/>
+        <w:spacing w:lineRule="auto" w:line="276"/>
+        <w:jc w:val="both"/>
+        <w:rPr>
+          <w:rFonts w:ascii="Times New Roman" w:hAnsi="Times New Roman"/>
+          <w:b w:val="false"/>
+          <w:b w:val="false"/>
+          <w:bCs w:val="false"/>
+          <w:sz w:val="28"/>
+          <w:szCs w:val="28"/>
+        </w:rPr>
+      </w:pPr>
+      <w:r>
+        <w:rPr>
+          <w:rFonts w:ascii="Times New Roman" w:hAnsi="Times New Roman"/>
+          <w:b w:val="false"/>
+          <w:bCs w:val="false"/>
+          <w:sz w:val="28"/>
+          <w:szCs w:val="28"/>
+        </w:rPr>
+        <w:t>Hue / Colour – Medium Contrast?</w:t>
+      </w:r>
+    </w:p>
+    <w:p>
+      <w:pPr>
+        <w:pStyle w:val="Normal"/>
+        <w:bidi w:val="0"/>
+        <w:spacing w:lineRule="auto" w:line="276"/>
+        <w:jc w:val="both"/>
+        <w:rPr>
+          <w:rFonts w:ascii="Times New Roman" w:hAnsi="Times New Roman"/>
+          <w:b w:val="false"/>
+          <w:b w:val="false"/>
+          <w:bCs w:val="false"/>
+          <w:sz w:val="28"/>
+          <w:szCs w:val="28"/>
+        </w:rPr>
+      </w:pPr>
+      <w:r>
+        <w:rPr>
+          <w:rFonts w:ascii="Times New Roman" w:hAnsi="Times New Roman"/>
+          <w:b w:val="false"/>
+          <w:bCs w:val="false"/>
+          <w:sz w:val="28"/>
+          <w:szCs w:val="28"/>
+        </w:rPr>
+      </w:r>
+    </w:p>
+    <w:p>
+      <w:pPr>
+        <w:pStyle w:val="Normal"/>
+        <w:bidi w:val="0"/>
+        <w:spacing w:lineRule="auto" w:line="276"/>
+        <w:jc w:val="both"/>
+        <w:rPr>
+          <w:rFonts w:ascii="Times New Roman" w:hAnsi="Times New Roman"/>
+          <w:b w:val="false"/>
+          <w:b w:val="false"/>
+          <w:bCs w:val="false"/>
+          <w:sz w:val="28"/>
+          <w:szCs w:val="28"/>
+        </w:rPr>
+      </w:pPr>
+      <w:r>
+        <w:rPr>
+          <w:rFonts w:ascii="Times New Roman" w:hAnsi="Times New Roman"/>
+          <w:b w:val="false"/>
+          <w:bCs w:val="false"/>
+          <w:sz w:val="28"/>
+          <w:szCs w:val="28"/>
+        </w:rPr>
+        <w:t>Colours are used to represent textures.</w:t>
       </w:r>
     </w:p>
     <w:p>
@@ -612,6 +818,25 @@
         </w:rPr>
       </w:pPr>
       <w:r>
+        <w:rPr/>
+      </w:r>
+    </w:p>
+    <w:p>
+      <w:pPr>
+        <w:pStyle w:val="Normal"/>
+        <w:bidi w:val="0"/>
+        <w:spacing w:lineRule="auto" w:line="276"/>
+        <w:jc w:val="both"/>
+        <w:rPr>
+          <w:rFonts w:ascii="Times New Roman" w:hAnsi="Times New Roman"/>
+          <w:b w:val="false"/>
+          <w:b w:val="false"/>
+          <w:bCs w:val="false"/>
+          <w:sz w:val="28"/>
+          <w:szCs w:val="28"/>
+        </w:rPr>
+      </w:pPr>
+      <w:r>
         <w:rPr>
           <w:rFonts w:ascii="Times New Roman" w:hAnsi="Times New Roman"/>
           <w:b w:val="false"/>
@@ -680,6 +905,290 @@
         <w:jc w:val="both"/>
         <w:rPr>
           <w:rFonts w:ascii="Times New Roman" w:hAnsi="Times New Roman"/>
+          <w:b w:val="false"/>
+          <w:b w:val="false"/>
+          <w:bCs w:val="false"/>
+          <w:sz w:val="28"/>
+          <w:szCs w:val="28"/>
+        </w:rPr>
+      </w:pPr>
+      <w:r>
+        <w:rPr>
+          <w:rFonts w:ascii="Times New Roman" w:hAnsi="Times New Roman"/>
+          <w:b w:val="false"/>
+          <w:bCs w:val="false"/>
+          <w:sz w:val="28"/>
+          <w:szCs w:val="28"/>
+        </w:rPr>
+        <w:t xml:space="preserve">Lines </w:t>
+      </w:r>
+      <w:r>
+        <w:rPr>
+          <w:rFonts w:eastAsia="NSimSun" w:cs="Lucida Sans" w:ascii="Times New Roman" w:hAnsi="Times New Roman"/>
+          <w:b w:val="false"/>
+          <w:bCs w:val="false"/>
+          <w:color w:val="auto"/>
+          <w:kern w:val="2"/>
+          <w:sz w:val="28"/>
+          <w:szCs w:val="28"/>
+          <w:lang w:val="en-GB" w:eastAsia="zh-CN" w:bidi="hi-IN"/>
+        </w:rPr>
+        <w:t>can be</w:t>
+      </w:r>
+      <w:r>
+        <w:rPr>
+          <w:rFonts w:eastAsia="NSimSun" w:cs="Lucida Sans" w:ascii="Times New Roman" w:hAnsi="Times New Roman"/>
+          <w:b w:val="false"/>
+          <w:bCs w:val="false"/>
+          <w:color w:val="auto"/>
+          <w:kern w:val="2"/>
+          <w:sz w:val="28"/>
+          <w:szCs w:val="28"/>
+          <w:lang w:val="en-GB" w:eastAsia="zh-CN" w:bidi="hi-IN"/>
+        </w:rPr>
+        <w:t xml:space="preserve"> straight </w:t>
+      </w:r>
+      <w:r>
+        <w:rPr>
+          <w:rFonts w:eastAsia="NSimSun" w:cs="Lucida Sans" w:ascii="Times New Roman" w:hAnsi="Times New Roman"/>
+          <w:b w:val="false"/>
+          <w:bCs w:val="false"/>
+          <w:color w:val="auto"/>
+          <w:kern w:val="2"/>
+          <w:sz w:val="28"/>
+          <w:szCs w:val="28"/>
+          <w:lang w:val="en-GB" w:eastAsia="zh-CN" w:bidi="hi-IN"/>
+        </w:rPr>
+        <w:t>or curvy, and always</w:t>
+      </w:r>
+      <w:r>
+        <w:rPr>
+          <w:rFonts w:eastAsia="NSimSun" w:cs="Lucida Sans" w:ascii="Times New Roman" w:hAnsi="Times New Roman"/>
+          <w:b w:val="false"/>
+          <w:bCs w:val="false"/>
+          <w:color w:val="auto"/>
+          <w:kern w:val="2"/>
+          <w:sz w:val="28"/>
+          <w:szCs w:val="28"/>
+          <w:lang w:val="en-GB" w:eastAsia="zh-CN" w:bidi="hi-IN"/>
+        </w:rPr>
+        <w:t xml:space="preserve"> rounded and thick.</w:t>
+      </w:r>
+    </w:p>
+    <w:p>
+      <w:pPr>
+        <w:pStyle w:val="Normal"/>
+        <w:bidi w:val="0"/>
+        <w:spacing w:lineRule="auto" w:line="276"/>
+        <w:jc w:val="both"/>
+        <w:rPr>
+          <w:rFonts w:ascii="Times New Roman" w:hAnsi="Times New Roman"/>
+          <w:b w:val="false"/>
+          <w:b w:val="false"/>
+          <w:bCs w:val="false"/>
+          <w:sz w:val="28"/>
+          <w:szCs w:val="28"/>
+        </w:rPr>
+      </w:pPr>
+      <w:r>
+        <w:rPr>
+          <w:rFonts w:eastAsia="NSimSun" w:cs="Lucida Sans" w:ascii="Times New Roman" w:hAnsi="Times New Roman"/>
+          <w:b w:val="false"/>
+          <w:bCs w:val="false"/>
+          <w:color w:val="auto"/>
+          <w:kern w:val="2"/>
+          <w:sz w:val="28"/>
+          <w:szCs w:val="28"/>
+          <w:lang w:val="en-GB" w:eastAsia="zh-CN" w:bidi="hi-IN"/>
+        </w:rPr>
+        <w:t>They are used to add</w:t>
+      </w:r>
+      <w:r>
+        <w:rPr>
+          <w:rFonts w:eastAsia="NSimSun" w:cs="Lucida Sans" w:ascii="Times New Roman" w:hAnsi="Times New Roman"/>
+          <w:b w:val="false"/>
+          <w:bCs w:val="false"/>
+          <w:color w:val="auto"/>
+          <w:kern w:val="2"/>
+          <w:sz w:val="28"/>
+          <w:szCs w:val="28"/>
+          <w:lang w:val="en-GB" w:eastAsia="zh-CN" w:bidi="hi-IN"/>
+        </w:rPr>
+        <w:t xml:space="preserve"> </w:t>
+      </w:r>
+      <w:r>
+        <w:rPr>
+          <w:rFonts w:eastAsia="NSimSun" w:cs="Lucida Sans" w:ascii="Times New Roman" w:hAnsi="Times New Roman"/>
+          <w:b w:val="false"/>
+          <w:bCs w:val="false"/>
+          <w:color w:val="auto"/>
+          <w:kern w:val="2"/>
+          <w:sz w:val="28"/>
+          <w:szCs w:val="28"/>
+          <w:lang w:val="en-GB" w:eastAsia="zh-CN" w:bidi="hi-IN"/>
+        </w:rPr>
+        <w:t xml:space="preserve">shadows </w:t>
+      </w:r>
+      <w:r>
+        <w:rPr>
+          <w:rFonts w:eastAsia="NSimSun" w:cs="Lucida Sans" w:ascii="Times New Roman" w:hAnsi="Times New Roman"/>
+          <w:b w:val="false"/>
+          <w:bCs w:val="false"/>
+          <w:color w:val="auto"/>
+          <w:kern w:val="2"/>
+          <w:sz w:val="28"/>
+          <w:szCs w:val="28"/>
+          <w:lang w:val="en-GB" w:eastAsia="zh-CN" w:bidi="hi-IN"/>
+        </w:rPr>
+        <w:t>to the objects</w:t>
+      </w:r>
+      <w:r>
+        <w:rPr>
+          <w:rFonts w:eastAsia="NSimSun" w:cs="Lucida Sans" w:ascii="Times New Roman" w:hAnsi="Times New Roman"/>
+          <w:b w:val="false"/>
+          <w:bCs w:val="false"/>
+          <w:color w:val="auto"/>
+          <w:kern w:val="2"/>
+          <w:sz w:val="28"/>
+          <w:szCs w:val="28"/>
+          <w:lang w:val="en-GB" w:eastAsia="zh-CN" w:bidi="hi-IN"/>
+        </w:rPr>
+        <w:t xml:space="preserve"> or to represent textures.</w:t>
+      </w:r>
+    </w:p>
+    <w:p>
+      <w:pPr>
+        <w:pStyle w:val="Normal"/>
+        <w:bidi w:val="0"/>
+        <w:spacing w:lineRule="auto" w:line="276"/>
+        <w:jc w:val="both"/>
+        <w:rPr>
+          <w:rFonts w:ascii="Times New Roman" w:hAnsi="Times New Roman"/>
+          <w:b w:val="false"/>
+          <w:b w:val="false"/>
+          <w:bCs w:val="false"/>
+          <w:sz w:val="28"/>
+          <w:szCs w:val="28"/>
+        </w:rPr>
+      </w:pPr>
+      <w:r>
+        <w:rPr>
+          <w:rFonts w:ascii="Times New Roman" w:hAnsi="Times New Roman"/>
+          <w:b w:val="false"/>
+          <w:bCs w:val="false"/>
+          <w:sz w:val="28"/>
+          <w:szCs w:val="28"/>
+        </w:rPr>
+      </w:r>
+    </w:p>
+    <w:p>
+      <w:pPr>
+        <w:pStyle w:val="Normal"/>
+        <w:bidi w:val="0"/>
+        <w:spacing w:lineRule="auto" w:line="276"/>
+        <w:jc w:val="both"/>
+        <w:rPr>
+          <w:rFonts w:ascii="Times New Roman" w:hAnsi="Times New Roman"/>
+          <w:b w:val="false"/>
+          <w:b w:val="false"/>
+          <w:bCs w:val="false"/>
+          <w:sz w:val="28"/>
+          <w:szCs w:val="28"/>
+        </w:rPr>
+      </w:pPr>
+      <w:r>
+        <w:rPr>
+          <w:rFonts w:ascii="Times New Roman" w:hAnsi="Times New Roman"/>
+          <w:b w:val="false"/>
+          <w:bCs w:val="false"/>
+          <w:sz w:val="28"/>
+          <w:szCs w:val="28"/>
+        </w:rPr>
+      </w:r>
+    </w:p>
+    <w:p>
+      <w:pPr>
+        <w:pStyle w:val="Normal"/>
+        <w:bidi w:val="0"/>
+        <w:spacing w:lineRule="auto" w:line="276"/>
+        <w:jc w:val="both"/>
+        <w:rPr>
+          <w:rFonts w:ascii="Times New Roman" w:hAnsi="Times New Roman"/>
+          <w:b/>
+          <w:b/>
+          <w:bCs/>
+          <w:sz w:val="28"/>
+          <w:szCs w:val="28"/>
+        </w:rPr>
+      </w:pPr>
+      <w:r>
+        <w:rPr>
+          <w:rFonts w:ascii="Times New Roman" w:hAnsi="Times New Roman"/>
+          <w:b/>
+          <w:bCs/>
+          <w:sz w:val="28"/>
+          <w:szCs w:val="28"/>
+        </w:rPr>
+      </w:r>
+    </w:p>
+    <w:p>
+      <w:pPr>
+        <w:pStyle w:val="Normal"/>
+        <w:bidi w:val="0"/>
+        <w:spacing w:lineRule="auto" w:line="276"/>
+        <w:jc w:val="both"/>
+        <w:rPr>
+          <w:rFonts w:ascii="Times New Roman" w:hAnsi="Times New Roman"/>
+          <w:b/>
+          <w:b/>
+          <w:bCs/>
+          <w:sz w:val="28"/>
+          <w:szCs w:val="28"/>
+        </w:rPr>
+      </w:pPr>
+      <w:r>
+        <w:rPr>
+          <w:rFonts w:ascii="Times New Roman" w:hAnsi="Times New Roman"/>
+          <w:b/>
+          <w:bCs/>
+          <w:sz w:val="28"/>
+          <w:szCs w:val="28"/>
+        </w:rPr>
+      </w:r>
+    </w:p>
+    <w:p>
+      <w:pPr>
+        <w:pStyle w:val="Normal"/>
+        <w:bidi w:val="0"/>
+        <w:spacing w:lineRule="auto" w:line="276"/>
+        <w:jc w:val="both"/>
+        <w:rPr>
+          <w:rFonts w:ascii="Times New Roman" w:hAnsi="Times New Roman"/>
+          <w:b/>
+          <w:b/>
+          <w:bCs/>
+          <w:sz w:val="28"/>
+          <w:szCs w:val="28"/>
+        </w:rPr>
+      </w:pPr>
+      <w:r>
+        <w:rPr>
+          <w:rFonts w:ascii="Times New Roman" w:hAnsi="Times New Roman"/>
+          <w:b/>
+          <w:bCs/>
+          <w:sz w:val="28"/>
+          <w:szCs w:val="28"/>
+        </w:rPr>
+      </w:r>
+    </w:p>
+    <w:p>
+      <w:pPr>
+        <w:pStyle w:val="Normal"/>
+        <w:bidi w:val="0"/>
+        <w:spacing w:lineRule="auto" w:line="276"/>
+        <w:jc w:val="both"/>
+        <w:rPr>
+          <w:rFonts w:ascii="Times New Roman" w:hAnsi="Times New Roman"/>
           <w:b/>
           <w:b/>
           <w:bCs/>
@@ -756,23 +1265,86 @@
         <w:spacing w:lineRule="auto" w:line="276"/>
         <w:jc w:val="both"/>
         <w:rPr>
-          <w:rFonts w:ascii="Times New Roman" w:hAnsi="Times New Roman"/>
-          <w:b w:val="false"/>
-          <w:b w:val="false"/>
-          <w:bCs w:val="false"/>
-          <w:sz w:val="28"/>
-          <w:szCs w:val="28"/>
-        </w:rPr>
-      </w:pPr>
-      <w:r>
-        <w:rPr>
-          <w:rFonts w:ascii="Times New Roman" w:hAnsi="Times New Roman"/>
-          <w:b w:val="false"/>
-          <w:bCs w:val="false"/>
-          <w:sz w:val="28"/>
-          <w:szCs w:val="28"/>
-        </w:rPr>
-        <w:t>Three shapes used: Circles, Triangles and Rectangles</w:t>
+          <w:rFonts w:ascii="Times New Roman" w:hAnsi="Times New Roman" w:eastAsia="NSimSun" w:cs="Lucida Sans"/>
+          <w:b w:val="false"/>
+          <w:b w:val="false"/>
+          <w:bCs w:val="false"/>
+          <w:color w:val="auto"/>
+          <w:kern w:val="2"/>
+          <w:sz w:val="28"/>
+          <w:szCs w:val="28"/>
+          <w:lang w:val="en-GB" w:eastAsia="zh-CN" w:bidi="hi-IN"/>
+        </w:rPr>
+      </w:pPr>
+      <w:r>
+        <w:rPr>
+          <w:rFonts w:eastAsia="NSimSun" w:cs="Lucida Sans" w:ascii="Times New Roman" w:hAnsi="Times New Roman"/>
+          <w:b w:val="false"/>
+          <w:bCs w:val="false"/>
+          <w:color w:val="auto"/>
+          <w:kern w:val="2"/>
+          <w:sz w:val="28"/>
+          <w:szCs w:val="28"/>
+          <w:lang w:val="en-GB" w:eastAsia="zh-CN" w:bidi="hi-IN"/>
+        </w:rPr>
+        <w:t xml:space="preserve">Used for cut shadows in order to give a 3D look. </w:t>
+      </w:r>
+      <w:hyperlink r:id="rId4">
+        <w:r>
+          <w:rPr>
+            <w:rStyle w:val="InternetLink"/>
+            <w:rFonts w:eastAsia="NSimSun" w:cs="Lucida Sans" w:ascii="Times New Roman" w:hAnsi="Times New Roman"/>
+            <w:b w:val="false"/>
+            <w:bCs w:val="false"/>
+            <w:color w:val="auto"/>
+            <w:kern w:val="2"/>
+            <w:sz w:val="28"/>
+            <w:szCs w:val="28"/>
+            <w:lang w:val="en-GB" w:eastAsia="zh-CN" w:bidi="hi-IN"/>
+          </w:rPr>
+          <w:t>https://www.youtube.com/watch?v=a2lcUmNuyrM</w:t>
+        </w:r>
+      </w:hyperlink>
+      <w:hyperlink r:id="rId5">
+        <w:r>
+          <w:rPr>
+            <w:rFonts w:eastAsia="NSimSun" w:cs="Lucida Sans" w:ascii="Times New Roman" w:hAnsi="Times New Roman"/>
+            <w:b w:val="false"/>
+            <w:bCs w:val="false"/>
+            <w:color w:val="auto"/>
+            <w:kern w:val="2"/>
+            <w:sz w:val="28"/>
+            <w:szCs w:val="28"/>
+            <w:lang w:val="en-GB" w:eastAsia="zh-CN" w:bidi="hi-IN"/>
+          </w:rPr>
+          <w:t xml:space="preserve"> </w:t>
+        </w:r>
+      </w:hyperlink>
+    </w:p>
+    <w:p>
+      <w:pPr>
+        <w:pStyle w:val="Normal"/>
+        <w:bidi w:val="0"/>
+        <w:spacing w:lineRule="auto" w:line="276"/>
+        <w:jc w:val="both"/>
+        <w:rPr>
+          <w:rFonts w:ascii="Times New Roman" w:hAnsi="Times New Roman"/>
+          <w:b w:val="false"/>
+          <w:b w:val="false"/>
+          <w:bCs w:val="false"/>
+          <w:sz w:val="28"/>
+          <w:szCs w:val="28"/>
+        </w:rPr>
+      </w:pPr>
+      <w:r>
+        <w:rPr>
+          <w:rFonts w:ascii="Times New Roman" w:hAnsi="Times New Roman"/>
+          <w:b w:val="false"/>
+          <w:bCs w:val="false"/>
+          <w:sz w:val="28"/>
+          <w:szCs w:val="28"/>
+        </w:rPr>
+        <w:t>Basic Shapes used: Circle, rectangle and triangle</w:t>
       </w:r>
     </w:p>
     <w:p>
@@ -925,6 +1497,110 @@
           <w:sz w:val="28"/>
           <w:szCs w:val="28"/>
         </w:rPr>
+        <w:t>Styleguide</w:t>
+      </w:r>
+    </w:p>
+    <w:p>
+      <w:pPr>
+        <w:pStyle w:val="Normal"/>
+        <w:bidi w:val="0"/>
+        <w:spacing w:lineRule="auto" w:line="276"/>
+        <w:jc w:val="both"/>
+        <w:rPr>
+          <w:rFonts w:ascii="Times New Roman" w:hAnsi="Times New Roman"/>
+          <w:b/>
+          <w:b/>
+          <w:bCs/>
+          <w:sz w:val="28"/>
+          <w:szCs w:val="28"/>
+        </w:rPr>
+      </w:pPr>
+      <w:r>
+        <w:rPr>
+          <w:rFonts w:ascii="Times New Roman" w:hAnsi="Times New Roman"/>
+          <w:b/>
+          <w:bCs/>
+          <w:sz w:val="28"/>
+          <w:szCs w:val="28"/>
+        </w:rPr>
+      </w:r>
+    </w:p>
+    <w:p>
+      <w:pPr>
+        <w:pStyle w:val="Normal"/>
+        <w:bidi w:val="0"/>
+        <w:spacing w:lineRule="auto" w:line="276"/>
+        <w:jc w:val="both"/>
+        <w:rPr>
+          <w:rFonts w:ascii="Times New Roman" w:hAnsi="Times New Roman"/>
+          <w:b w:val="false"/>
+          <w:b w:val="false"/>
+          <w:bCs w:val="false"/>
+          <w:sz w:val="28"/>
+          <w:szCs w:val="28"/>
+        </w:rPr>
+      </w:pPr>
+      <w:r>
+        <w:rPr>
+          <w:rFonts w:ascii="Times New Roman" w:hAnsi="Times New Roman"/>
+          <w:b w:val="false"/>
+          <w:bCs w:val="false"/>
+          <w:sz w:val="28"/>
+          <w:szCs w:val="28"/>
+        </w:rPr>
+        <w:t>Pastel colors</w:t>
+      </w:r>
+    </w:p>
+    <w:p>
+      <w:pPr>
+        <w:pStyle w:val="Normal"/>
+        <w:bidi w:val="0"/>
+        <w:spacing w:lineRule="auto" w:line="276"/>
+        <w:jc w:val="both"/>
+        <w:rPr>
+          <w:rFonts w:ascii="Times New Roman" w:hAnsi="Times New Roman"/>
+          <w:b w:val="false"/>
+          <w:b w:val="false"/>
+          <w:bCs w:val="false"/>
+          <w:sz w:val="28"/>
+          <w:szCs w:val="28"/>
+        </w:rPr>
+      </w:pPr>
+      <w:r>
+        <w:rPr>
+          <w:rFonts w:ascii="Times New Roman" w:hAnsi="Times New Roman"/>
+          <w:b w:val="false"/>
+          <w:bCs w:val="false"/>
+          <w:sz w:val="28"/>
+          <w:szCs w:val="28"/>
+        </w:rPr>
+        <w:t>Shapes and lines in the style</w:t>
+      </w:r>
+    </w:p>
+    <w:p>
+      <w:pPr>
+        <w:pStyle w:val="Normal"/>
+        <w:bidi w:val="0"/>
+        <w:spacing w:lineRule="auto" w:line="276"/>
+        <w:jc w:val="both"/>
+        <w:rPr>
+          <w:rFonts w:ascii="Times New Roman" w:hAnsi="Times New Roman"/>
+          <w:b w:val="false"/>
+          <w:b w:val="false"/>
+          <w:bCs w:val="false"/>
+          <w:sz w:val="28"/>
+          <w:szCs w:val="28"/>
+        </w:rPr>
+      </w:pPr>
+      <w:r>
+        <w:rPr>
+          <w:rFonts w:ascii="Times New Roman" w:hAnsi="Times New Roman"/>
+          <w:b w:val="false"/>
+          <w:bCs w:val="false"/>
+          <w:sz w:val="28"/>
+          <w:szCs w:val="28"/>
+        </w:rPr>
+        <w:t>Add Vikings shields at the intersection of lines</w:t>
       </w:r>
     </w:p>
     <w:p>
@@ -1126,13 +1802,7 @@
         </w:rPr>
       </w:pPr>
       <w:r>
-        <w:rPr>
-          <w:rFonts w:ascii="Times New Roman" w:hAnsi="Times New Roman"/>
-          <w:b w:val="false"/>
-          <w:bCs w:val="false"/>
-          <w:sz w:val="28"/>
-          <w:szCs w:val="28"/>
-        </w:rPr>
+        <w:rPr/>
       </w:r>
     </w:p>
     <w:sectPr>
@@ -1142,6 +1812,7 @@
       <w:pgNumType w:fmt="decimal"/>
       <w:formProt w:val="false"/>
       <w:textDirection w:val="lrTb"/>
+      <w:docGrid w:type="default" w:linePitch="100" w:charSpace="0"/>
     </w:sectPr>
   </w:body>
 </w:document>
@@ -1437,7 +2108,10 @@
     <w:qFormat/>
     <w:pPr>
       <w:widowControl w:val="false"/>
+      <w:suppressAutoHyphens w:val="true"/>
       <w:bidi w:val="0"/>
+      <w:spacing w:before="0" w:after="0"/>
+      <w:jc w:val="start"/>
     </w:pPr>
     <w:rPr>
       <w:rFonts w:ascii="Liberation Serif" w:hAnsi="Liberation Serif" w:eastAsia="NSimSun" w:cs="Lucida Sans"/>
@@ -1453,6 +2127,14 @@
     <w:qFormat/>
     <w:rPr>
       <w:rFonts w:ascii="OpenSymbol" w:hAnsi="OpenSymbol" w:eastAsia="OpenSymbol" w:cs="OpenSymbol"/>
+    </w:rPr>
+  </w:style>
+  <w:style w:type="character" w:styleId="InternetLink">
+    <w:name w:val="Hyperlink"/>
+    <w:rPr>
+      <w:color w:val="000080"/>
+      <w:u w:val="single"/>
+      <w:lang w:val="zxx" w:eastAsia="zxx" w:bidi="zxx"/>
     </w:rPr>
   </w:style>
   <w:style w:type="paragraph" w:styleId="Heading">

</xml_diff>

<commit_message>
2D - Sword and flag design process
</commit_message>
<xml_diff>
--- a/2D/End Assignment/Style.docx
+++ b/2D/End Assignment/Style.docx
@@ -274,19 +274,17 @@
           <w:szCs w:val="28"/>
         </w:rPr>
       </w:pPr>
-      <w:hyperlink r:id="rId3">
-        <w:r>
-          <w:rPr>
-            <w:rStyle w:val="InternetLink"/>
-            <w:rFonts w:ascii="Times New Roman" w:hAnsi="Times New Roman"/>
-            <w:b w:val="false"/>
-            <w:bCs w:val="false"/>
-            <w:sz w:val="28"/>
-            <w:szCs w:val="28"/>
-          </w:rPr>
-          <w:t>https://gigantic.store/top-20-flat-design-tips/</w:t>
-        </w:r>
-      </w:hyperlink>
+      <w:r>
+        <w:rPr>
+          <w:rStyle w:val="InternetLink"/>
+          <w:rFonts w:ascii="Times New Roman" w:hAnsi="Times New Roman"/>
+          <w:b w:val="false"/>
+          <w:bCs w:val="false"/>
+          <w:sz w:val="28"/>
+          <w:szCs w:val="28"/>
+        </w:rPr>
+        <w:t>https://gigantic.store/top-20-flat-design-tips/</w:t>
+      </w:r>
     </w:p>
     <w:p>
       <w:pPr>
@@ -480,21 +478,7 @@
           <w:sz w:val="28"/>
           <w:szCs w:val="28"/>
         </w:rPr>
-        <w:t xml:space="preserve">re pale tones of colours made by mixing a significant amount of white into the original shade.  </w:t>
-      </w:r>
-      <w:r>
-        <w:rPr>
-          <w:rFonts w:ascii="Times New Roman" w:hAnsi="Times New Roman"/>
-          <w:b w:val="false"/>
-          <w:i w:val="false"/>
-          <w:caps w:val="false"/>
-          <w:smallCaps w:val="false"/>
-          <w:color w:val="0E1318"/>
-          <w:spacing w:val="0"/>
-          <w:sz w:val="28"/>
-          <w:szCs w:val="28"/>
-        </w:rPr>
-        <w:t xml:space="preserve">It transmits a calming, </w:t>
+        <w:t xml:space="preserve">re pale tones of colours made by mixing a significant amount of white into the original shade.  It transmits a calming, </w:t>
       </w:r>
       <w:r>
         <w:rPr>
@@ -638,17 +622,7 @@
           <w:sz w:val="28"/>
           <w:szCs w:val="28"/>
         </w:rPr>
-        <w:t xml:space="preserve">Saturation – </w:t>
-      </w:r>
-      <w:r>
-        <w:rPr>
-          <w:rFonts w:ascii="Times New Roman" w:hAnsi="Times New Roman"/>
-          <w:b w:val="false"/>
-          <w:bCs w:val="false"/>
-          <w:sz w:val="28"/>
-          <w:szCs w:val="28"/>
-        </w:rPr>
-        <w:t xml:space="preserve">Use of pastel colours with low Saturation. </w:t>
+        <w:t xml:space="preserve">Saturation – Use of pastel colours with low Saturation. </w:t>
       </w:r>
       <w:r>
         <w:rPr>
@@ -818,7 +792,13 @@
         </w:rPr>
       </w:pPr>
       <w:r>
-        <w:rPr/>
+        <w:rPr>
+          <w:rFonts w:ascii="Times New Roman" w:hAnsi="Times New Roman"/>
+          <w:b w:val="false"/>
+          <w:bCs w:val="false"/>
+          <w:sz w:val="28"/>
+          <w:szCs w:val="28"/>
+        </w:rPr>
       </w:r>
     </w:p>
     <w:p>
@@ -933,8 +913,24 @@
           <w:szCs w:val="28"/>
           <w:lang w:val="en-GB" w:eastAsia="zh-CN" w:bidi="hi-IN"/>
         </w:rPr>
-        <w:t>can be</w:t>
-      </w:r>
+        <w:t>can be straight or curvy, and always rounded and thick.</w:t>
+      </w:r>
+    </w:p>
+    <w:p>
+      <w:pPr>
+        <w:pStyle w:val="Normal"/>
+        <w:bidi w:val="0"/>
+        <w:spacing w:lineRule="auto" w:line="276"/>
+        <w:jc w:val="both"/>
+        <w:rPr>
+          <w:rFonts w:ascii="Times New Roman" w:hAnsi="Times New Roman"/>
+          <w:b w:val="false"/>
+          <w:b w:val="false"/>
+          <w:bCs w:val="false"/>
+          <w:sz w:val="28"/>
+          <w:szCs w:val="28"/>
+        </w:rPr>
+      </w:pPr>
       <w:r>
         <w:rPr>
           <w:rFonts w:eastAsia="NSimSun" w:cs="Lucida Sans" w:ascii="Times New Roman" w:hAnsi="Times New Roman"/>
@@ -946,11 +942,220 @@
           <w:szCs w:val="28"/>
           <w:lang w:val="en-GB" w:eastAsia="zh-CN" w:bidi="hi-IN"/>
         </w:rPr>
-        <w:t xml:space="preserve"> straight </w:t>
-      </w:r>
-      <w:r>
-        <w:rPr>
-          <w:rFonts w:eastAsia="NSimSun" w:cs="Lucida Sans" w:ascii="Times New Roman" w:hAnsi="Times New Roman"/>
+        <w:t>They are used to add shadows to the objects or to represent textures.</w:t>
+      </w:r>
+    </w:p>
+    <w:p>
+      <w:pPr>
+        <w:pStyle w:val="Normal"/>
+        <w:bidi w:val="0"/>
+        <w:spacing w:lineRule="auto" w:line="276"/>
+        <w:jc w:val="both"/>
+        <w:rPr>
+          <w:rFonts w:ascii="Times New Roman" w:hAnsi="Times New Roman"/>
+          <w:b w:val="false"/>
+          <w:b w:val="false"/>
+          <w:bCs w:val="false"/>
+          <w:sz w:val="28"/>
+          <w:szCs w:val="28"/>
+        </w:rPr>
+      </w:pPr>
+      <w:r>
+        <w:rPr>
+          <w:rFonts w:ascii="Times New Roman" w:hAnsi="Times New Roman"/>
+          <w:b w:val="false"/>
+          <w:bCs w:val="false"/>
+          <w:sz w:val="28"/>
+          <w:szCs w:val="28"/>
+        </w:rPr>
+      </w:r>
+    </w:p>
+    <w:p>
+      <w:pPr>
+        <w:pStyle w:val="Normal"/>
+        <w:bidi w:val="0"/>
+        <w:spacing w:lineRule="auto" w:line="276"/>
+        <w:jc w:val="both"/>
+        <w:rPr>
+          <w:rFonts w:ascii="Times New Roman" w:hAnsi="Times New Roman"/>
+          <w:b w:val="false"/>
+          <w:b w:val="false"/>
+          <w:bCs w:val="false"/>
+          <w:sz w:val="28"/>
+          <w:szCs w:val="28"/>
+        </w:rPr>
+      </w:pPr>
+      <w:r>
+        <w:rPr>
+          <w:rFonts w:ascii="Times New Roman" w:hAnsi="Times New Roman"/>
+          <w:b w:val="false"/>
+          <w:bCs w:val="false"/>
+          <w:sz w:val="28"/>
+          <w:szCs w:val="28"/>
+        </w:rPr>
+      </w:r>
+    </w:p>
+    <w:p>
+      <w:pPr>
+        <w:pStyle w:val="Normal"/>
+        <w:bidi w:val="0"/>
+        <w:spacing w:lineRule="auto" w:line="276"/>
+        <w:jc w:val="both"/>
+        <w:rPr>
+          <w:rFonts w:ascii="Times New Roman" w:hAnsi="Times New Roman"/>
+          <w:b/>
+          <w:b/>
+          <w:bCs/>
+          <w:sz w:val="28"/>
+          <w:szCs w:val="28"/>
+        </w:rPr>
+      </w:pPr>
+      <w:r>
+        <w:rPr>
+          <w:rFonts w:ascii="Times New Roman" w:hAnsi="Times New Roman"/>
+          <w:b/>
+          <w:bCs/>
+          <w:sz w:val="28"/>
+          <w:szCs w:val="28"/>
+        </w:rPr>
+      </w:r>
+    </w:p>
+    <w:p>
+      <w:pPr>
+        <w:pStyle w:val="Normal"/>
+        <w:bidi w:val="0"/>
+        <w:spacing w:lineRule="auto" w:line="276"/>
+        <w:jc w:val="both"/>
+        <w:rPr>
+          <w:rFonts w:ascii="Times New Roman" w:hAnsi="Times New Roman"/>
+          <w:b/>
+          <w:b/>
+          <w:bCs/>
+          <w:sz w:val="28"/>
+          <w:szCs w:val="28"/>
+        </w:rPr>
+      </w:pPr>
+      <w:r>
+        <w:rPr>
+          <w:rFonts w:ascii="Times New Roman" w:hAnsi="Times New Roman"/>
+          <w:b/>
+          <w:bCs/>
+          <w:sz w:val="28"/>
+          <w:szCs w:val="28"/>
+        </w:rPr>
+      </w:r>
+    </w:p>
+    <w:p>
+      <w:pPr>
+        <w:pStyle w:val="Normal"/>
+        <w:bidi w:val="0"/>
+        <w:spacing w:lineRule="auto" w:line="276"/>
+        <w:jc w:val="both"/>
+        <w:rPr>
+          <w:rFonts w:ascii="Times New Roman" w:hAnsi="Times New Roman"/>
+          <w:b/>
+          <w:b/>
+          <w:bCs/>
+          <w:sz w:val="28"/>
+          <w:szCs w:val="28"/>
+        </w:rPr>
+      </w:pPr>
+      <w:r>
+        <w:rPr>
+          <w:rFonts w:ascii="Times New Roman" w:hAnsi="Times New Roman"/>
+          <w:b/>
+          <w:bCs/>
+          <w:sz w:val="28"/>
+          <w:szCs w:val="28"/>
+        </w:rPr>
+      </w:r>
+    </w:p>
+    <w:p>
+      <w:pPr>
+        <w:pStyle w:val="Normal"/>
+        <w:bidi w:val="0"/>
+        <w:spacing w:lineRule="auto" w:line="276"/>
+        <w:jc w:val="both"/>
+        <w:rPr>
+          <w:rFonts w:ascii="Times New Roman" w:hAnsi="Times New Roman"/>
+          <w:b/>
+          <w:b/>
+          <w:bCs/>
+          <w:sz w:val="28"/>
+          <w:szCs w:val="28"/>
+        </w:rPr>
+      </w:pPr>
+      <w:r>
+        <w:rPr>
+          <w:rFonts w:ascii="Times New Roman" w:hAnsi="Times New Roman"/>
+          <w:b/>
+          <w:bCs/>
+          <w:sz w:val="28"/>
+          <w:szCs w:val="28"/>
+        </w:rPr>
+      </w:r>
+    </w:p>
+    <w:p>
+      <w:pPr>
+        <w:pStyle w:val="Normal"/>
+        <w:bidi w:val="0"/>
+        <w:spacing w:lineRule="auto" w:line="276"/>
+        <w:jc w:val="both"/>
+        <w:rPr>
+          <w:rFonts w:ascii="Times New Roman" w:hAnsi="Times New Roman"/>
+          <w:b/>
+          <w:b/>
+          <w:bCs/>
+          <w:sz w:val="28"/>
+          <w:szCs w:val="28"/>
+        </w:rPr>
+      </w:pPr>
+      <w:r>
+        <w:rPr>
+          <w:rFonts w:ascii="Times New Roman" w:hAnsi="Times New Roman"/>
+          <w:b/>
+          <w:bCs/>
+          <w:sz w:val="28"/>
+          <w:szCs w:val="28"/>
+        </w:rPr>
+        <w:t>Shapes</w:t>
+      </w:r>
+    </w:p>
+    <w:p>
+      <w:pPr>
+        <w:pStyle w:val="Normal"/>
+        <w:bidi w:val="0"/>
+        <w:spacing w:lineRule="auto" w:line="276"/>
+        <w:jc w:val="both"/>
+        <w:rPr>
+          <w:rFonts w:ascii="Times New Roman" w:hAnsi="Times New Roman"/>
+          <w:b w:val="false"/>
+          <w:b w:val="false"/>
+          <w:bCs w:val="false"/>
+          <w:sz w:val="28"/>
+          <w:szCs w:val="28"/>
+        </w:rPr>
+      </w:pPr>
+      <w:r>
+        <w:rPr>
+          <w:rFonts w:ascii="Times New Roman" w:hAnsi="Times New Roman"/>
+          <w:b w:val="false"/>
+          <w:bCs w:val="false"/>
+          <w:sz w:val="28"/>
+          <w:szCs w:val="28"/>
+        </w:rPr>
+        <w:t xml:space="preserve">Geometric. </w:t>
+      </w:r>
+    </w:p>
+    <w:p>
+      <w:pPr>
+        <w:pStyle w:val="Normal"/>
+        <w:bidi w:val="0"/>
+        <w:spacing w:lineRule="auto" w:line="276"/>
+        <w:jc w:val="both"/>
+        <w:rPr>
+          <w:rFonts w:ascii="Times New Roman" w:hAnsi="Times New Roman" w:eastAsia="NSimSun" w:cs="Lucida Sans"/>
+          <w:b w:val="false"/>
           <w:b w:val="false"/>
           <w:bCs w:val="false"/>
           <w:color w:val="auto"/>
@@ -959,8 +1164,7 @@
           <w:szCs w:val="28"/>
           <w:lang w:val="en-GB" w:eastAsia="zh-CN" w:bidi="hi-IN"/>
         </w:rPr>
-        <w:t>or curvy, and always</w:t>
-      </w:r>
+      </w:pPr>
       <w:r>
         <w:rPr>
           <w:rFonts w:eastAsia="NSimSun" w:cs="Lucida Sans" w:ascii="Times New Roman" w:hAnsi="Times New Roman"/>
@@ -972,324 +1176,9 @@
           <w:szCs w:val="28"/>
           <w:lang w:val="en-GB" w:eastAsia="zh-CN" w:bidi="hi-IN"/>
         </w:rPr>
-        <w:t xml:space="preserve"> rounded and thick.</w:t>
-      </w:r>
-    </w:p>
-    <w:p>
-      <w:pPr>
-        <w:pStyle w:val="Normal"/>
-        <w:bidi w:val="0"/>
-        <w:spacing w:lineRule="auto" w:line="276"/>
-        <w:jc w:val="both"/>
-        <w:rPr>
-          <w:rFonts w:ascii="Times New Roman" w:hAnsi="Times New Roman"/>
-          <w:b w:val="false"/>
-          <w:b w:val="false"/>
-          <w:bCs w:val="false"/>
-          <w:sz w:val="28"/>
-          <w:szCs w:val="28"/>
-        </w:rPr>
-      </w:pPr>
-      <w:r>
-        <w:rPr>
-          <w:rFonts w:eastAsia="NSimSun" w:cs="Lucida Sans" w:ascii="Times New Roman" w:hAnsi="Times New Roman"/>
-          <w:b w:val="false"/>
-          <w:bCs w:val="false"/>
-          <w:color w:val="auto"/>
-          <w:kern w:val="2"/>
-          <w:sz w:val="28"/>
-          <w:szCs w:val="28"/>
-          <w:lang w:val="en-GB" w:eastAsia="zh-CN" w:bidi="hi-IN"/>
-        </w:rPr>
-        <w:t>They are used to add</w:t>
-      </w:r>
-      <w:r>
-        <w:rPr>
-          <w:rFonts w:eastAsia="NSimSun" w:cs="Lucida Sans" w:ascii="Times New Roman" w:hAnsi="Times New Roman"/>
-          <w:b w:val="false"/>
-          <w:bCs w:val="false"/>
-          <w:color w:val="auto"/>
-          <w:kern w:val="2"/>
-          <w:sz w:val="28"/>
-          <w:szCs w:val="28"/>
-          <w:lang w:val="en-GB" w:eastAsia="zh-CN" w:bidi="hi-IN"/>
-        </w:rPr>
-        <w:t xml:space="preserve"> </w:t>
-      </w:r>
-      <w:r>
-        <w:rPr>
-          <w:rFonts w:eastAsia="NSimSun" w:cs="Lucida Sans" w:ascii="Times New Roman" w:hAnsi="Times New Roman"/>
-          <w:b w:val="false"/>
-          <w:bCs w:val="false"/>
-          <w:color w:val="auto"/>
-          <w:kern w:val="2"/>
-          <w:sz w:val="28"/>
-          <w:szCs w:val="28"/>
-          <w:lang w:val="en-GB" w:eastAsia="zh-CN" w:bidi="hi-IN"/>
-        </w:rPr>
-        <w:t xml:space="preserve">shadows </w:t>
-      </w:r>
-      <w:r>
-        <w:rPr>
-          <w:rFonts w:eastAsia="NSimSun" w:cs="Lucida Sans" w:ascii="Times New Roman" w:hAnsi="Times New Roman"/>
-          <w:b w:val="false"/>
-          <w:bCs w:val="false"/>
-          <w:color w:val="auto"/>
-          <w:kern w:val="2"/>
-          <w:sz w:val="28"/>
-          <w:szCs w:val="28"/>
-          <w:lang w:val="en-GB" w:eastAsia="zh-CN" w:bidi="hi-IN"/>
-        </w:rPr>
-        <w:t>to the objects</w:t>
-      </w:r>
-      <w:r>
-        <w:rPr>
-          <w:rFonts w:eastAsia="NSimSun" w:cs="Lucida Sans" w:ascii="Times New Roman" w:hAnsi="Times New Roman"/>
-          <w:b w:val="false"/>
-          <w:bCs w:val="false"/>
-          <w:color w:val="auto"/>
-          <w:kern w:val="2"/>
-          <w:sz w:val="28"/>
-          <w:szCs w:val="28"/>
-          <w:lang w:val="en-GB" w:eastAsia="zh-CN" w:bidi="hi-IN"/>
-        </w:rPr>
-        <w:t xml:space="preserve"> or to represent textures.</w:t>
-      </w:r>
-    </w:p>
-    <w:p>
-      <w:pPr>
-        <w:pStyle w:val="Normal"/>
-        <w:bidi w:val="0"/>
-        <w:spacing w:lineRule="auto" w:line="276"/>
-        <w:jc w:val="both"/>
-        <w:rPr>
-          <w:rFonts w:ascii="Times New Roman" w:hAnsi="Times New Roman"/>
-          <w:b w:val="false"/>
-          <w:b w:val="false"/>
-          <w:bCs w:val="false"/>
-          <w:sz w:val="28"/>
-          <w:szCs w:val="28"/>
-        </w:rPr>
-      </w:pPr>
-      <w:r>
-        <w:rPr>
-          <w:rFonts w:ascii="Times New Roman" w:hAnsi="Times New Roman"/>
-          <w:b w:val="false"/>
-          <w:bCs w:val="false"/>
-          <w:sz w:val="28"/>
-          <w:szCs w:val="28"/>
-        </w:rPr>
-      </w:r>
-    </w:p>
-    <w:p>
-      <w:pPr>
-        <w:pStyle w:val="Normal"/>
-        <w:bidi w:val="0"/>
-        <w:spacing w:lineRule="auto" w:line="276"/>
-        <w:jc w:val="both"/>
-        <w:rPr>
-          <w:rFonts w:ascii="Times New Roman" w:hAnsi="Times New Roman"/>
-          <w:b w:val="false"/>
-          <w:b w:val="false"/>
-          <w:bCs w:val="false"/>
-          <w:sz w:val="28"/>
-          <w:szCs w:val="28"/>
-        </w:rPr>
-      </w:pPr>
-      <w:r>
-        <w:rPr>
-          <w:rFonts w:ascii="Times New Roman" w:hAnsi="Times New Roman"/>
-          <w:b w:val="false"/>
-          <w:bCs w:val="false"/>
-          <w:sz w:val="28"/>
-          <w:szCs w:val="28"/>
-        </w:rPr>
-      </w:r>
-    </w:p>
-    <w:p>
-      <w:pPr>
-        <w:pStyle w:val="Normal"/>
-        <w:bidi w:val="0"/>
-        <w:spacing w:lineRule="auto" w:line="276"/>
-        <w:jc w:val="both"/>
-        <w:rPr>
-          <w:rFonts w:ascii="Times New Roman" w:hAnsi="Times New Roman"/>
-          <w:b/>
-          <w:b/>
-          <w:bCs/>
-          <w:sz w:val="28"/>
-          <w:szCs w:val="28"/>
-        </w:rPr>
-      </w:pPr>
-      <w:r>
-        <w:rPr>
-          <w:rFonts w:ascii="Times New Roman" w:hAnsi="Times New Roman"/>
-          <w:b/>
-          <w:bCs/>
-          <w:sz w:val="28"/>
-          <w:szCs w:val="28"/>
-        </w:rPr>
-      </w:r>
-    </w:p>
-    <w:p>
-      <w:pPr>
-        <w:pStyle w:val="Normal"/>
-        <w:bidi w:val="0"/>
-        <w:spacing w:lineRule="auto" w:line="276"/>
-        <w:jc w:val="both"/>
-        <w:rPr>
-          <w:rFonts w:ascii="Times New Roman" w:hAnsi="Times New Roman"/>
-          <w:b/>
-          <w:b/>
-          <w:bCs/>
-          <w:sz w:val="28"/>
-          <w:szCs w:val="28"/>
-        </w:rPr>
-      </w:pPr>
-      <w:r>
-        <w:rPr>
-          <w:rFonts w:ascii="Times New Roman" w:hAnsi="Times New Roman"/>
-          <w:b/>
-          <w:bCs/>
-          <w:sz w:val="28"/>
-          <w:szCs w:val="28"/>
-        </w:rPr>
-      </w:r>
-    </w:p>
-    <w:p>
-      <w:pPr>
-        <w:pStyle w:val="Normal"/>
-        <w:bidi w:val="0"/>
-        <w:spacing w:lineRule="auto" w:line="276"/>
-        <w:jc w:val="both"/>
-        <w:rPr>
-          <w:rFonts w:ascii="Times New Roman" w:hAnsi="Times New Roman"/>
-          <w:b/>
-          <w:b/>
-          <w:bCs/>
-          <w:sz w:val="28"/>
-          <w:szCs w:val="28"/>
-        </w:rPr>
-      </w:pPr>
-      <w:r>
-        <w:rPr>
-          <w:rFonts w:ascii="Times New Roman" w:hAnsi="Times New Roman"/>
-          <w:b/>
-          <w:bCs/>
-          <w:sz w:val="28"/>
-          <w:szCs w:val="28"/>
-        </w:rPr>
-      </w:r>
-    </w:p>
-    <w:p>
-      <w:pPr>
-        <w:pStyle w:val="Normal"/>
-        <w:bidi w:val="0"/>
-        <w:spacing w:lineRule="auto" w:line="276"/>
-        <w:jc w:val="both"/>
-        <w:rPr>
-          <w:rFonts w:ascii="Times New Roman" w:hAnsi="Times New Roman"/>
-          <w:b/>
-          <w:b/>
-          <w:bCs/>
-          <w:sz w:val="28"/>
-          <w:szCs w:val="28"/>
-        </w:rPr>
-      </w:pPr>
-      <w:r>
-        <w:rPr>
-          <w:rFonts w:ascii="Times New Roman" w:hAnsi="Times New Roman"/>
-          <w:b/>
-          <w:bCs/>
-          <w:sz w:val="28"/>
-          <w:szCs w:val="28"/>
-        </w:rPr>
-      </w:r>
-    </w:p>
-    <w:p>
-      <w:pPr>
-        <w:pStyle w:val="Normal"/>
-        <w:bidi w:val="0"/>
-        <w:spacing w:lineRule="auto" w:line="276"/>
-        <w:jc w:val="both"/>
-        <w:rPr>
-          <w:rFonts w:ascii="Times New Roman" w:hAnsi="Times New Roman"/>
-          <w:b/>
-          <w:b/>
-          <w:bCs/>
-          <w:sz w:val="28"/>
-          <w:szCs w:val="28"/>
-        </w:rPr>
-      </w:pPr>
-      <w:r>
-        <w:rPr>
-          <w:rFonts w:ascii="Times New Roman" w:hAnsi="Times New Roman"/>
-          <w:b/>
-          <w:bCs/>
-          <w:sz w:val="28"/>
-          <w:szCs w:val="28"/>
-        </w:rPr>
-        <w:t>Shapes</w:t>
-      </w:r>
-    </w:p>
-    <w:p>
-      <w:pPr>
-        <w:pStyle w:val="Normal"/>
-        <w:bidi w:val="0"/>
-        <w:spacing w:lineRule="auto" w:line="276"/>
-        <w:jc w:val="both"/>
-        <w:rPr>
-          <w:rFonts w:ascii="Times New Roman" w:hAnsi="Times New Roman"/>
-          <w:b w:val="false"/>
-          <w:b w:val="false"/>
-          <w:bCs w:val="false"/>
-          <w:sz w:val="28"/>
-          <w:szCs w:val="28"/>
-        </w:rPr>
-      </w:pPr>
-      <w:r>
-        <w:rPr>
-          <w:rFonts w:ascii="Times New Roman" w:hAnsi="Times New Roman"/>
-          <w:b w:val="false"/>
-          <w:bCs w:val="false"/>
-          <w:sz w:val="28"/>
-          <w:szCs w:val="28"/>
-        </w:rPr>
-        <w:t xml:space="preserve">Geometric. </w:t>
-      </w:r>
-    </w:p>
-    <w:p>
-      <w:pPr>
-        <w:pStyle w:val="Normal"/>
-        <w:bidi w:val="0"/>
-        <w:spacing w:lineRule="auto" w:line="276"/>
-        <w:jc w:val="both"/>
-        <w:rPr>
-          <w:rFonts w:ascii="Times New Roman" w:hAnsi="Times New Roman" w:eastAsia="NSimSun" w:cs="Lucida Sans"/>
-          <w:b w:val="false"/>
-          <w:b w:val="false"/>
-          <w:bCs w:val="false"/>
-          <w:color w:val="auto"/>
-          <w:kern w:val="2"/>
-          <w:sz w:val="28"/>
-          <w:szCs w:val="28"/>
-          <w:lang w:val="en-GB" w:eastAsia="zh-CN" w:bidi="hi-IN"/>
-        </w:rPr>
-      </w:pPr>
-      <w:r>
-        <w:rPr>
-          <w:rFonts w:eastAsia="NSimSun" w:cs="Lucida Sans" w:ascii="Times New Roman" w:hAnsi="Times New Roman"/>
-          <w:b w:val="false"/>
-          <w:bCs w:val="false"/>
-          <w:color w:val="auto"/>
-          <w:kern w:val="2"/>
-          <w:sz w:val="28"/>
-          <w:szCs w:val="28"/>
-          <w:lang w:val="en-GB" w:eastAsia="zh-CN" w:bidi="hi-IN"/>
-        </w:rPr>
         <w:t xml:space="preserve">Used for cut shadows in order to give a 3D look. </w:t>
       </w:r>
-      <w:hyperlink r:id="rId4">
+      <w:hyperlink r:id="rId2">
         <w:r>
           <w:rPr>
             <w:rStyle w:val="InternetLink"/>
@@ -1305,21 +1194,19 @@
           <w:t>https://www.youtube.com/watch?v=a2lcUmNuyrM</w:t>
         </w:r>
       </w:hyperlink>
-      <w:hyperlink r:id="rId5">
-        <w:r>
-          <w:rPr>
-            <w:rFonts w:eastAsia="NSimSun" w:cs="Lucida Sans" w:ascii="Times New Roman" w:hAnsi="Times New Roman"/>
-            <w:b w:val="false"/>
-            <w:bCs w:val="false"/>
-            <w:color w:val="auto"/>
-            <w:kern w:val="2"/>
-            <w:sz w:val="28"/>
-            <w:szCs w:val="28"/>
-            <w:lang w:val="en-GB" w:eastAsia="zh-CN" w:bidi="hi-IN"/>
-          </w:rPr>
-          <w:t xml:space="preserve"> </w:t>
-        </w:r>
-      </w:hyperlink>
+      <w:r>
+        <w:rPr>
+          <w:rFonts w:eastAsia="NSimSun" w:cs="Lucida Sans" w:ascii="Times New Roman" w:hAnsi="Times New Roman"/>
+          <w:b w:val="false"/>
+          <w:bCs w:val="false"/>
+          <w:color w:val="auto"/>
+          <w:kern w:val="2"/>
+          <w:sz w:val="28"/>
+          <w:szCs w:val="28"/>
+          <w:lang w:val="en-GB" w:eastAsia="zh-CN" w:bidi="hi-IN"/>
+        </w:rPr>
+        <w:t xml:space="preserve"> </w:t>
+      </w:r>
     </w:p>
     <w:p>
       <w:pPr>
@@ -1623,6 +1510,345 @@
           <w:rFonts w:ascii="Times New Roman" w:hAnsi="Times New Roman"/>
           <w:b/>
           <w:bCs/>
+          <w:sz w:val="28"/>
+          <w:szCs w:val="28"/>
+        </w:rPr>
+      </w:r>
+    </w:p>
+    <w:p>
+      <w:pPr>
+        <w:pStyle w:val="Normal"/>
+        <w:bidi w:val="0"/>
+        <w:spacing w:lineRule="auto" w:line="276"/>
+        <w:jc w:val="both"/>
+        <w:rPr>
+          <w:rFonts w:ascii="Times New Roman" w:hAnsi="Times New Roman"/>
+          <w:b/>
+          <w:b/>
+          <w:bCs/>
+          <w:sz w:val="28"/>
+          <w:szCs w:val="28"/>
+        </w:rPr>
+      </w:pPr>
+      <w:r>
+        <w:rPr>
+          <w:rFonts w:ascii="Times New Roman" w:hAnsi="Times New Roman"/>
+          <w:b/>
+          <w:bCs/>
+          <w:sz w:val="28"/>
+          <w:szCs w:val="28"/>
+        </w:rPr>
+      </w:r>
+    </w:p>
+    <w:p>
+      <w:pPr>
+        <w:pStyle w:val="Normal"/>
+        <w:bidi w:val="0"/>
+        <w:spacing w:lineRule="auto" w:line="276"/>
+        <w:jc w:val="both"/>
+        <w:rPr>
+          <w:rFonts w:ascii="Times New Roman" w:hAnsi="Times New Roman"/>
+          <w:b/>
+          <w:b/>
+          <w:bCs/>
+          <w:sz w:val="28"/>
+          <w:szCs w:val="28"/>
+        </w:rPr>
+      </w:pPr>
+      <w:r>
+        <w:rPr>
+          <w:rFonts w:ascii="Times New Roman" w:hAnsi="Times New Roman"/>
+          <w:b/>
+          <w:bCs/>
+          <w:sz w:val="28"/>
+          <w:szCs w:val="28"/>
+        </w:rPr>
+        <w:t>Atmospheric Perspective</w:t>
+      </w:r>
+    </w:p>
+    <w:p>
+      <w:pPr>
+        <w:pStyle w:val="Normal"/>
+        <w:bidi w:val="0"/>
+        <w:spacing w:lineRule="auto" w:line="276"/>
+        <w:jc w:val="both"/>
+        <w:rPr>
+          <w:rFonts w:ascii="Times New Roman" w:hAnsi="Times New Roman"/>
+          <w:b w:val="false"/>
+          <w:b w:val="false"/>
+          <w:bCs w:val="false"/>
+          <w:sz w:val="28"/>
+          <w:szCs w:val="28"/>
+        </w:rPr>
+      </w:pPr>
+      <w:r>
+        <w:rPr>
+          <w:rFonts w:ascii="Times New Roman" w:hAnsi="Times New Roman"/>
+          <w:b w:val="false"/>
+          <w:bCs w:val="false"/>
+          <w:sz w:val="28"/>
+          <w:szCs w:val="28"/>
+        </w:rPr>
+        <w:t>Appearance of an object as it is viewed from the distance.</w:t>
+      </w:r>
+    </w:p>
+    <w:p>
+      <w:pPr>
+        <w:pStyle w:val="Normal"/>
+        <w:numPr>
+          <w:ilvl w:val="0"/>
+          <w:numId w:val="2"/>
+        </w:numPr>
+        <w:bidi w:val="0"/>
+        <w:spacing w:lineRule="auto" w:line="276"/>
+        <w:jc w:val="both"/>
+        <w:rPr/>
+      </w:pPr>
+      <w:r>
+        <w:rPr>
+          <w:rFonts w:ascii="Times New Roman" w:hAnsi="Times New Roman"/>
+          <w:b w:val="false"/>
+          <w:bCs w:val="false"/>
+          <w:sz w:val="28"/>
+          <w:szCs w:val="28"/>
+        </w:rPr>
+        <w:t>More distance the less contrast between the object and the background</w:t>
+      </w:r>
+    </w:p>
+    <w:p>
+      <w:pPr>
+        <w:pStyle w:val="Normal"/>
+        <w:numPr>
+          <w:ilvl w:val="0"/>
+          <w:numId w:val="2"/>
+        </w:numPr>
+        <w:bidi w:val="0"/>
+        <w:spacing w:lineRule="auto" w:line="276"/>
+        <w:jc w:val="both"/>
+        <w:rPr/>
+      </w:pPr>
+      <w:r>
+        <w:rPr>
+          <w:rFonts w:ascii="Times New Roman" w:hAnsi="Times New Roman"/>
+          <w:b w:val="false"/>
+          <w:bCs w:val="false"/>
+          <w:sz w:val="28"/>
+          <w:szCs w:val="28"/>
+        </w:rPr>
+        <w:t>Less detail the far away</w:t>
+      </w:r>
+    </w:p>
+    <w:p>
+      <w:pPr>
+        <w:pStyle w:val="Normal"/>
+        <w:numPr>
+          <w:ilvl w:val="0"/>
+          <w:numId w:val="2"/>
+        </w:numPr>
+        <w:bidi w:val="0"/>
+        <w:spacing w:lineRule="auto" w:line="276"/>
+        <w:jc w:val="both"/>
+        <w:rPr/>
+      </w:pPr>
+      <w:r>
+        <w:rPr>
+          <w:rFonts w:ascii="Times New Roman" w:hAnsi="Times New Roman"/>
+          <w:b w:val="false"/>
+          <w:bCs w:val="false"/>
+          <w:sz w:val="28"/>
+          <w:szCs w:val="28"/>
+        </w:rPr>
+        <w:t>Color less saturated and shifts towards the background color. More lighter.</w:t>
+      </w:r>
+    </w:p>
+    <w:p>
+      <w:pPr>
+        <w:pStyle w:val="Normal"/>
+        <w:numPr>
+          <w:ilvl w:val="0"/>
+          <w:numId w:val="2"/>
+        </w:numPr>
+        <w:bidi w:val="0"/>
+        <w:spacing w:lineRule="auto" w:line="276"/>
+        <w:jc w:val="both"/>
+        <w:rPr/>
+      </w:pPr>
+      <w:r>
+        <w:rPr>
+          <w:rFonts w:ascii="Times New Roman" w:hAnsi="Times New Roman"/>
+          <w:b w:val="false"/>
+          <w:bCs w:val="false"/>
+          <w:sz w:val="28"/>
+          <w:szCs w:val="28"/>
+        </w:rPr>
+        <w:t>Overlap objects</w:t>
+      </w:r>
+    </w:p>
+    <w:p>
+      <w:pPr>
+        <w:pStyle w:val="Normal"/>
+        <w:bidi w:val="0"/>
+        <w:spacing w:lineRule="auto" w:line="276"/>
+        <w:jc w:val="both"/>
+        <w:rPr>
+          <w:rFonts w:ascii="Times New Roman" w:hAnsi="Times New Roman"/>
+          <w:b w:val="false"/>
+          <w:b w:val="false"/>
+          <w:bCs w:val="false"/>
+          <w:sz w:val="28"/>
+          <w:szCs w:val="28"/>
+        </w:rPr>
+      </w:pPr>
+      <w:r>
+        <w:rPr>
+          <w:rFonts w:ascii="Times New Roman" w:hAnsi="Times New Roman"/>
+          <w:b w:val="false"/>
+          <w:bCs w:val="false"/>
+          <w:sz w:val="28"/>
+          <w:szCs w:val="28"/>
+        </w:rPr>
+      </w:r>
+    </w:p>
+    <w:p>
+      <w:pPr>
+        <w:pStyle w:val="Normal"/>
+        <w:bidi w:val="0"/>
+        <w:spacing w:lineRule="auto" w:line="276"/>
+        <w:jc w:val="both"/>
+        <w:rPr/>
+      </w:pPr>
+      <w:r>
+        <w:rPr>
+          <w:rFonts w:ascii="Times New Roman" w:hAnsi="Times New Roman"/>
+          <w:b w:val="false"/>
+          <w:bCs w:val="false"/>
+          <w:sz w:val="28"/>
+          <w:szCs w:val="28"/>
+        </w:rPr>
+        <w:t>So for mid-and background layers just make the objects smaller, less saturated and lighter. This will give the feeling of objects that are far away.</w:t>
+      </w:r>
+    </w:p>
+    <w:p>
+      <w:pPr>
+        <w:pStyle w:val="Normal"/>
+        <w:bidi w:val="0"/>
+        <w:spacing w:lineRule="auto" w:line="276"/>
+        <w:jc w:val="both"/>
+        <w:rPr>
+          <w:rFonts w:ascii="Times New Roman" w:hAnsi="Times New Roman"/>
+          <w:b w:val="false"/>
+          <w:b w:val="false"/>
+          <w:bCs w:val="false"/>
+          <w:sz w:val="28"/>
+          <w:szCs w:val="28"/>
+        </w:rPr>
+      </w:pPr>
+      <w:r>
+        <w:rPr>
+          <w:rFonts w:ascii="Times New Roman" w:hAnsi="Times New Roman"/>
+          <w:b w:val="false"/>
+          <w:bCs w:val="false"/>
+          <w:sz w:val="28"/>
+          <w:szCs w:val="28"/>
+        </w:rPr>
+      </w:r>
+    </w:p>
+    <w:p>
+      <w:pPr>
+        <w:pStyle w:val="Normal"/>
+        <w:bidi w:val="0"/>
+        <w:spacing w:lineRule="auto" w:line="276"/>
+        <w:jc w:val="both"/>
+        <w:rPr/>
+      </w:pPr>
+      <w:r>
+        <w:rPr>
+          <w:rFonts w:ascii="Times New Roman" w:hAnsi="Times New Roman"/>
+          <w:b w:val="false"/>
+          <w:bCs w:val="false"/>
+          <w:sz w:val="28"/>
+          <w:szCs w:val="28"/>
+        </w:rPr>
+        <w:t xml:space="preserve">For light and shadows, choose  according </w:t>
+      </w:r>
+    </w:p>
+    <w:p>
+      <w:pPr>
+        <w:pStyle w:val="Normal"/>
+        <w:bidi w:val="0"/>
+        <w:spacing w:lineRule="auto" w:line="276"/>
+        <w:jc w:val="both"/>
+        <w:rPr>
+          <w:rFonts w:ascii="Times New Roman" w:hAnsi="Times New Roman"/>
+          <w:b w:val="false"/>
+          <w:b w:val="false"/>
+          <w:bCs w:val="false"/>
+          <w:sz w:val="28"/>
+          <w:szCs w:val="28"/>
+        </w:rPr>
+      </w:pPr>
+      <w:r>
+        <w:rPr/>
+      </w:r>
+    </w:p>
+    <w:p>
+      <w:pPr>
+        <w:pStyle w:val="Normal"/>
+        <w:bidi w:val="0"/>
+        <w:spacing w:lineRule="auto" w:line="276"/>
+        <w:jc w:val="both"/>
+        <w:rPr/>
+      </w:pPr>
+      <w:r>
+        <w:rPr>
+          <w:rFonts w:ascii="Times New Roman" w:hAnsi="Times New Roman"/>
+          <w:b w:val="false"/>
+          <w:bCs w:val="false"/>
+          <w:sz w:val="28"/>
+          <w:szCs w:val="28"/>
+        </w:rPr>
+        <w:t xml:space="preserve">human made </w:t>
+      </w:r>
+    </w:p>
+    <w:p>
+      <w:pPr>
+        <w:pStyle w:val="Normal"/>
+        <w:bidi w:val="0"/>
+        <w:spacing w:lineRule="auto" w:line="276"/>
+        <w:jc w:val="both"/>
+        <w:rPr/>
+      </w:pPr>
+      <w:r>
+        <w:rPr>
+          <w:rFonts w:ascii="Times New Roman" w:hAnsi="Times New Roman"/>
+          <w:b w:val="false"/>
+          <w:bCs w:val="false"/>
+          <w:sz w:val="28"/>
+          <w:szCs w:val="28"/>
+        </w:rPr>
+        <w:t>Use Side Multi view Projection, which is a type of orthographic projection where all the projection lines are orthogonal. The multiview describes an object from multiple viewpoints, but in games it means only 1 of those views are shown. We look perpendicular to the scene.</w:t>
+      </w:r>
+    </w:p>
+    <w:p>
+      <w:pPr>
+        <w:pStyle w:val="Normal"/>
+        <w:bidi w:val="0"/>
+        <w:spacing w:lineRule="auto" w:line="276"/>
+        <w:jc w:val="both"/>
+        <w:rPr>
+          <w:rFonts w:ascii="Times New Roman" w:hAnsi="Times New Roman"/>
+          <w:b w:val="false"/>
+          <w:b w:val="false"/>
+          <w:bCs w:val="false"/>
+          <w:sz w:val="28"/>
+          <w:szCs w:val="28"/>
+        </w:rPr>
+      </w:pPr>
+      <w:r>
+        <w:rPr>
+          <w:rFonts w:ascii="Times New Roman" w:hAnsi="Times New Roman"/>
+          <w:b w:val="false"/>
+          <w:bCs w:val="false"/>
           <w:sz w:val="28"/>
           <w:szCs w:val="28"/>
         </w:rPr>
@@ -1960,6 +2186,143 @@
   <w:abstractNum w:abstractNumId="2">
     <w:lvl w:ilvl="0">
       <w:start w:val="1"/>
+      <w:numFmt w:val="bullet"/>
+      <w:lvlText w:val=""/>
+      <w:lvlJc w:val="start"/>
+      <w:pPr>
+        <w:tabs>
+          <w:tab w:val="num" w:pos="720"/>
+        </w:tabs>
+        <w:ind w:start="720" w:hanging="360"/>
+      </w:pPr>
+      <w:rPr>
+        <w:rFonts w:ascii="Symbol" w:hAnsi="Symbol" w:cs="Symbol" w:hint="default"/>
+      </w:rPr>
+    </w:lvl>
+    <w:lvl w:ilvl="1">
+      <w:start w:val="1"/>
+      <w:numFmt w:val="bullet"/>
+      <w:lvlText w:val="◦"/>
+      <w:lvlJc w:val="start"/>
+      <w:pPr>
+        <w:tabs>
+          <w:tab w:val="num" w:pos="1080"/>
+        </w:tabs>
+        <w:ind w:start="1080" w:hanging="360"/>
+      </w:pPr>
+      <w:rPr>
+        <w:rFonts w:ascii="OpenSymbol" w:hAnsi="OpenSymbol" w:cs="OpenSymbol" w:hint="default"/>
+      </w:rPr>
+    </w:lvl>
+    <w:lvl w:ilvl="2">
+      <w:start w:val="1"/>
+      <w:numFmt w:val="bullet"/>
+      <w:lvlText w:val="▪"/>
+      <w:lvlJc w:val="start"/>
+      <w:pPr>
+        <w:tabs>
+          <w:tab w:val="num" w:pos="1440"/>
+        </w:tabs>
+        <w:ind w:start="1440" w:hanging="360"/>
+      </w:pPr>
+      <w:rPr>
+        <w:rFonts w:ascii="OpenSymbol" w:hAnsi="OpenSymbol" w:cs="OpenSymbol" w:hint="default"/>
+      </w:rPr>
+    </w:lvl>
+    <w:lvl w:ilvl="3">
+      <w:start w:val="1"/>
+      <w:numFmt w:val="bullet"/>
+      <w:lvlText w:val=""/>
+      <w:lvlJc w:val="start"/>
+      <w:pPr>
+        <w:tabs>
+          <w:tab w:val="num" w:pos="1800"/>
+        </w:tabs>
+        <w:ind w:start="1800" w:hanging="360"/>
+      </w:pPr>
+      <w:rPr>
+        <w:rFonts w:ascii="Symbol" w:hAnsi="Symbol" w:cs="Symbol" w:hint="default"/>
+      </w:rPr>
+    </w:lvl>
+    <w:lvl w:ilvl="4">
+      <w:start w:val="1"/>
+      <w:numFmt w:val="bullet"/>
+      <w:lvlText w:val="◦"/>
+      <w:lvlJc w:val="start"/>
+      <w:pPr>
+        <w:tabs>
+          <w:tab w:val="num" w:pos="2160"/>
+        </w:tabs>
+        <w:ind w:start="2160" w:hanging="360"/>
+      </w:pPr>
+      <w:rPr>
+        <w:rFonts w:ascii="OpenSymbol" w:hAnsi="OpenSymbol" w:cs="OpenSymbol" w:hint="default"/>
+      </w:rPr>
+    </w:lvl>
+    <w:lvl w:ilvl="5">
+      <w:start w:val="1"/>
+      <w:numFmt w:val="bullet"/>
+      <w:lvlText w:val="▪"/>
+      <w:lvlJc w:val="start"/>
+      <w:pPr>
+        <w:tabs>
+          <w:tab w:val="num" w:pos="2520"/>
+        </w:tabs>
+        <w:ind w:start="2520" w:hanging="360"/>
+      </w:pPr>
+      <w:rPr>
+        <w:rFonts w:ascii="OpenSymbol" w:hAnsi="OpenSymbol" w:cs="OpenSymbol" w:hint="default"/>
+      </w:rPr>
+    </w:lvl>
+    <w:lvl w:ilvl="6">
+      <w:start w:val="1"/>
+      <w:numFmt w:val="bullet"/>
+      <w:lvlText w:val=""/>
+      <w:lvlJc w:val="start"/>
+      <w:pPr>
+        <w:tabs>
+          <w:tab w:val="num" w:pos="2880"/>
+        </w:tabs>
+        <w:ind w:start="2880" w:hanging="360"/>
+      </w:pPr>
+      <w:rPr>
+        <w:rFonts w:ascii="Symbol" w:hAnsi="Symbol" w:cs="Symbol" w:hint="default"/>
+      </w:rPr>
+    </w:lvl>
+    <w:lvl w:ilvl="7">
+      <w:start w:val="1"/>
+      <w:numFmt w:val="bullet"/>
+      <w:lvlText w:val="◦"/>
+      <w:lvlJc w:val="start"/>
+      <w:pPr>
+        <w:tabs>
+          <w:tab w:val="num" w:pos="3240"/>
+        </w:tabs>
+        <w:ind w:start="3240" w:hanging="360"/>
+      </w:pPr>
+      <w:rPr>
+        <w:rFonts w:ascii="OpenSymbol" w:hAnsi="OpenSymbol" w:cs="OpenSymbol" w:hint="default"/>
+      </w:rPr>
+    </w:lvl>
+    <w:lvl w:ilvl="8">
+      <w:start w:val="1"/>
+      <w:numFmt w:val="bullet"/>
+      <w:lvlText w:val="▪"/>
+      <w:lvlJc w:val="start"/>
+      <w:pPr>
+        <w:tabs>
+          <w:tab w:val="num" w:pos="3600"/>
+        </w:tabs>
+        <w:ind w:start="3600" w:hanging="360"/>
+      </w:pPr>
+      <w:rPr>
+        <w:rFonts w:ascii="OpenSymbol" w:hAnsi="OpenSymbol" w:cs="OpenSymbol" w:hint="default"/>
+      </w:rPr>
+    </w:lvl>
+  </w:abstractNum>
+  <w:abstractNum w:abstractNumId="3">
+    <w:lvl w:ilvl="0">
+      <w:start w:val="1"/>
       <w:numFmt w:val="none"/>
       <w:suff w:val="nothing"/>
       <w:lvlText w:val=""/>
@@ -2081,6 +2444,9 @@
   </w:num>
   <w:num w:numId="2">
     <w:abstractNumId w:val="2"/>
+  </w:num>
+  <w:num w:numId="3">
+    <w:abstractNumId w:val="3"/>
   </w:num>
 </w:numbering>
 </file>

</xml_diff>

<commit_message>
2D - Styleguide kayah's help
</commit_message>
<xml_diff>
--- a/2D/End Assignment/Style.docx
+++ b/2D/End Assignment/Style.docx
@@ -1788,7 +1788,32 @@
         </w:rPr>
       </w:pPr>
       <w:r>
+        <w:rPr>
+          <w:rFonts w:ascii="Times New Roman" w:hAnsi="Times New Roman"/>
+          <w:b w:val="false"/>
+          <w:bCs w:val="false"/>
+          <w:sz w:val="28"/>
+          <w:szCs w:val="28"/>
+        </w:rPr>
+      </w:r>
+    </w:p>
+    <w:p>
+      <w:pPr>
+        <w:pStyle w:val="Normal"/>
+        <w:bidi w:val="0"/>
+        <w:spacing w:lineRule="auto" w:line="276"/>
+        <w:jc w:val="both"/>
         <w:rPr/>
+      </w:pPr>
+      <w:r>
+        <w:rPr>
+          <w:rFonts w:ascii="Times New Roman" w:hAnsi="Times New Roman"/>
+          <w:b w:val="false"/>
+          <w:bCs w:val="false"/>
+          <w:sz w:val="28"/>
+          <w:szCs w:val="28"/>
+        </w:rPr>
+        <w:t xml:space="preserve">human made </w:t>
       </w:r>
     </w:p>
     <w:p>
@@ -1807,92 +1832,688 @@
           <w:sz w:val="28"/>
           <w:szCs w:val="28"/>
         </w:rPr>
-        <w:t xml:space="preserve">human made </w:t>
-      </w:r>
-    </w:p>
-    <w:p>
-      <w:pPr>
-        <w:pStyle w:val="Normal"/>
-        <w:bidi w:val="0"/>
-        <w:spacing w:lineRule="auto" w:line="276"/>
-        <w:jc w:val="both"/>
+        <w:t>Use Side Multi view Projection, which is a type of orthographic projection where all the projection lines are orthogonal. The multiview describes an object from multiple viewpoints, but in games it means only 1 of those views are shown. We look perpendicular to the scene.</w:t>
+      </w:r>
+    </w:p>
+    <w:p>
+      <w:pPr>
+        <w:pStyle w:val="Normal"/>
+        <w:bidi w:val="0"/>
+        <w:spacing w:lineRule="auto" w:line="276"/>
+        <w:jc w:val="both"/>
+        <w:rPr>
+          <w:rFonts w:ascii="Times New Roman" w:hAnsi="Times New Roman"/>
+          <w:b w:val="false"/>
+          <w:b w:val="false"/>
+          <w:bCs w:val="false"/>
+          <w:sz w:val="28"/>
+          <w:szCs w:val="28"/>
+        </w:rPr>
+      </w:pPr>
+      <w:r>
+        <w:rPr>
+          <w:rFonts w:ascii="Times New Roman" w:hAnsi="Times New Roman"/>
+          <w:b w:val="false"/>
+          <w:bCs w:val="false"/>
+          <w:sz w:val="28"/>
+          <w:szCs w:val="28"/>
+        </w:rPr>
+      </w:r>
+    </w:p>
+    <w:p>
+      <w:pPr>
+        <w:pStyle w:val="Normal"/>
+        <w:bidi w:val="0"/>
+        <w:spacing w:lineRule="auto" w:line="276"/>
+        <w:jc w:val="both"/>
+        <w:rPr>
+          <w:rFonts w:ascii="Times New Roman" w:hAnsi="Times New Roman"/>
+          <w:b/>
+          <w:b/>
+          <w:bCs/>
+          <w:sz w:val="28"/>
+          <w:szCs w:val="28"/>
+        </w:rPr>
+      </w:pPr>
+      <w:r>
+        <w:rPr>
+          <w:rFonts w:ascii="Times New Roman" w:hAnsi="Times New Roman"/>
+          <w:b/>
+          <w:bCs/>
+          <w:sz w:val="28"/>
+          <w:szCs w:val="28"/>
+        </w:rPr>
+        <w:t>Gradient</w:t>
+      </w:r>
+    </w:p>
+    <w:p>
+      <w:pPr>
+        <w:pStyle w:val="Normal"/>
+        <w:bidi w:val="0"/>
+        <w:spacing w:lineRule="auto" w:line="276"/>
+        <w:jc w:val="both"/>
+        <w:rPr>
+          <w:rFonts w:ascii="Times New Roman" w:hAnsi="Times New Roman"/>
+          <w:b w:val="false"/>
+          <w:b w:val="false"/>
+          <w:bCs w:val="false"/>
+          <w:sz w:val="28"/>
+          <w:szCs w:val="28"/>
+        </w:rPr>
+      </w:pPr>
+      <w:r>
+        <w:rPr>
+          <w:rFonts w:ascii="Times New Roman" w:hAnsi="Times New Roman"/>
+          <w:b w:val="false"/>
+          <w:bCs w:val="false"/>
+          <w:sz w:val="28"/>
+          <w:szCs w:val="28"/>
+        </w:rPr>
+        <w:t>No gradients</w:t>
+      </w:r>
+    </w:p>
+    <w:p>
+      <w:pPr>
+        <w:pStyle w:val="Normal"/>
+        <w:bidi w:val="0"/>
+        <w:spacing w:lineRule="auto" w:line="276"/>
+        <w:jc w:val="both"/>
+        <w:rPr>
+          <w:rFonts w:ascii="Times New Roman" w:hAnsi="Times New Roman"/>
+          <w:b w:val="false"/>
+          <w:b w:val="false"/>
+          <w:bCs w:val="false"/>
+          <w:sz w:val="28"/>
+          <w:szCs w:val="28"/>
+        </w:rPr>
+      </w:pPr>
+      <w:r>
+        <w:rPr>
+          <w:rFonts w:ascii="Times New Roman" w:hAnsi="Times New Roman"/>
+          <w:b w:val="false"/>
+          <w:bCs w:val="false"/>
+          <w:sz w:val="28"/>
+          <w:szCs w:val="28"/>
+        </w:rPr>
+      </w:r>
+    </w:p>
+    <w:p>
+      <w:pPr>
+        <w:pStyle w:val="Normal"/>
+        <w:bidi w:val="0"/>
+        <w:spacing w:lineRule="auto" w:line="276"/>
+        <w:jc w:val="both"/>
+        <w:rPr>
+          <w:rFonts w:ascii="Times New Roman" w:hAnsi="Times New Roman"/>
+          <w:b w:val="false"/>
+          <w:b w:val="false"/>
+          <w:bCs w:val="false"/>
+          <w:sz w:val="28"/>
+          <w:szCs w:val="28"/>
+        </w:rPr>
+      </w:pPr>
+      <w:r>
+        <w:rPr>
+          <w:rFonts w:ascii="Times New Roman" w:hAnsi="Times New Roman"/>
+          <w:b w:val="false"/>
+          <w:bCs w:val="false"/>
+          <w:sz w:val="28"/>
+          <w:szCs w:val="28"/>
+        </w:rPr>
+      </w:r>
+    </w:p>
+    <w:p>
+      <w:pPr>
+        <w:pStyle w:val="Normal"/>
+        <w:bidi w:val="0"/>
+        <w:spacing w:lineRule="auto" w:line="276"/>
+        <w:jc w:val="both"/>
+        <w:rPr>
+          <w:rFonts w:ascii="Times New Roman" w:hAnsi="Times New Roman"/>
+          <w:b w:val="false"/>
+          <w:b w:val="false"/>
+          <w:bCs w:val="false"/>
+          <w:sz w:val="28"/>
+          <w:szCs w:val="28"/>
+        </w:rPr>
+      </w:pPr>
+      <w:r>
+        <w:rPr>
+          <w:rFonts w:ascii="Times New Roman" w:hAnsi="Times New Roman"/>
+          <w:b w:val="false"/>
+          <w:bCs w:val="false"/>
+          <w:sz w:val="28"/>
+          <w:szCs w:val="28"/>
+        </w:rPr>
+        <w:t>Examples in References/Style</w:t>
+      </w:r>
+    </w:p>
+    <w:p>
+      <w:pPr>
+        <w:pStyle w:val="Normal"/>
+        <w:bidi w:val="0"/>
+        <w:spacing w:lineRule="auto" w:line="276"/>
+        <w:jc w:val="both"/>
+        <w:rPr>
+          <w:rFonts w:ascii="Times New Roman" w:hAnsi="Times New Roman"/>
+          <w:b w:val="false"/>
+          <w:b w:val="false"/>
+          <w:bCs w:val="false"/>
+          <w:sz w:val="28"/>
+          <w:szCs w:val="28"/>
+        </w:rPr>
+      </w:pPr>
+      <w:r>
+        <w:rPr>
+          <w:rFonts w:ascii="Times New Roman" w:hAnsi="Times New Roman"/>
+          <w:b w:val="false"/>
+          <w:bCs w:val="false"/>
+          <w:sz w:val="28"/>
+          <w:szCs w:val="28"/>
+        </w:rPr>
+      </w:r>
+    </w:p>
+    <w:p>
+      <w:pPr>
+        <w:pStyle w:val="Normal"/>
+        <w:numPr>
+          <w:ilvl w:val="0"/>
+          <w:numId w:val="0"/>
+        </w:numPr>
+        <w:bidi w:val="0"/>
+        <w:spacing w:lineRule="auto" w:line="276"/>
+        <w:ind w:start="720" w:hanging="0"/>
+        <w:jc w:val="both"/>
+        <w:rPr>
+          <w:rFonts w:ascii="Times New Roman" w:hAnsi="Times New Roman"/>
+          <w:b w:val="false"/>
+          <w:b w:val="false"/>
+          <w:bCs w:val="false"/>
+          <w:sz w:val="28"/>
+          <w:szCs w:val="28"/>
+        </w:rPr>
+      </w:pPr>
+      <w:r>
         <w:rPr/>
-      </w:pPr>
-      <w:r>
-        <w:rPr>
-          <w:rFonts w:ascii="Times New Roman" w:hAnsi="Times New Roman"/>
-          <w:b w:val="false"/>
-          <w:bCs w:val="false"/>
-          <w:sz w:val="28"/>
-          <w:szCs w:val="28"/>
-        </w:rPr>
-        <w:t>Use Side Multi view Projection, which is a type of orthographic projection where all the projection lines are orthogonal. The multiview describes an object from multiple viewpoints, but in games it means only 1 of those views are shown. We look perpendicular to the scene.</w:t>
-      </w:r>
-    </w:p>
-    <w:p>
-      <w:pPr>
-        <w:pStyle w:val="Normal"/>
-        <w:bidi w:val="0"/>
-        <w:spacing w:lineRule="auto" w:line="276"/>
-        <w:jc w:val="both"/>
-        <w:rPr>
-          <w:rFonts w:ascii="Times New Roman" w:hAnsi="Times New Roman"/>
-          <w:b w:val="false"/>
-          <w:b w:val="false"/>
-          <w:bCs w:val="false"/>
-          <w:sz w:val="28"/>
-          <w:szCs w:val="28"/>
-        </w:rPr>
-      </w:pPr>
-      <w:r>
-        <w:rPr>
-          <w:rFonts w:ascii="Times New Roman" w:hAnsi="Times New Roman"/>
-          <w:b w:val="false"/>
-          <w:bCs w:val="false"/>
-          <w:sz w:val="28"/>
-          <w:szCs w:val="28"/>
-        </w:rPr>
-      </w:r>
-    </w:p>
-    <w:p>
-      <w:pPr>
-        <w:pStyle w:val="Normal"/>
-        <w:bidi w:val="0"/>
-        <w:spacing w:lineRule="auto" w:line="276"/>
-        <w:jc w:val="both"/>
-        <w:rPr>
-          <w:rFonts w:ascii="Times New Roman" w:hAnsi="Times New Roman"/>
-          <w:b/>
-          <w:b/>
-          <w:bCs/>
-          <w:sz w:val="28"/>
-          <w:szCs w:val="28"/>
-        </w:rPr>
-      </w:pPr>
-      <w:r>
-        <w:rPr>
-          <w:rFonts w:ascii="Times New Roman" w:hAnsi="Times New Roman"/>
-          <w:b/>
-          <w:bCs/>
-          <w:sz w:val="28"/>
-          <w:szCs w:val="28"/>
-        </w:rPr>
-        <w:t>Gradient</w:t>
-      </w:r>
-    </w:p>
-    <w:p>
-      <w:pPr>
-        <w:pStyle w:val="Normal"/>
-        <w:bidi w:val="0"/>
-        <w:spacing w:lineRule="auto" w:line="276"/>
-        <w:jc w:val="both"/>
-        <w:rPr>
-          <w:rFonts w:ascii="Times New Roman" w:hAnsi="Times New Roman"/>
-          <w:b w:val="false"/>
-          <w:b w:val="false"/>
-          <w:bCs w:val="false"/>
-          <w:sz w:val="28"/>
-          <w:szCs w:val="28"/>
+      </w:r>
+    </w:p>
+    <w:p>
+      <w:pPr>
+        <w:pStyle w:val="Normal"/>
+        <w:numPr>
+          <w:ilvl w:val="0"/>
+          <w:numId w:val="0"/>
+        </w:numPr>
+        <w:bidi w:val="0"/>
+        <w:spacing w:lineRule="auto" w:line="276"/>
+        <w:ind w:hanging="0"/>
+        <w:jc w:val="both"/>
+        <w:rPr>
+          <w:sz w:val="32"/>
+          <w:szCs w:val="32"/>
+        </w:rPr>
+      </w:pPr>
+      <w:r>
+        <w:rPr>
+          <w:sz w:val="32"/>
+          <w:szCs w:val="32"/>
+        </w:rPr>
+      </w:r>
+    </w:p>
+    <w:p>
+      <w:pPr>
+        <w:pStyle w:val="Normal"/>
+        <w:numPr>
+          <w:ilvl w:val="0"/>
+          <w:numId w:val="0"/>
+        </w:numPr>
+        <w:bidi w:val="0"/>
+        <w:spacing w:lineRule="auto" w:line="276"/>
+        <w:ind w:hanging="0"/>
+        <w:jc w:val="both"/>
+        <w:rPr>
+          <w:b/>
+          <w:b/>
+          <w:bCs/>
+          <w:sz w:val="32"/>
+          <w:szCs w:val="32"/>
+        </w:rPr>
+      </w:pPr>
+      <w:r>
+        <w:rPr>
+          <w:b/>
+          <w:bCs/>
+          <w:sz w:val="32"/>
+          <w:szCs w:val="32"/>
+        </w:rPr>
+        <w:t xml:space="preserve">New Analyse </w:t>
+      </w:r>
+    </w:p>
+    <w:p>
+      <w:pPr>
+        <w:pStyle w:val="Normal"/>
+        <w:numPr>
+          <w:ilvl w:val="0"/>
+          <w:numId w:val="0"/>
+        </w:numPr>
+        <w:bidi w:val="0"/>
+        <w:spacing w:lineRule="auto" w:line="276"/>
+        <w:ind w:hanging="0"/>
+        <w:jc w:val="both"/>
+        <w:rPr>
+          <w:b/>
+          <w:b/>
+          <w:bCs/>
+        </w:rPr>
+      </w:pPr>
+      <w:r>
+        <w:rPr>
+          <w:b/>
+          <w:bCs/>
+        </w:rPr>
+      </w:r>
+    </w:p>
+    <w:p>
+      <w:pPr>
+        <w:pStyle w:val="Normal"/>
+        <w:numPr>
+          <w:ilvl w:val="0"/>
+          <w:numId w:val="0"/>
+        </w:numPr>
+        <w:bidi w:val="0"/>
+        <w:spacing w:lineRule="auto" w:line="276"/>
+        <w:ind w:hanging="0"/>
+        <w:jc w:val="both"/>
+        <w:rPr>
+          <w:b w:val="false"/>
+          <w:b w:val="false"/>
+          <w:bCs w:val="false"/>
+        </w:rPr>
+      </w:pPr>
+      <w:r>
+        <w:rPr>
+          <w:rFonts w:ascii="Times New Roman" w:hAnsi="Times New Roman"/>
+          <w:b/>
+          <w:bCs/>
+          <w:sz w:val="28"/>
+          <w:szCs w:val="28"/>
+        </w:rPr>
+        <w:t>Colour</w:t>
+      </w:r>
+    </w:p>
+    <w:p>
+      <w:pPr>
+        <w:pStyle w:val="Normal"/>
+        <w:numPr>
+          <w:ilvl w:val="0"/>
+          <w:numId w:val="0"/>
+        </w:numPr>
+        <w:bidi w:val="0"/>
+        <w:spacing w:lineRule="auto" w:line="276"/>
+        <w:ind w:hanging="0"/>
+        <w:jc w:val="both"/>
+        <w:rPr>
+          <w:rFonts w:ascii="Times New Roman" w:hAnsi="Times New Roman" w:eastAsia="NSimSun" w:cs="Lucida Sans"/>
+          <w:b w:val="false"/>
+          <w:b w:val="false"/>
+          <w:bCs w:val="false"/>
+          <w:color w:val="auto"/>
+          <w:kern w:val="2"/>
+          <w:sz w:val="28"/>
+          <w:szCs w:val="28"/>
+          <w:lang w:val="en-GB" w:eastAsia="zh-CN" w:bidi="hi-IN"/>
+        </w:rPr>
+      </w:pPr>
+      <w:r>
+        <w:rPr>
+          <w:rFonts w:eastAsia="NSimSun" w:cs="Lucida Sans" w:ascii="Times New Roman" w:hAnsi="Times New Roman"/>
+          <w:b w:val="false"/>
+          <w:bCs w:val="false"/>
+          <w:color w:val="auto"/>
+          <w:kern w:val="2"/>
+          <w:sz w:val="28"/>
+          <w:szCs w:val="28"/>
+          <w:lang w:val="en-GB" w:eastAsia="zh-CN" w:bidi="hi-IN"/>
+        </w:rPr>
+      </w:r>
+    </w:p>
+    <w:p>
+      <w:pPr>
+        <w:pStyle w:val="Normal"/>
+        <w:numPr>
+          <w:ilvl w:val="0"/>
+          <w:numId w:val="0"/>
+        </w:numPr>
+        <w:bidi w:val="0"/>
+        <w:spacing w:lineRule="auto" w:line="276"/>
+        <w:ind w:hanging="0"/>
+        <w:jc w:val="both"/>
+        <w:rPr>
+          <w:rFonts w:ascii="Times New Roman" w:hAnsi="Times New Roman" w:eastAsia="NSimSun" w:cs="Lucida Sans"/>
+          <w:b w:val="false"/>
+          <w:b w:val="false"/>
+          <w:bCs w:val="false"/>
+          <w:color w:val="auto"/>
+          <w:kern w:val="2"/>
+          <w:sz w:val="28"/>
+          <w:szCs w:val="28"/>
+          <w:lang w:val="en-GB" w:eastAsia="zh-CN" w:bidi="hi-IN"/>
+        </w:rPr>
+      </w:pPr>
+      <w:r>
+        <w:rPr>
+          <w:rFonts w:eastAsia="NSimSun" w:cs="Lucida Sans" w:ascii="Times New Roman" w:hAnsi="Times New Roman"/>
+          <w:b w:val="false"/>
+          <w:bCs w:val="false"/>
+          <w:color w:val="auto"/>
+          <w:kern w:val="2"/>
+          <w:sz w:val="28"/>
+          <w:szCs w:val="28"/>
+          <w:lang w:val="en-GB" w:eastAsia="zh-CN" w:bidi="hi-IN"/>
+        </w:rPr>
+        <w:t>Background analogous. Character and main elements triadic</w:t>
+      </w:r>
+    </w:p>
+    <w:p>
+      <w:pPr>
+        <w:pStyle w:val="Normal"/>
+        <w:numPr>
+          <w:ilvl w:val="0"/>
+          <w:numId w:val="0"/>
+        </w:numPr>
+        <w:bidi w:val="0"/>
+        <w:spacing w:lineRule="auto" w:line="276"/>
+        <w:ind w:hanging="0"/>
+        <w:jc w:val="both"/>
+        <w:rPr>
+          <w:rFonts w:ascii="Times New Roman" w:hAnsi="Times New Roman"/>
+          <w:sz w:val="28"/>
+          <w:szCs w:val="28"/>
+        </w:rPr>
+      </w:pPr>
+      <w:r>
+        <w:rPr>
+          <w:b w:val="false"/>
+          <w:bCs w:val="false"/>
+        </w:rPr>
+      </w:r>
+    </w:p>
+    <w:p>
+      <w:pPr>
+        <w:pStyle w:val="Normal"/>
+        <w:numPr>
+          <w:ilvl w:val="0"/>
+          <w:numId w:val="0"/>
+        </w:numPr>
+        <w:bidi w:val="0"/>
+        <w:spacing w:lineRule="auto" w:line="276"/>
+        <w:ind w:hanging="0"/>
+        <w:jc w:val="both"/>
+        <w:rPr>
+          <w:b w:val="false"/>
+          <w:b w:val="false"/>
+          <w:bCs w:val="false"/>
+        </w:rPr>
+      </w:pPr>
+      <w:r>
+        <w:rPr>
+          <w:rFonts w:ascii="Times New Roman" w:hAnsi="Times New Roman"/>
+          <w:b w:val="false"/>
+          <w:bCs w:val="false"/>
+          <w:sz w:val="28"/>
+          <w:szCs w:val="28"/>
+        </w:rPr>
+        <w:t>Value Contrast – Medium Value Contrast. Colors are bright in general.</w:t>
+      </w:r>
+    </w:p>
+    <w:p>
+      <w:pPr>
+        <w:pStyle w:val="Normal"/>
+        <w:numPr>
+          <w:ilvl w:val="0"/>
+          <w:numId w:val="0"/>
+        </w:numPr>
+        <w:bidi w:val="0"/>
+        <w:spacing w:lineRule="auto" w:line="276"/>
+        <w:ind w:hanging="0"/>
+        <w:jc w:val="both"/>
+        <w:rPr>
+          <w:b w:val="false"/>
+          <w:b w:val="false"/>
+          <w:bCs w:val="false"/>
+        </w:rPr>
+      </w:pPr>
+      <w:r>
+        <w:rPr>
+          <w:rFonts w:ascii="Times New Roman" w:hAnsi="Times New Roman"/>
+          <w:b w:val="false"/>
+          <w:bCs w:val="false"/>
+          <w:sz w:val="28"/>
+          <w:szCs w:val="28"/>
+        </w:rPr>
+        <w:t xml:space="preserve">Hue Contrast – Analogous Colors. </w:t>
+      </w:r>
+      <w:r>
+        <w:rPr>
+          <w:rFonts w:eastAsia="NSimSun" w:cs="Lucida Sans" w:ascii="Times New Roman" w:hAnsi="Times New Roman"/>
+          <w:b w:val="false"/>
+          <w:bCs w:val="false"/>
+          <w:color w:val="auto"/>
+          <w:kern w:val="2"/>
+          <w:sz w:val="28"/>
+          <w:szCs w:val="28"/>
+          <w:lang w:val="en-GB" w:eastAsia="zh-CN" w:bidi="hi-IN"/>
+        </w:rPr>
+        <w:t>Low</w:t>
+      </w:r>
+      <w:r>
+        <w:rPr>
+          <w:rFonts w:ascii="Times New Roman" w:hAnsi="Times New Roman"/>
+          <w:b w:val="false"/>
+          <w:bCs w:val="false"/>
+          <w:sz w:val="28"/>
+          <w:szCs w:val="28"/>
+        </w:rPr>
+        <w:t xml:space="preserve"> Hue Contrast</w:t>
+      </w:r>
+    </w:p>
+    <w:p>
+      <w:pPr>
+        <w:pStyle w:val="Normal"/>
+        <w:numPr>
+          <w:ilvl w:val="0"/>
+          <w:numId w:val="0"/>
+        </w:numPr>
+        <w:bidi w:val="0"/>
+        <w:spacing w:lineRule="auto" w:line="276"/>
+        <w:ind w:hanging="0"/>
+        <w:jc w:val="both"/>
+        <w:rPr>
+          <w:b w:val="false"/>
+          <w:b w:val="false"/>
+          <w:bCs w:val="false"/>
+        </w:rPr>
+      </w:pPr>
+      <w:r>
+        <w:rPr>
+          <w:rFonts w:ascii="Times New Roman" w:hAnsi="Times New Roman"/>
+          <w:b w:val="false"/>
+          <w:bCs w:val="false"/>
+          <w:sz w:val="28"/>
+          <w:szCs w:val="28"/>
+        </w:rPr>
+        <w:t xml:space="preserve">Saturation Contrast – </w:t>
+      </w:r>
+      <w:r>
+        <w:rPr>
+          <w:rFonts w:eastAsia="NSimSun" w:cs="Lucida Sans" w:ascii="Times New Roman" w:hAnsi="Times New Roman"/>
+          <w:b w:val="false"/>
+          <w:bCs w:val="false"/>
+          <w:color w:val="auto"/>
+          <w:kern w:val="2"/>
+          <w:sz w:val="28"/>
+          <w:szCs w:val="28"/>
+          <w:lang w:val="en-GB" w:eastAsia="zh-CN" w:bidi="hi-IN"/>
+        </w:rPr>
+        <w:t>Medium</w:t>
+      </w:r>
+      <w:r>
+        <w:rPr>
+          <w:rFonts w:ascii="Times New Roman" w:hAnsi="Times New Roman"/>
+          <w:b w:val="false"/>
+          <w:bCs w:val="false"/>
+          <w:sz w:val="28"/>
+          <w:szCs w:val="28"/>
+        </w:rPr>
+        <w:t xml:space="preserve"> Saturation Contrast</w:t>
+      </w:r>
+    </w:p>
+    <w:p>
+      <w:pPr>
+        <w:pStyle w:val="Normal"/>
+        <w:numPr>
+          <w:ilvl w:val="0"/>
+          <w:numId w:val="0"/>
+        </w:numPr>
+        <w:bidi w:val="0"/>
+        <w:spacing w:lineRule="auto" w:line="276"/>
+        <w:ind w:hanging="0"/>
+        <w:jc w:val="both"/>
+        <w:rPr>
+          <w:rFonts w:ascii="Times New Roman" w:hAnsi="Times New Roman"/>
+          <w:sz w:val="28"/>
+          <w:szCs w:val="28"/>
+        </w:rPr>
+      </w:pPr>
+      <w:r>
+        <w:rPr>
+          <w:b w:val="false"/>
+          <w:bCs w:val="false"/>
+        </w:rPr>
+      </w:r>
+    </w:p>
+    <w:p>
+      <w:pPr>
+        <w:pStyle w:val="Normal"/>
+        <w:numPr>
+          <w:ilvl w:val="0"/>
+          <w:numId w:val="0"/>
+        </w:numPr>
+        <w:bidi w:val="0"/>
+        <w:spacing w:lineRule="auto" w:line="276"/>
+        <w:ind w:hanging="0"/>
+        <w:jc w:val="both"/>
+        <w:rPr>
+          <w:b w:val="false"/>
+          <w:b w:val="false"/>
+          <w:bCs w:val="false"/>
+        </w:rPr>
+      </w:pPr>
+      <w:r>
+        <w:rPr>
+          <w:rFonts w:ascii="Times New Roman" w:hAnsi="Times New Roman"/>
+          <w:b w:val="false"/>
+          <w:bCs w:val="false"/>
+          <w:sz w:val="28"/>
+          <w:szCs w:val="28"/>
+        </w:rPr>
+        <w:t>Proportions?</w:t>
+      </w:r>
+    </w:p>
+    <w:p>
+      <w:pPr>
+        <w:pStyle w:val="Normal"/>
+        <w:numPr>
+          <w:ilvl w:val="0"/>
+          <w:numId w:val="0"/>
+        </w:numPr>
+        <w:bidi w:val="0"/>
+        <w:spacing w:lineRule="auto" w:line="276"/>
+        <w:ind w:hanging="0"/>
+        <w:jc w:val="both"/>
+        <w:rPr>
+          <w:rFonts w:ascii="Times New Roman" w:hAnsi="Times New Roman"/>
+          <w:sz w:val="28"/>
+          <w:szCs w:val="28"/>
+        </w:rPr>
+      </w:pPr>
+      <w:r>
+        <w:rPr>
+          <w:b w:val="false"/>
+          <w:bCs w:val="false"/>
+        </w:rPr>
+      </w:r>
+    </w:p>
+    <w:p>
+      <w:pPr>
+        <w:pStyle w:val="Normal"/>
+        <w:numPr>
+          <w:ilvl w:val="0"/>
+          <w:numId w:val="0"/>
+        </w:numPr>
+        <w:bidi w:val="0"/>
+        <w:spacing w:lineRule="auto" w:line="276"/>
+        <w:ind w:hanging="0"/>
+        <w:jc w:val="both"/>
+        <w:rPr>
+          <w:rFonts w:ascii="Times New Roman" w:hAnsi="Times New Roman"/>
+          <w:b w:val="false"/>
+          <w:b w:val="false"/>
+          <w:bCs w:val="false"/>
+          <w:sz w:val="28"/>
+          <w:szCs w:val="28"/>
+        </w:rPr>
+      </w:pPr>
+      <w:r>
+        <w:rPr>
+          <w:rFonts w:ascii="Times New Roman" w:hAnsi="Times New Roman"/>
+          <w:b w:val="false"/>
+          <w:bCs w:val="false"/>
+          <w:sz w:val="28"/>
+          <w:szCs w:val="28"/>
+        </w:rPr>
+        <w:t>Use of colors that give us a sensation of being friendly, nice, peaceful or happiness</w:t>
+      </w:r>
+    </w:p>
+    <w:p>
+      <w:pPr>
+        <w:pStyle w:val="Normal"/>
+        <w:numPr>
+          <w:ilvl w:val="0"/>
+          <w:numId w:val="0"/>
+        </w:numPr>
+        <w:bidi w:val="0"/>
+        <w:spacing w:lineRule="auto" w:line="276"/>
+        <w:ind w:hanging="0"/>
+        <w:jc w:val="both"/>
+        <w:rPr>
+          <w:rFonts w:ascii="Times New Roman" w:hAnsi="Times New Roman"/>
+          <w:sz w:val="28"/>
+          <w:szCs w:val="28"/>
+        </w:rPr>
+      </w:pPr>
+      <w:r>
+        <w:rPr>
+          <w:b w:val="false"/>
+          <w:bCs w:val="false"/>
+        </w:rPr>
+      </w:r>
+    </w:p>
+    <w:p>
+      <w:pPr>
+        <w:pStyle w:val="Normal"/>
+        <w:numPr>
+          <w:ilvl w:val="0"/>
+          <w:numId w:val="0"/>
+        </w:numPr>
+        <w:bidi w:val="0"/>
+        <w:spacing w:lineRule="auto" w:line="276"/>
+        <w:ind w:hanging="0"/>
+        <w:jc w:val="both"/>
+        <w:rPr>
+          <w:b w:val="false"/>
+          <w:b w:val="false"/>
+          <w:bCs w:val="false"/>
         </w:rPr>
       </w:pPr>
       <w:r>
@@ -1909,126 +2530,709 @@
     <w:p>
       <w:pPr>
         <w:pStyle w:val="Normal"/>
-        <w:bidi w:val="0"/>
-        <w:spacing w:lineRule="auto" w:line="276"/>
-        <w:jc w:val="both"/>
-        <w:rPr>
-          <w:rFonts w:ascii="Times New Roman" w:hAnsi="Times New Roman"/>
-          <w:b w:val="false"/>
-          <w:b w:val="false"/>
-          <w:bCs w:val="false"/>
-          <w:sz w:val="28"/>
-          <w:szCs w:val="28"/>
-        </w:rPr>
-      </w:pPr>
-      <w:r>
-        <w:rPr>
-          <w:rFonts w:ascii="Times New Roman" w:hAnsi="Times New Roman"/>
-          <w:b w:val="false"/>
-          <w:bCs w:val="false"/>
-          <w:sz w:val="28"/>
-          <w:szCs w:val="28"/>
-        </w:rPr>
-      </w:r>
-    </w:p>
-    <w:p>
-      <w:pPr>
-        <w:pStyle w:val="Normal"/>
-        <w:bidi w:val="0"/>
-        <w:spacing w:lineRule="auto" w:line="276"/>
-        <w:jc w:val="both"/>
-        <w:rPr>
-          <w:rFonts w:ascii="Times New Roman" w:hAnsi="Times New Roman"/>
-          <w:b w:val="false"/>
-          <w:b w:val="false"/>
-          <w:bCs w:val="false"/>
-          <w:sz w:val="28"/>
-          <w:szCs w:val="28"/>
-        </w:rPr>
-      </w:pPr>
-      <w:r>
-        <w:rPr>
-          <w:rFonts w:ascii="Times New Roman" w:hAnsi="Times New Roman"/>
-          <w:b w:val="false"/>
-          <w:bCs w:val="false"/>
-          <w:sz w:val="28"/>
-          <w:szCs w:val="28"/>
-        </w:rPr>
-      </w:r>
-    </w:p>
-    <w:p>
-      <w:pPr>
-        <w:pStyle w:val="Normal"/>
-        <w:bidi w:val="0"/>
-        <w:spacing w:lineRule="auto" w:line="276"/>
-        <w:jc w:val="both"/>
-        <w:rPr>
-          <w:rFonts w:ascii="Times New Roman" w:hAnsi="Times New Roman"/>
-          <w:b w:val="false"/>
-          <w:b w:val="false"/>
-          <w:bCs w:val="false"/>
-          <w:sz w:val="28"/>
-          <w:szCs w:val="28"/>
-        </w:rPr>
-      </w:pPr>
-      <w:r>
-        <w:rPr>
-          <w:rFonts w:ascii="Times New Roman" w:hAnsi="Times New Roman"/>
-          <w:b w:val="false"/>
-          <w:bCs w:val="false"/>
-          <w:sz w:val="28"/>
-          <w:szCs w:val="28"/>
-        </w:rPr>
-        <w:t>Examples in References/Style</w:t>
-      </w:r>
-    </w:p>
-    <w:p>
-      <w:pPr>
-        <w:pStyle w:val="Normal"/>
-        <w:bidi w:val="0"/>
-        <w:spacing w:lineRule="auto" w:line="276"/>
-        <w:jc w:val="both"/>
-        <w:rPr>
-          <w:rFonts w:ascii="Times New Roman" w:hAnsi="Times New Roman"/>
-          <w:b w:val="false"/>
-          <w:b w:val="false"/>
-          <w:bCs w:val="false"/>
-          <w:sz w:val="28"/>
-          <w:szCs w:val="28"/>
-        </w:rPr>
-      </w:pPr>
-      <w:r>
-        <w:rPr>
-          <w:rFonts w:ascii="Times New Roman" w:hAnsi="Times New Roman"/>
-          <w:b w:val="false"/>
-          <w:bCs w:val="false"/>
-          <w:sz w:val="28"/>
-          <w:szCs w:val="28"/>
-        </w:rPr>
-      </w:r>
-    </w:p>
-    <w:p>
-      <w:pPr>
-        <w:pStyle w:val="Normal"/>
         <w:numPr>
           <w:ilvl w:val="0"/>
           <w:numId w:val="0"/>
         </w:numPr>
         <w:bidi w:val="0"/>
         <w:spacing w:lineRule="auto" w:line="276"/>
-        <w:ind w:start="720" w:hanging="0"/>
-        <w:jc w:val="both"/>
-        <w:rPr>
-          <w:rFonts w:ascii="Times New Roman" w:hAnsi="Times New Roman"/>
-          <w:b w:val="false"/>
-          <w:b w:val="false"/>
-          <w:bCs w:val="false"/>
-          <w:sz w:val="28"/>
-          <w:szCs w:val="28"/>
-        </w:rPr>
-      </w:pPr>
-      <w:r>
-        <w:rPr/>
+        <w:ind w:hanging="0"/>
+        <w:jc w:val="both"/>
+        <w:rPr>
+          <w:rFonts w:ascii="Times New Roman" w:hAnsi="Times New Roman"/>
+          <w:b/>
+          <w:b/>
+          <w:bCs/>
+          <w:sz w:val="28"/>
+          <w:szCs w:val="28"/>
+        </w:rPr>
+      </w:pPr>
+      <w:r>
+        <w:rPr>
+          <w:b w:val="false"/>
+          <w:bCs w:val="false"/>
+        </w:rPr>
+      </w:r>
+    </w:p>
+    <w:p>
+      <w:pPr>
+        <w:pStyle w:val="Normal"/>
+        <w:numPr>
+          <w:ilvl w:val="0"/>
+          <w:numId w:val="0"/>
+        </w:numPr>
+        <w:bidi w:val="0"/>
+        <w:spacing w:lineRule="auto" w:line="276"/>
+        <w:ind w:hanging="0"/>
+        <w:jc w:val="both"/>
+        <w:rPr>
+          <w:b w:val="false"/>
+          <w:b w:val="false"/>
+          <w:bCs w:val="false"/>
+        </w:rPr>
+      </w:pPr>
+      <w:r>
+        <w:rPr>
+          <w:rFonts w:ascii="Times New Roman" w:hAnsi="Times New Roman"/>
+          <w:b/>
+          <w:bCs/>
+          <w:sz w:val="28"/>
+          <w:szCs w:val="28"/>
+        </w:rPr>
+        <w:t>Shapes</w:t>
+      </w:r>
+    </w:p>
+    <w:p>
+      <w:pPr>
+        <w:pStyle w:val="Normal"/>
+        <w:numPr>
+          <w:ilvl w:val="0"/>
+          <w:numId w:val="0"/>
+        </w:numPr>
+        <w:bidi w:val="0"/>
+        <w:spacing w:lineRule="auto" w:line="276"/>
+        <w:ind w:hanging="0"/>
+        <w:jc w:val="both"/>
+        <w:rPr>
+          <w:b w:val="false"/>
+          <w:b w:val="false"/>
+          <w:bCs w:val="false"/>
+        </w:rPr>
+      </w:pPr>
+      <w:r>
+        <w:rPr>
+          <w:rFonts w:ascii="Times New Roman" w:hAnsi="Times New Roman"/>
+          <w:b w:val="false"/>
+          <w:bCs w:val="false"/>
+          <w:sz w:val="28"/>
+          <w:szCs w:val="28"/>
+        </w:rPr>
+        <w:t>Geometric Shapes ( Rectangle, Rounded Rectangle, Ellipse and triangle)</w:t>
+      </w:r>
+    </w:p>
+    <w:p>
+      <w:pPr>
+        <w:pStyle w:val="Normal"/>
+        <w:numPr>
+          <w:ilvl w:val="0"/>
+          <w:numId w:val="0"/>
+        </w:numPr>
+        <w:bidi w:val="0"/>
+        <w:spacing w:lineRule="auto" w:line="276"/>
+        <w:ind w:hanging="0"/>
+        <w:jc w:val="both"/>
+        <w:rPr>
+          <w:b w:val="false"/>
+          <w:b w:val="false"/>
+          <w:bCs w:val="false"/>
+        </w:rPr>
+      </w:pPr>
+      <w:r>
+        <w:rPr>
+          <w:rFonts w:ascii="Times New Roman" w:hAnsi="Times New Roman"/>
+          <w:b w:val="false"/>
+          <w:bCs w:val="false"/>
+          <w:sz w:val="28"/>
+          <w:szCs w:val="28"/>
+        </w:rPr>
+        <w:t>Used to add textures and shadows (cut shadows to give a 3d effect)</w:t>
+      </w:r>
+    </w:p>
+    <w:p>
+      <w:pPr>
+        <w:pStyle w:val="Normal"/>
+        <w:numPr>
+          <w:ilvl w:val="0"/>
+          <w:numId w:val="0"/>
+        </w:numPr>
+        <w:bidi w:val="0"/>
+        <w:spacing w:lineRule="auto" w:line="276"/>
+        <w:ind w:hanging="0"/>
+        <w:jc w:val="both"/>
+        <w:rPr>
+          <w:rFonts w:ascii="Times New Roman" w:hAnsi="Times New Roman"/>
+          <w:sz w:val="28"/>
+          <w:szCs w:val="28"/>
+        </w:rPr>
+      </w:pPr>
+      <w:r>
+        <w:rPr>
+          <w:b w:val="false"/>
+          <w:bCs w:val="false"/>
+        </w:rPr>
+      </w:r>
+    </w:p>
+    <w:p>
+      <w:pPr>
+        <w:pStyle w:val="Normal"/>
+        <w:numPr>
+          <w:ilvl w:val="0"/>
+          <w:numId w:val="0"/>
+        </w:numPr>
+        <w:bidi w:val="0"/>
+        <w:spacing w:lineRule="auto" w:line="276"/>
+        <w:ind w:hanging="0"/>
+        <w:jc w:val="both"/>
+        <w:rPr>
+          <w:b w:val="false"/>
+          <w:b w:val="false"/>
+          <w:bCs w:val="false"/>
+        </w:rPr>
+      </w:pPr>
+      <w:r>
+        <w:rPr>
+          <w:rFonts w:ascii="Times New Roman" w:hAnsi="Times New Roman"/>
+          <w:b w:val="false"/>
+          <w:bCs w:val="false"/>
+          <w:sz w:val="28"/>
+          <w:szCs w:val="28"/>
+        </w:rPr>
+        <w:t>Shapes are rounded in general.</w:t>
+      </w:r>
+    </w:p>
+    <w:p>
+      <w:pPr>
+        <w:pStyle w:val="Normal"/>
+        <w:numPr>
+          <w:ilvl w:val="0"/>
+          <w:numId w:val="0"/>
+        </w:numPr>
+        <w:bidi w:val="0"/>
+        <w:spacing w:lineRule="auto" w:line="276"/>
+        <w:ind w:hanging="0"/>
+        <w:jc w:val="both"/>
+        <w:rPr>
+          <w:rFonts w:ascii="Times New Roman" w:hAnsi="Times New Roman"/>
+          <w:sz w:val="28"/>
+          <w:szCs w:val="28"/>
+        </w:rPr>
+      </w:pPr>
+      <w:r>
+        <w:rPr>
+          <w:b w:val="false"/>
+          <w:bCs w:val="false"/>
+        </w:rPr>
+      </w:r>
+    </w:p>
+    <w:p>
+      <w:pPr>
+        <w:pStyle w:val="Normal"/>
+        <w:numPr>
+          <w:ilvl w:val="0"/>
+          <w:numId w:val="0"/>
+        </w:numPr>
+        <w:bidi w:val="0"/>
+        <w:spacing w:lineRule="auto" w:line="276"/>
+        <w:ind w:hanging="0"/>
+        <w:jc w:val="both"/>
+        <w:rPr>
+          <w:b w:val="false"/>
+          <w:b w:val="false"/>
+          <w:bCs w:val="false"/>
+        </w:rPr>
+      </w:pPr>
+      <w:r>
+        <w:rPr>
+          <w:rFonts w:ascii="Times New Roman" w:hAnsi="Times New Roman"/>
+          <w:b w:val="false"/>
+          <w:bCs w:val="false"/>
+          <w:sz w:val="28"/>
+          <w:szCs w:val="28"/>
+        </w:rPr>
+        <w:t xml:space="preserve">Sharp shapes are used for human made things, for </w:t>
+      </w:r>
+      <w:r>
+        <w:rPr>
+          <w:rFonts w:eastAsia="NSimSun" w:cs="Lucida Sans" w:ascii="Times New Roman" w:hAnsi="Times New Roman"/>
+          <w:b w:val="false"/>
+          <w:bCs w:val="false"/>
+          <w:color w:val="auto"/>
+          <w:kern w:val="2"/>
+          <w:sz w:val="28"/>
+          <w:szCs w:val="28"/>
+          <w:lang w:val="en-GB" w:eastAsia="zh-CN" w:bidi="hi-IN"/>
+        </w:rPr>
+        <w:t>represent danger or harmful things. Or simple to give contrast against the rounded shapes</w:t>
+      </w:r>
+    </w:p>
+    <w:p>
+      <w:pPr>
+        <w:pStyle w:val="Normal"/>
+        <w:numPr>
+          <w:ilvl w:val="0"/>
+          <w:numId w:val="0"/>
+        </w:numPr>
+        <w:bidi w:val="0"/>
+        <w:spacing w:lineRule="auto" w:line="276"/>
+        <w:ind w:hanging="0"/>
+        <w:jc w:val="both"/>
+        <w:rPr>
+          <w:b w:val="false"/>
+          <w:b w:val="false"/>
+          <w:bCs w:val="false"/>
+        </w:rPr>
+      </w:pPr>
+      <w:r>
+        <w:rPr>
+          <w:rFonts w:eastAsia="NSimSun" w:cs="Lucida Sans" w:ascii="Times New Roman" w:hAnsi="Times New Roman"/>
+          <w:b w:val="false"/>
+          <w:bCs w:val="false"/>
+          <w:color w:val="auto"/>
+          <w:kern w:val="2"/>
+          <w:sz w:val="28"/>
+          <w:szCs w:val="28"/>
+          <w:lang w:val="en-GB" w:eastAsia="zh-CN" w:bidi="hi-IN"/>
+        </w:rPr>
+        <w:t>sharp shapes mostly for details</w:t>
+      </w:r>
+    </w:p>
+    <w:p>
+      <w:pPr>
+        <w:pStyle w:val="Normal"/>
+        <w:numPr>
+          <w:ilvl w:val="0"/>
+          <w:numId w:val="0"/>
+        </w:numPr>
+        <w:bidi w:val="0"/>
+        <w:spacing w:lineRule="auto" w:line="276"/>
+        <w:ind w:hanging="0"/>
+        <w:jc w:val="both"/>
+        <w:rPr>
+          <w:rFonts w:ascii="Times New Roman" w:hAnsi="Times New Roman" w:eastAsia="NSimSun" w:cs="Lucida Sans"/>
+          <w:color w:val="auto"/>
+          <w:kern w:val="2"/>
+          <w:sz w:val="28"/>
+          <w:szCs w:val="28"/>
+          <w:lang w:val="en-GB" w:eastAsia="zh-CN" w:bidi="hi-IN"/>
+        </w:rPr>
+      </w:pPr>
+      <w:r>
+        <w:rPr>
+          <w:b w:val="false"/>
+          <w:bCs w:val="false"/>
+        </w:rPr>
+      </w:r>
+    </w:p>
+    <w:p>
+      <w:pPr>
+        <w:pStyle w:val="Normal"/>
+        <w:numPr>
+          <w:ilvl w:val="0"/>
+          <w:numId w:val="0"/>
+        </w:numPr>
+        <w:bidi w:val="0"/>
+        <w:spacing w:lineRule="auto" w:line="276"/>
+        <w:ind w:hanging="0"/>
+        <w:jc w:val="both"/>
+        <w:rPr>
+          <w:b w:val="false"/>
+          <w:b w:val="false"/>
+          <w:bCs w:val="false"/>
+        </w:rPr>
+      </w:pPr>
+      <w:r>
+        <w:rPr>
+          <w:rFonts w:eastAsia="NSimSun" w:cs="Lucida Sans" w:ascii="Times New Roman" w:hAnsi="Times New Roman"/>
+          <w:b w:val="false"/>
+          <w:bCs w:val="false"/>
+          <w:color w:val="auto"/>
+          <w:kern w:val="2"/>
+          <w:sz w:val="28"/>
+          <w:szCs w:val="28"/>
+          <w:lang w:val="en-GB" w:eastAsia="zh-CN" w:bidi="hi-IN"/>
+        </w:rPr>
+        <w:t>Shapes arent not realistic stylise and they are wider than normal (chunky)</w:t>
+      </w:r>
+    </w:p>
+    <w:p>
+      <w:pPr>
+        <w:pStyle w:val="Normal"/>
+        <w:numPr>
+          <w:ilvl w:val="0"/>
+          <w:numId w:val="0"/>
+        </w:numPr>
+        <w:bidi w:val="0"/>
+        <w:spacing w:lineRule="auto" w:line="276"/>
+        <w:ind w:hanging="0"/>
+        <w:jc w:val="both"/>
+        <w:rPr>
+          <w:rFonts w:ascii="Times New Roman" w:hAnsi="Times New Roman"/>
+          <w:b/>
+          <w:b/>
+          <w:bCs/>
+          <w:sz w:val="28"/>
+          <w:szCs w:val="28"/>
+        </w:rPr>
+      </w:pPr>
+      <w:r>
+        <w:rPr>
+          <w:b w:val="false"/>
+          <w:bCs w:val="false"/>
+        </w:rPr>
+      </w:r>
+    </w:p>
+    <w:p>
+      <w:pPr>
+        <w:pStyle w:val="Normal"/>
+        <w:numPr>
+          <w:ilvl w:val="0"/>
+          <w:numId w:val="0"/>
+        </w:numPr>
+        <w:bidi w:val="0"/>
+        <w:spacing w:lineRule="auto" w:line="276"/>
+        <w:ind w:hanging="0"/>
+        <w:jc w:val="both"/>
+        <w:rPr>
+          <w:b w:val="false"/>
+          <w:b w:val="false"/>
+          <w:bCs w:val="false"/>
+        </w:rPr>
+      </w:pPr>
+      <w:r>
+        <w:rPr>
+          <w:rFonts w:ascii="Times New Roman" w:hAnsi="Times New Roman"/>
+          <w:b/>
+          <w:bCs/>
+          <w:sz w:val="28"/>
+          <w:szCs w:val="28"/>
+        </w:rPr>
+        <w:t>Lines</w:t>
+      </w:r>
+    </w:p>
+    <w:p>
+      <w:pPr>
+        <w:pStyle w:val="Normal"/>
+        <w:bidi w:val="0"/>
+        <w:spacing w:lineRule="auto" w:line="276"/>
+        <w:jc w:val="both"/>
+        <w:rPr>
+          <w:rFonts w:ascii="Times New Roman" w:hAnsi="Times New Roman"/>
+          <w:b w:val="false"/>
+          <w:b w:val="false"/>
+          <w:bCs w:val="false"/>
+          <w:sz w:val="28"/>
+          <w:szCs w:val="28"/>
+        </w:rPr>
+      </w:pPr>
+      <w:r>
+        <w:rPr>
+          <w:rFonts w:eastAsia="NSimSun" w:cs="Lucida Sans" w:ascii="Times New Roman" w:hAnsi="Times New Roman"/>
+          <w:b w:val="false"/>
+          <w:bCs w:val="false"/>
+          <w:color w:val="auto"/>
+          <w:kern w:val="2"/>
+          <w:sz w:val="28"/>
+          <w:szCs w:val="28"/>
+          <w:lang w:val="en-GB" w:eastAsia="zh-CN" w:bidi="hi-IN"/>
+        </w:rPr>
+        <w:t>No lines used. All are shapes.</w:t>
+      </w:r>
+    </w:p>
+    <w:p>
+      <w:pPr>
+        <w:pStyle w:val="Normal"/>
+        <w:numPr>
+          <w:ilvl w:val="0"/>
+          <w:numId w:val="0"/>
+        </w:numPr>
+        <w:bidi w:val="0"/>
+        <w:spacing w:lineRule="auto" w:line="276"/>
+        <w:ind w:hanging="0"/>
+        <w:jc w:val="both"/>
+        <w:rPr>
+          <w:rFonts w:ascii="Times New Roman" w:hAnsi="Times New Roman"/>
+          <w:b w:val="false"/>
+          <w:b w:val="false"/>
+          <w:bCs w:val="false"/>
+          <w:sz w:val="28"/>
+          <w:szCs w:val="28"/>
+        </w:rPr>
+      </w:pPr>
+      <w:r>
+        <w:rPr>
+          <w:b w:val="false"/>
+          <w:bCs w:val="false"/>
+        </w:rPr>
+      </w:r>
+    </w:p>
+    <w:p>
+      <w:pPr>
+        <w:pStyle w:val="Normal"/>
+        <w:numPr>
+          <w:ilvl w:val="0"/>
+          <w:numId w:val="0"/>
+        </w:numPr>
+        <w:bidi w:val="0"/>
+        <w:spacing w:lineRule="auto" w:line="276"/>
+        <w:ind w:hanging="0"/>
+        <w:jc w:val="both"/>
+        <w:rPr>
+          <w:rFonts w:ascii="Times New Roman" w:hAnsi="Times New Roman"/>
+          <w:b/>
+          <w:b/>
+          <w:bCs/>
+          <w:sz w:val="28"/>
+          <w:szCs w:val="28"/>
+        </w:rPr>
+      </w:pPr>
+      <w:r>
+        <w:rPr>
+          <w:b w:val="false"/>
+          <w:bCs w:val="false"/>
+        </w:rPr>
+      </w:r>
+    </w:p>
+    <w:p>
+      <w:pPr>
+        <w:pStyle w:val="Normal"/>
+        <w:numPr>
+          <w:ilvl w:val="0"/>
+          <w:numId w:val="0"/>
+        </w:numPr>
+        <w:bidi w:val="0"/>
+        <w:spacing w:lineRule="auto" w:line="276"/>
+        <w:ind w:hanging="0"/>
+        <w:jc w:val="both"/>
+        <w:rPr>
+          <w:b w:val="false"/>
+          <w:b w:val="false"/>
+          <w:bCs w:val="false"/>
+        </w:rPr>
+      </w:pPr>
+      <w:r>
+        <w:rPr>
+          <w:rFonts w:ascii="Times New Roman" w:hAnsi="Times New Roman"/>
+          <w:b/>
+          <w:bCs/>
+          <w:sz w:val="28"/>
+          <w:szCs w:val="28"/>
+        </w:rPr>
+        <w:t>Perspective</w:t>
+      </w:r>
+    </w:p>
+    <w:p>
+      <w:pPr>
+        <w:pStyle w:val="Normal"/>
+        <w:numPr>
+          <w:ilvl w:val="0"/>
+          <w:numId w:val="0"/>
+        </w:numPr>
+        <w:bidi w:val="0"/>
+        <w:spacing w:lineRule="auto" w:line="276"/>
+        <w:ind w:hanging="0"/>
+        <w:jc w:val="both"/>
+        <w:rPr>
+          <w:rFonts w:ascii="Times New Roman" w:hAnsi="Times New Roman"/>
+          <w:b/>
+          <w:b/>
+          <w:bCs/>
+          <w:sz w:val="28"/>
+          <w:szCs w:val="28"/>
+        </w:rPr>
+      </w:pPr>
+      <w:r>
+        <w:rPr>
+          <w:b w:val="false"/>
+          <w:bCs w:val="false"/>
+        </w:rPr>
+      </w:r>
+    </w:p>
+    <w:p>
+      <w:pPr>
+        <w:pStyle w:val="Normal"/>
+        <w:numPr>
+          <w:ilvl w:val="0"/>
+          <w:numId w:val="0"/>
+        </w:numPr>
+        <w:bidi w:val="0"/>
+        <w:spacing w:lineRule="auto" w:line="276"/>
+        <w:ind w:hanging="0"/>
+        <w:jc w:val="both"/>
+        <w:rPr>
+          <w:b w:val="false"/>
+          <w:b w:val="false"/>
+          <w:bCs w:val="false"/>
+        </w:rPr>
+      </w:pPr>
+      <w:r>
+        <w:rPr>
+          <w:rFonts w:ascii="Times New Roman" w:hAnsi="Times New Roman"/>
+          <w:b w:val="false"/>
+          <w:bCs w:val="false"/>
+          <w:sz w:val="28"/>
+          <w:szCs w:val="28"/>
+        </w:rPr>
+        <w:t>Far objects:</w:t>
+      </w:r>
+    </w:p>
+    <w:p>
+      <w:pPr>
+        <w:pStyle w:val="Normal"/>
+        <w:numPr>
+          <w:ilvl w:val="0"/>
+          <w:numId w:val="3"/>
+        </w:numPr>
+        <w:bidi w:val="0"/>
+        <w:spacing w:lineRule="auto" w:line="276"/>
+        <w:jc w:val="both"/>
+        <w:rPr>
+          <w:b w:val="false"/>
+          <w:b w:val="false"/>
+          <w:bCs w:val="false"/>
+        </w:rPr>
+      </w:pPr>
+      <w:r>
+        <w:rPr>
+          <w:rFonts w:ascii="Times New Roman" w:hAnsi="Times New Roman"/>
+          <w:b w:val="false"/>
+          <w:bCs w:val="false"/>
+          <w:sz w:val="28"/>
+          <w:szCs w:val="28"/>
+        </w:rPr>
+        <w:t>Less Detail</w:t>
+      </w:r>
+    </w:p>
+    <w:p>
+      <w:pPr>
+        <w:pStyle w:val="Normal"/>
+        <w:numPr>
+          <w:ilvl w:val="0"/>
+          <w:numId w:val="3"/>
+        </w:numPr>
+        <w:bidi w:val="0"/>
+        <w:spacing w:lineRule="auto" w:line="276"/>
+        <w:jc w:val="both"/>
+        <w:rPr>
+          <w:rFonts w:ascii="Times New Roman" w:hAnsi="Times New Roman" w:eastAsia="NSimSun" w:cs="Lucida Sans"/>
+          <w:b w:val="false"/>
+          <w:b w:val="false"/>
+          <w:bCs w:val="false"/>
+          <w:color w:val="auto"/>
+          <w:kern w:val="2"/>
+          <w:sz w:val="28"/>
+          <w:szCs w:val="28"/>
+          <w:lang w:val="en-GB" w:eastAsia="zh-CN" w:bidi="hi-IN"/>
+        </w:rPr>
+      </w:pPr>
+      <w:r>
+        <w:rPr>
+          <w:rFonts w:eastAsia="NSimSun" w:cs="Lucida Sans" w:ascii="Times New Roman" w:hAnsi="Times New Roman"/>
+          <w:b w:val="false"/>
+          <w:bCs w:val="false"/>
+          <w:color w:val="auto"/>
+          <w:kern w:val="2"/>
+          <w:sz w:val="28"/>
+          <w:szCs w:val="28"/>
+          <w:lang w:val="en-GB" w:eastAsia="zh-CN" w:bidi="hi-IN"/>
+        </w:rPr>
+        <w:t>Less Saturation? Or less bright ?</w:t>
+      </w:r>
+    </w:p>
+    <w:p>
+      <w:pPr>
+        <w:pStyle w:val="Normal"/>
+        <w:numPr>
+          <w:ilvl w:val="0"/>
+          <w:numId w:val="3"/>
+        </w:numPr>
+        <w:bidi w:val="0"/>
+        <w:spacing w:lineRule="auto" w:line="276"/>
+        <w:jc w:val="both"/>
+        <w:rPr>
+          <w:rFonts w:ascii="Times New Roman" w:hAnsi="Times New Roman" w:eastAsia="NSimSun" w:cs="Lucida Sans"/>
+          <w:b w:val="false"/>
+          <w:b w:val="false"/>
+          <w:bCs w:val="false"/>
+          <w:color w:val="auto"/>
+          <w:kern w:val="2"/>
+          <w:sz w:val="28"/>
+          <w:szCs w:val="28"/>
+          <w:lang w:val="en-GB" w:eastAsia="zh-CN" w:bidi="hi-IN"/>
+        </w:rPr>
+      </w:pPr>
+      <w:r>
+        <w:rPr>
+          <w:rFonts w:eastAsia="NSimSun" w:cs="Lucida Sans" w:ascii="Times New Roman" w:hAnsi="Times New Roman"/>
+          <w:b w:val="false"/>
+          <w:bCs w:val="false"/>
+          <w:color w:val="auto"/>
+          <w:kern w:val="2"/>
+          <w:sz w:val="28"/>
+          <w:szCs w:val="28"/>
+          <w:lang w:val="en-GB" w:eastAsia="zh-CN" w:bidi="hi-IN"/>
+        </w:rPr>
+        <w:t>Smaller</w:t>
+      </w:r>
+    </w:p>
+    <w:p>
+      <w:pPr>
+        <w:pStyle w:val="Normal"/>
+        <w:numPr>
+          <w:ilvl w:val="0"/>
+          <w:numId w:val="3"/>
+        </w:numPr>
+        <w:bidi w:val="0"/>
+        <w:spacing w:lineRule="auto" w:line="276"/>
+        <w:jc w:val="both"/>
+        <w:rPr>
+          <w:rFonts w:ascii="Times New Roman" w:hAnsi="Times New Roman" w:eastAsia="NSimSun" w:cs="Lucida Sans"/>
+          <w:b w:val="false"/>
+          <w:b w:val="false"/>
+          <w:bCs w:val="false"/>
+          <w:color w:val="auto"/>
+          <w:kern w:val="2"/>
+          <w:sz w:val="28"/>
+          <w:szCs w:val="28"/>
+          <w:lang w:val="en-GB" w:eastAsia="zh-CN" w:bidi="hi-IN"/>
+        </w:rPr>
+      </w:pPr>
+      <w:r>
+        <w:rPr>
+          <w:rFonts w:eastAsia="NSimSun" w:cs="Lucida Sans" w:ascii="Times New Roman" w:hAnsi="Times New Roman"/>
+          <w:b w:val="false"/>
+          <w:bCs w:val="false"/>
+          <w:color w:val="auto"/>
+          <w:kern w:val="2"/>
+          <w:sz w:val="28"/>
+          <w:szCs w:val="28"/>
+          <w:lang w:val="en-GB" w:eastAsia="zh-CN" w:bidi="hi-IN"/>
+        </w:rPr>
+        <w:t>Color shifts toward the background color</w:t>
+      </w:r>
+    </w:p>
+    <w:p>
+      <w:pPr>
+        <w:pStyle w:val="Normal"/>
+        <w:numPr>
+          <w:ilvl w:val="0"/>
+          <w:numId w:val="3"/>
+        </w:numPr>
+        <w:bidi w:val="0"/>
+        <w:spacing w:lineRule="auto" w:line="276"/>
+        <w:jc w:val="both"/>
+        <w:rPr>
+          <w:rFonts w:ascii="Times New Roman" w:hAnsi="Times New Roman" w:eastAsia="NSimSun" w:cs="Lucida Sans"/>
+          <w:b w:val="false"/>
+          <w:b w:val="false"/>
+          <w:bCs w:val="false"/>
+          <w:color w:val="auto"/>
+          <w:kern w:val="2"/>
+          <w:sz w:val="28"/>
+          <w:szCs w:val="28"/>
+          <w:lang w:val="en-GB" w:eastAsia="zh-CN" w:bidi="hi-IN"/>
+        </w:rPr>
+      </w:pPr>
+      <w:r>
+        <w:rPr>
+          <w:rFonts w:eastAsia="NSimSun" w:cs="Lucida Sans" w:ascii="Times New Roman" w:hAnsi="Times New Roman"/>
+          <w:b w:val="false"/>
+          <w:bCs w:val="false"/>
+          <w:color w:val="auto"/>
+          <w:kern w:val="2"/>
+          <w:sz w:val="28"/>
+          <w:szCs w:val="28"/>
+          <w:lang w:val="en-GB" w:eastAsia="zh-CN" w:bidi="hi-IN"/>
+        </w:rPr>
       </w:r>
     </w:p>
     <w:sectPr>
@@ -2323,6 +3527,143 @@
   <w:abstractNum w:abstractNumId="3">
     <w:lvl w:ilvl="0">
       <w:start w:val="1"/>
+      <w:numFmt w:val="bullet"/>
+      <w:lvlText w:val=""/>
+      <w:lvlJc w:val="start"/>
+      <w:pPr>
+        <w:tabs>
+          <w:tab w:val="num" w:pos="720"/>
+        </w:tabs>
+        <w:ind w:start="720" w:hanging="360"/>
+      </w:pPr>
+      <w:rPr>
+        <w:rFonts w:ascii="Symbol" w:hAnsi="Symbol" w:cs="Symbol" w:hint="default"/>
+      </w:rPr>
+    </w:lvl>
+    <w:lvl w:ilvl="1">
+      <w:start w:val="1"/>
+      <w:numFmt w:val="bullet"/>
+      <w:lvlText w:val="◦"/>
+      <w:lvlJc w:val="start"/>
+      <w:pPr>
+        <w:tabs>
+          <w:tab w:val="num" w:pos="1080"/>
+        </w:tabs>
+        <w:ind w:start="1080" w:hanging="360"/>
+      </w:pPr>
+      <w:rPr>
+        <w:rFonts w:ascii="OpenSymbol" w:hAnsi="OpenSymbol" w:cs="OpenSymbol" w:hint="default"/>
+      </w:rPr>
+    </w:lvl>
+    <w:lvl w:ilvl="2">
+      <w:start w:val="1"/>
+      <w:numFmt w:val="bullet"/>
+      <w:lvlText w:val="▪"/>
+      <w:lvlJc w:val="start"/>
+      <w:pPr>
+        <w:tabs>
+          <w:tab w:val="num" w:pos="1440"/>
+        </w:tabs>
+        <w:ind w:start="1440" w:hanging="360"/>
+      </w:pPr>
+      <w:rPr>
+        <w:rFonts w:ascii="OpenSymbol" w:hAnsi="OpenSymbol" w:cs="OpenSymbol" w:hint="default"/>
+      </w:rPr>
+    </w:lvl>
+    <w:lvl w:ilvl="3">
+      <w:start w:val="1"/>
+      <w:numFmt w:val="bullet"/>
+      <w:lvlText w:val=""/>
+      <w:lvlJc w:val="start"/>
+      <w:pPr>
+        <w:tabs>
+          <w:tab w:val="num" w:pos="1800"/>
+        </w:tabs>
+        <w:ind w:start="1800" w:hanging="360"/>
+      </w:pPr>
+      <w:rPr>
+        <w:rFonts w:ascii="Symbol" w:hAnsi="Symbol" w:cs="Symbol" w:hint="default"/>
+      </w:rPr>
+    </w:lvl>
+    <w:lvl w:ilvl="4">
+      <w:start w:val="1"/>
+      <w:numFmt w:val="bullet"/>
+      <w:lvlText w:val="◦"/>
+      <w:lvlJc w:val="start"/>
+      <w:pPr>
+        <w:tabs>
+          <w:tab w:val="num" w:pos="2160"/>
+        </w:tabs>
+        <w:ind w:start="2160" w:hanging="360"/>
+      </w:pPr>
+      <w:rPr>
+        <w:rFonts w:ascii="OpenSymbol" w:hAnsi="OpenSymbol" w:cs="OpenSymbol" w:hint="default"/>
+      </w:rPr>
+    </w:lvl>
+    <w:lvl w:ilvl="5">
+      <w:start w:val="1"/>
+      <w:numFmt w:val="bullet"/>
+      <w:lvlText w:val="▪"/>
+      <w:lvlJc w:val="start"/>
+      <w:pPr>
+        <w:tabs>
+          <w:tab w:val="num" w:pos="2520"/>
+        </w:tabs>
+        <w:ind w:start="2520" w:hanging="360"/>
+      </w:pPr>
+      <w:rPr>
+        <w:rFonts w:ascii="OpenSymbol" w:hAnsi="OpenSymbol" w:cs="OpenSymbol" w:hint="default"/>
+      </w:rPr>
+    </w:lvl>
+    <w:lvl w:ilvl="6">
+      <w:start w:val="1"/>
+      <w:numFmt w:val="bullet"/>
+      <w:lvlText w:val=""/>
+      <w:lvlJc w:val="start"/>
+      <w:pPr>
+        <w:tabs>
+          <w:tab w:val="num" w:pos="2880"/>
+        </w:tabs>
+        <w:ind w:start="2880" w:hanging="360"/>
+      </w:pPr>
+      <w:rPr>
+        <w:rFonts w:ascii="Symbol" w:hAnsi="Symbol" w:cs="Symbol" w:hint="default"/>
+      </w:rPr>
+    </w:lvl>
+    <w:lvl w:ilvl="7">
+      <w:start w:val="1"/>
+      <w:numFmt w:val="bullet"/>
+      <w:lvlText w:val="◦"/>
+      <w:lvlJc w:val="start"/>
+      <w:pPr>
+        <w:tabs>
+          <w:tab w:val="num" w:pos="3240"/>
+        </w:tabs>
+        <w:ind w:start="3240" w:hanging="360"/>
+      </w:pPr>
+      <w:rPr>
+        <w:rFonts w:ascii="OpenSymbol" w:hAnsi="OpenSymbol" w:cs="OpenSymbol" w:hint="default"/>
+      </w:rPr>
+    </w:lvl>
+    <w:lvl w:ilvl="8">
+      <w:start w:val="1"/>
+      <w:numFmt w:val="bullet"/>
+      <w:lvlText w:val="▪"/>
+      <w:lvlJc w:val="start"/>
+      <w:pPr>
+        <w:tabs>
+          <w:tab w:val="num" w:pos="3600"/>
+        </w:tabs>
+        <w:ind w:start="3600" w:hanging="360"/>
+      </w:pPr>
+      <w:rPr>
+        <w:rFonts w:ascii="OpenSymbol" w:hAnsi="OpenSymbol" w:cs="OpenSymbol" w:hint="default"/>
+      </w:rPr>
+    </w:lvl>
+  </w:abstractNum>
+  <w:abstractNum w:abstractNumId="4">
+    <w:lvl w:ilvl="0">
+      <w:start w:val="1"/>
       <w:numFmt w:val="none"/>
       <w:suff w:val="nothing"/>
       <w:lvlText w:val=""/>
@@ -2447,6 +3788,9 @@
   </w:num>
   <w:num w:numId="3">
     <w:abstractNumId w:val="3"/>
+  </w:num>
+  <w:num w:numId="4">
+    <w:abstractNumId w:val="4"/>
   </w:num>
 </w:numbering>
 </file>

</xml_diff>

<commit_message>
2D End Assigment - Styleguide analysis updated
</commit_message>
<xml_diff>
--- a/2D/End Assignment/Style.docx
+++ b/2D/End Assignment/Style.docx
@@ -2034,7 +2034,13 @@
         </w:rPr>
       </w:pPr>
       <w:r>
-        <w:rPr/>
+        <w:rPr>
+          <w:rFonts w:ascii="Times New Roman" w:hAnsi="Times New Roman"/>
+          <w:b w:val="false"/>
+          <w:bCs w:val="false"/>
+          <w:sz w:val="28"/>
+          <w:szCs w:val="28"/>
+        </w:rPr>
       </w:r>
     </w:p>
     <w:p>
@@ -2046,7 +2052,7 @@
         </w:numPr>
         <w:bidi w:val="0"/>
         <w:spacing w:lineRule="auto" w:line="276"/>
-        <w:ind w:hanging="0"/>
+        <w:ind w:start="0" w:hanging="0"/>
         <w:jc w:val="both"/>
         <w:rPr>
           <w:sz w:val="32"/>
@@ -2069,7 +2075,7 @@
         </w:numPr>
         <w:bidi w:val="0"/>
         <w:spacing w:lineRule="auto" w:line="276"/>
-        <w:ind w:hanging="0"/>
+        <w:ind w:start="0" w:hanging="0"/>
         <w:jc w:val="both"/>
         <w:rPr>
           <w:b/>
@@ -2098,7 +2104,7 @@
         </w:numPr>
         <w:bidi w:val="0"/>
         <w:spacing w:lineRule="auto" w:line="276"/>
-        <w:ind w:hanging="0"/>
+        <w:ind w:start="0" w:hanging="0"/>
         <w:jc w:val="both"/>
         <w:rPr>
           <w:b/>
@@ -2122,7 +2128,7 @@
         </w:numPr>
         <w:bidi w:val="0"/>
         <w:spacing w:lineRule="auto" w:line="276"/>
-        <w:ind w:hanging="0"/>
+        <w:ind w:start="0" w:hanging="0"/>
         <w:jc w:val="both"/>
         <w:rPr>
           <w:b w:val="false"/>
@@ -2150,7 +2156,7 @@
         </w:numPr>
         <w:bidi w:val="0"/>
         <w:spacing w:lineRule="auto" w:line="276"/>
-        <w:ind w:hanging="0"/>
+        <w:ind w:start="0" w:hanging="0"/>
         <w:jc w:val="both"/>
         <w:rPr>
           <w:rFonts w:ascii="Times New Roman" w:hAnsi="Times New Roman" w:eastAsia="NSimSun" w:cs="Lucida Sans"/>
@@ -2182,17 +2188,269 @@
         <w:pStyle w:val="Normal"/>
         <w:numPr>
           <w:ilvl w:val="0"/>
+          <w:numId w:val="3"/>
+        </w:numPr>
+        <w:bidi w:val="0"/>
+        <w:spacing w:lineRule="auto" w:line="276"/>
+        <w:jc w:val="both"/>
+        <w:rPr>
+          <w:rFonts w:ascii="Times New Roman" w:hAnsi="Times New Roman" w:eastAsia="NSimSun" w:cs="Lucida Sans"/>
+          <w:b w:val="false"/>
+          <w:b w:val="false"/>
+          <w:bCs w:val="false"/>
+          <w:color w:val="auto"/>
+          <w:kern w:val="2"/>
+          <w:sz w:val="28"/>
+          <w:szCs w:val="28"/>
+          <w:lang w:val="en-GB" w:eastAsia="zh-CN" w:bidi="hi-IN"/>
+        </w:rPr>
+      </w:pPr>
+      <w:r>
+        <w:rPr>
+          <w:rFonts w:eastAsia="NSimSun" w:cs="Lucida Sans" w:ascii="Times New Roman" w:hAnsi="Times New Roman"/>
+          <w:b w:val="false"/>
+          <w:bCs w:val="false"/>
+          <w:color w:val="auto"/>
+          <w:kern w:val="2"/>
+          <w:sz w:val="28"/>
+          <w:szCs w:val="28"/>
+          <w:lang w:val="en-GB" w:eastAsia="zh-CN" w:bidi="hi-IN"/>
+        </w:rPr>
+        <w:t xml:space="preserve">Color scheme </w:t>
+      </w:r>
+    </w:p>
+    <w:p>
+      <w:pPr>
+        <w:pStyle w:val="Normal"/>
+        <w:numPr>
+          <w:ilvl w:val="1"/>
+          <w:numId w:val="3"/>
+        </w:numPr>
+        <w:bidi w:val="0"/>
+        <w:spacing w:lineRule="auto" w:line="276"/>
+        <w:jc w:val="both"/>
+        <w:rPr>
+          <w:rFonts w:ascii="Times New Roman" w:hAnsi="Times New Roman" w:eastAsia="NSimSun" w:cs="Lucida Sans"/>
+          <w:b w:val="false"/>
+          <w:b w:val="false"/>
+          <w:bCs w:val="false"/>
+          <w:color w:val="auto"/>
+          <w:kern w:val="2"/>
+          <w:sz w:val="28"/>
+          <w:szCs w:val="28"/>
+          <w:lang w:val="en-GB" w:eastAsia="zh-CN" w:bidi="hi-IN"/>
+        </w:rPr>
+      </w:pPr>
+      <w:r>
+        <w:rPr>
+          <w:rFonts w:eastAsia="NSimSun" w:cs="Lucida Sans" w:ascii="Times New Roman" w:hAnsi="Times New Roman"/>
+          <w:b w:val="false"/>
+          <w:bCs w:val="false"/>
+          <w:color w:val="auto"/>
+          <w:kern w:val="2"/>
+          <w:sz w:val="28"/>
+          <w:szCs w:val="28"/>
+          <w:lang w:val="en-GB" w:eastAsia="zh-CN" w:bidi="hi-IN"/>
+        </w:rPr>
+        <w:t>Analogous for the background and character and main elements are triadic.</w:t>
+      </w:r>
+    </w:p>
+    <w:p>
+      <w:pPr>
+        <w:pStyle w:val="Normal"/>
+        <w:numPr>
+          <w:ilvl w:val="0"/>
+          <w:numId w:val="3"/>
+        </w:numPr>
+        <w:bidi w:val="0"/>
+        <w:spacing w:lineRule="auto" w:line="276"/>
+        <w:jc w:val="both"/>
+        <w:rPr>
+          <w:rFonts w:ascii="Times New Roman" w:hAnsi="Times New Roman" w:eastAsia="NSimSun" w:cs="Lucida Sans"/>
+          <w:b w:val="false"/>
+          <w:b w:val="false"/>
+          <w:bCs w:val="false"/>
+          <w:color w:val="auto"/>
+          <w:kern w:val="2"/>
+          <w:sz w:val="28"/>
+          <w:szCs w:val="28"/>
+          <w:lang w:val="en-GB" w:eastAsia="zh-CN" w:bidi="hi-IN"/>
+        </w:rPr>
+      </w:pPr>
+      <w:r>
+        <w:rPr>
+          <w:rFonts w:eastAsia="NSimSun" w:cs="Lucida Sans" w:ascii="Times New Roman" w:hAnsi="Times New Roman"/>
+          <w:b w:val="false"/>
+          <w:bCs w:val="false"/>
+          <w:color w:val="auto"/>
+          <w:kern w:val="2"/>
+          <w:sz w:val="28"/>
+          <w:szCs w:val="28"/>
+          <w:lang w:val="en-GB" w:eastAsia="zh-CN" w:bidi="hi-IN"/>
+        </w:rPr>
+        <w:t>Contrast</w:t>
+      </w:r>
+    </w:p>
+    <w:p>
+      <w:pPr>
+        <w:pStyle w:val="Normal"/>
+        <w:numPr>
+          <w:ilvl w:val="1"/>
+          <w:numId w:val="3"/>
+        </w:numPr>
+        <w:bidi w:val="0"/>
+        <w:spacing w:lineRule="auto" w:line="276"/>
+        <w:jc w:val="both"/>
+        <w:rPr>
+          <w:rFonts w:ascii="Times New Roman" w:hAnsi="Times New Roman" w:eastAsia="NSimSun" w:cs="Lucida Sans"/>
+          <w:b w:val="false"/>
+          <w:b w:val="false"/>
+          <w:bCs w:val="false"/>
+          <w:color w:val="auto"/>
+          <w:kern w:val="2"/>
+          <w:sz w:val="28"/>
+          <w:szCs w:val="28"/>
+          <w:lang w:val="en-GB" w:eastAsia="zh-CN" w:bidi="hi-IN"/>
+        </w:rPr>
+      </w:pPr>
+      <w:r>
+        <w:rPr>
+          <w:rFonts w:eastAsia="NSimSun" w:cs="Lucida Sans" w:ascii="Times New Roman" w:hAnsi="Times New Roman"/>
+          <w:b w:val="false"/>
+          <w:bCs w:val="false"/>
+          <w:color w:val="auto"/>
+          <w:kern w:val="2"/>
+          <w:sz w:val="28"/>
+          <w:szCs w:val="28"/>
+          <w:lang w:val="en-GB" w:eastAsia="zh-CN" w:bidi="hi-IN"/>
+        </w:rPr>
+        <w:t>Value → High contrast. Colors in the front are brighter than those in the background.</w:t>
+      </w:r>
+    </w:p>
+    <w:p>
+      <w:pPr>
+        <w:pStyle w:val="Normal"/>
+        <w:numPr>
+          <w:ilvl w:val="1"/>
+          <w:numId w:val="3"/>
+        </w:numPr>
+        <w:bidi w:val="0"/>
+        <w:spacing w:lineRule="auto" w:line="276"/>
+        <w:jc w:val="both"/>
+        <w:rPr>
+          <w:rFonts w:ascii="Times New Roman" w:hAnsi="Times New Roman" w:eastAsia="NSimSun" w:cs="Lucida Sans"/>
+          <w:b w:val="false"/>
+          <w:b w:val="false"/>
+          <w:bCs w:val="false"/>
+          <w:color w:val="auto"/>
+          <w:kern w:val="2"/>
+          <w:sz w:val="28"/>
+          <w:szCs w:val="28"/>
+          <w:lang w:val="en-GB" w:eastAsia="zh-CN" w:bidi="hi-IN"/>
+        </w:rPr>
+      </w:pPr>
+      <w:r>
+        <w:rPr>
+          <w:rFonts w:eastAsia="NSimSun" w:cs="Lucida Sans" w:ascii="Times New Roman" w:hAnsi="Times New Roman"/>
+          <w:b w:val="false"/>
+          <w:bCs w:val="false"/>
+          <w:color w:val="auto"/>
+          <w:kern w:val="2"/>
+          <w:sz w:val="28"/>
+          <w:szCs w:val="28"/>
+          <w:lang w:val="en-GB" w:eastAsia="zh-CN" w:bidi="hi-IN"/>
+        </w:rPr>
+        <w:t xml:space="preserve">Hue → Medium contrast. </w:t>
+      </w:r>
+    </w:p>
+    <w:p>
+      <w:pPr>
+        <w:pStyle w:val="Normal"/>
+        <w:numPr>
+          <w:ilvl w:val="1"/>
+          <w:numId w:val="3"/>
+        </w:numPr>
+        <w:bidi w:val="0"/>
+        <w:spacing w:lineRule="auto" w:line="276"/>
+        <w:jc w:val="both"/>
+        <w:rPr>
+          <w:rFonts w:ascii="Times New Roman" w:hAnsi="Times New Roman" w:eastAsia="NSimSun" w:cs="Lucida Sans"/>
+          <w:b w:val="false"/>
+          <w:b w:val="false"/>
+          <w:bCs w:val="false"/>
+          <w:color w:val="auto"/>
+          <w:kern w:val="2"/>
+          <w:sz w:val="28"/>
+          <w:szCs w:val="28"/>
+          <w:lang w:val="en-GB" w:eastAsia="zh-CN" w:bidi="hi-IN"/>
+        </w:rPr>
+      </w:pPr>
+      <w:r>
+        <w:rPr>
+          <w:rFonts w:eastAsia="NSimSun" w:cs="Lucida Sans" w:ascii="Times New Roman" w:hAnsi="Times New Roman"/>
+          <w:b w:val="false"/>
+          <w:bCs w:val="false"/>
+          <w:color w:val="auto"/>
+          <w:kern w:val="2"/>
+          <w:sz w:val="28"/>
+          <w:szCs w:val="28"/>
+          <w:lang w:val="en-GB" w:eastAsia="zh-CN" w:bidi="hi-IN"/>
+        </w:rPr>
+        <w:t>Saturation → Medium contrast. Elements in the back usually are more saturated than those in the front (those are less saturated).</w:t>
+      </w:r>
+    </w:p>
+    <w:p>
+      <w:pPr>
+        <w:pStyle w:val="Normal"/>
+        <w:numPr>
+          <w:ilvl w:val="0"/>
           <w:numId w:val="0"/>
         </w:numPr>
         <w:bidi w:val="0"/>
         <w:spacing w:lineRule="auto" w:line="276"/>
-        <w:ind w:hanging="0"/>
+        <w:ind w:start="720" w:hanging="0"/>
         <w:jc w:val="both"/>
         <w:rPr>
           <w:rFonts w:ascii="Times New Roman" w:hAnsi="Times New Roman" w:eastAsia="NSimSun" w:cs="Lucida Sans"/>
           <w:b w:val="false"/>
           <w:b w:val="false"/>
           <w:bCs w:val="false"/>
+          <w:color w:val="C9211E"/>
+          <w:kern w:val="2"/>
+          <w:sz w:val="28"/>
+          <w:szCs w:val="28"/>
+          <w:lang w:val="en-GB" w:eastAsia="zh-CN" w:bidi="hi-IN"/>
+        </w:rPr>
+      </w:pPr>
+      <w:r>
+        <w:rPr>
+          <w:rFonts w:eastAsia="NSimSun" w:cs="Lucida Sans" w:ascii="Times New Roman" w:hAnsi="Times New Roman"/>
+          <w:b w:val="false"/>
+          <w:bCs w:val="false"/>
+          <w:color w:val="C9211E"/>
+          <w:kern w:val="2"/>
+          <w:sz w:val="28"/>
+          <w:szCs w:val="28"/>
+          <w:lang w:val="en-GB" w:eastAsia="zh-CN" w:bidi="hi-IN"/>
+        </w:rPr>
+        <w:t>(The explanation of the contrast is explained in the rules or in other parts not here)</w:t>
+      </w:r>
+    </w:p>
+    <w:p>
+      <w:pPr>
+        <w:pStyle w:val="Normal"/>
+        <w:numPr>
+          <w:ilvl w:val="0"/>
+          <w:numId w:val="3"/>
+        </w:numPr>
+        <w:bidi w:val="0"/>
+        <w:spacing w:lineRule="auto" w:line="276"/>
+        <w:jc w:val="both"/>
+        <w:rPr>
+          <w:rFonts w:ascii="Times New Roman" w:hAnsi="Times New Roman" w:eastAsia="NSimSun" w:cs="Lucida Sans"/>
+          <w:b w:val="false"/>
+          <w:b w:val="false"/>
+          <w:bCs w:val="false"/>
           <w:color w:val="auto"/>
           <w:kern w:val="2"/>
           <w:sz w:val="28"/>
@@ -2211,7 +2469,235 @@
           <w:szCs w:val="28"/>
           <w:lang w:val="en-GB" w:eastAsia="zh-CN" w:bidi="hi-IN"/>
         </w:rPr>
-        <w:t>Background analogous. Character and main elements triadic</w:t>
+        <w:t>Proportions</w:t>
+      </w:r>
+    </w:p>
+    <w:p>
+      <w:pPr>
+        <w:pStyle w:val="Normal"/>
+        <w:numPr>
+          <w:ilvl w:val="1"/>
+          <w:numId w:val="3"/>
+        </w:numPr>
+        <w:bidi w:val="0"/>
+        <w:spacing w:lineRule="auto" w:line="276"/>
+        <w:jc w:val="both"/>
+        <w:rPr>
+          <w:rFonts w:ascii="Times New Roman" w:hAnsi="Times New Roman" w:eastAsia="NSimSun" w:cs="Lucida Sans"/>
+          <w:b w:val="false"/>
+          <w:b w:val="false"/>
+          <w:bCs w:val="false"/>
+          <w:color w:val="auto"/>
+          <w:kern w:val="2"/>
+          <w:sz w:val="28"/>
+          <w:szCs w:val="28"/>
+          <w:lang w:val="en-GB" w:eastAsia="zh-CN" w:bidi="hi-IN"/>
+        </w:rPr>
+      </w:pPr>
+      <w:r>
+        <w:rPr>
+          <w:rFonts w:eastAsia="NSimSun" w:cs="Lucida Sans" w:ascii="Times New Roman" w:hAnsi="Times New Roman"/>
+          <w:b w:val="false"/>
+          <w:bCs w:val="false"/>
+          <w:color w:val="auto"/>
+          <w:kern w:val="2"/>
+          <w:sz w:val="28"/>
+          <w:szCs w:val="28"/>
+          <w:lang w:val="en-GB" w:eastAsia="zh-CN" w:bidi="hi-IN"/>
+        </w:rPr>
+      </w:r>
+    </w:p>
+    <w:p>
+      <w:pPr>
+        <w:pStyle w:val="Normal"/>
+        <w:numPr>
+          <w:ilvl w:val="0"/>
+          <w:numId w:val="3"/>
+        </w:numPr>
+        <w:bidi w:val="0"/>
+        <w:spacing w:lineRule="auto" w:line="276"/>
+        <w:jc w:val="both"/>
+        <w:rPr>
+          <w:rFonts w:ascii="Times New Roman" w:hAnsi="Times New Roman" w:eastAsia="NSimSun" w:cs="Lucida Sans"/>
+          <w:b w:val="false"/>
+          <w:b w:val="false"/>
+          <w:bCs w:val="false"/>
+          <w:color w:val="auto"/>
+          <w:kern w:val="2"/>
+          <w:sz w:val="28"/>
+          <w:szCs w:val="28"/>
+          <w:lang w:val="en-GB" w:eastAsia="zh-CN" w:bidi="hi-IN"/>
+        </w:rPr>
+      </w:pPr>
+      <w:r>
+        <w:rPr>
+          <w:rFonts w:eastAsia="NSimSun" w:cs="Lucida Sans" w:ascii="Times New Roman" w:hAnsi="Times New Roman"/>
+          <w:b w:val="false"/>
+          <w:bCs w:val="false"/>
+          <w:color w:val="auto"/>
+          <w:kern w:val="2"/>
+          <w:sz w:val="28"/>
+          <w:szCs w:val="28"/>
+          <w:lang w:val="en-GB" w:eastAsia="zh-CN" w:bidi="hi-IN"/>
+        </w:rPr>
+        <w:t>No gradients</w:t>
+      </w:r>
+    </w:p>
+    <w:p>
+      <w:pPr>
+        <w:pStyle w:val="Normal"/>
+        <w:numPr>
+          <w:ilvl w:val="0"/>
+          <w:numId w:val="3"/>
+        </w:numPr>
+        <w:bidi w:val="0"/>
+        <w:spacing w:lineRule="auto" w:line="276"/>
+        <w:jc w:val="both"/>
+        <w:rPr>
+          <w:rFonts w:ascii="Times New Roman" w:hAnsi="Times New Roman" w:eastAsia="NSimSun" w:cs="Lucida Sans"/>
+          <w:b w:val="false"/>
+          <w:b w:val="false"/>
+          <w:bCs w:val="false"/>
+          <w:color w:val="auto"/>
+          <w:kern w:val="2"/>
+          <w:sz w:val="28"/>
+          <w:szCs w:val="28"/>
+          <w:lang w:val="en-GB" w:eastAsia="zh-CN" w:bidi="hi-IN"/>
+        </w:rPr>
+      </w:pPr>
+      <w:r>
+        <w:rPr>
+          <w:rFonts w:eastAsia="NSimSun" w:cs="Lucida Sans" w:ascii="Times New Roman" w:hAnsi="Times New Roman"/>
+          <w:b w:val="false"/>
+          <w:bCs w:val="false"/>
+          <w:color w:val="auto"/>
+          <w:kern w:val="2"/>
+          <w:sz w:val="28"/>
+          <w:szCs w:val="28"/>
+          <w:lang w:val="en-GB" w:eastAsia="zh-CN" w:bidi="hi-IN"/>
+        </w:rPr>
+        <w:t>Colors used</w:t>
+      </w:r>
+    </w:p>
+    <w:p>
+      <w:pPr>
+        <w:pStyle w:val="Normal"/>
+        <w:numPr>
+          <w:ilvl w:val="1"/>
+          <w:numId w:val="3"/>
+        </w:numPr>
+        <w:bidi w:val="0"/>
+        <w:spacing w:lineRule="auto" w:line="276"/>
+        <w:jc w:val="both"/>
+        <w:rPr>
+          <w:rFonts w:ascii="Times New Roman" w:hAnsi="Times New Roman" w:eastAsia="NSimSun" w:cs="Lucida Sans"/>
+          <w:b w:val="false"/>
+          <w:b w:val="false"/>
+          <w:bCs w:val="false"/>
+          <w:color w:val="auto"/>
+          <w:kern w:val="2"/>
+          <w:sz w:val="28"/>
+          <w:szCs w:val="28"/>
+          <w:lang w:val="en-GB" w:eastAsia="zh-CN" w:bidi="hi-IN"/>
+        </w:rPr>
+      </w:pPr>
+      <w:r>
+        <w:rPr>
+          <w:rFonts w:eastAsia="NSimSun" w:cs="Lucida Sans" w:ascii="Times New Roman" w:hAnsi="Times New Roman"/>
+          <w:b w:val="false"/>
+          <w:bCs w:val="false"/>
+          <w:color w:val="auto"/>
+          <w:kern w:val="2"/>
+          <w:sz w:val="28"/>
+          <w:szCs w:val="28"/>
+          <w:lang w:val="en-GB" w:eastAsia="zh-CN" w:bidi="hi-IN"/>
+        </w:rPr>
+        <w:t>Variety of colors that transmit a feeling of being friendly, nice, peaceful or happiness.</w:t>
+      </w:r>
+    </w:p>
+    <w:p>
+      <w:pPr>
+        <w:pStyle w:val="Normal"/>
+        <w:numPr>
+          <w:ilvl w:val="1"/>
+          <w:numId w:val="3"/>
+        </w:numPr>
+        <w:bidi w:val="0"/>
+        <w:spacing w:lineRule="auto" w:line="276"/>
+        <w:jc w:val="both"/>
+        <w:rPr>
+          <w:rFonts w:ascii="Times New Roman" w:hAnsi="Times New Roman" w:eastAsia="NSimSun" w:cs="Lucida Sans"/>
+          <w:b w:val="false"/>
+          <w:b w:val="false"/>
+          <w:bCs w:val="false"/>
+          <w:color w:val="auto"/>
+          <w:kern w:val="2"/>
+          <w:sz w:val="28"/>
+          <w:szCs w:val="28"/>
+          <w:lang w:val="en-GB" w:eastAsia="zh-CN" w:bidi="hi-IN"/>
+        </w:rPr>
+      </w:pPr>
+      <w:r>
+        <w:rPr>
+          <w:rFonts w:eastAsia="NSimSun" w:cs="Lucida Sans" w:ascii="Times New Roman" w:hAnsi="Times New Roman"/>
+          <w:b w:val="false"/>
+          <w:bCs w:val="false"/>
+          <w:color w:val="auto"/>
+          <w:kern w:val="2"/>
+          <w:sz w:val="28"/>
+          <w:szCs w:val="28"/>
+          <w:lang w:val="en-GB" w:eastAsia="zh-CN" w:bidi="hi-IN"/>
+        </w:rPr>
+        <w:t xml:space="preserve">Brighter colors are used to stand out the elements in the front like the character or the main elements </w:t>
+      </w:r>
+      <w:r>
+        <w:rPr>
+          <w:rFonts w:eastAsia="NSimSun" w:cs="Lucida Sans" w:ascii="Times New Roman" w:hAnsi="Times New Roman"/>
+          <w:b w:val="false"/>
+          <w:bCs w:val="false"/>
+          <w:color w:val="auto"/>
+          <w:kern w:val="2"/>
+          <w:sz w:val="28"/>
+          <w:szCs w:val="28"/>
+          <w:lang w:val="en-GB" w:eastAsia="zh-CN" w:bidi="hi-IN"/>
+        </w:rPr>
+        <w:t xml:space="preserve">compare to the background elements that are darker. (high value contrast). </w:t>
+      </w:r>
+    </w:p>
+    <w:p>
+      <w:pPr>
+        <w:pStyle w:val="Normal"/>
+        <w:numPr>
+          <w:ilvl w:val="1"/>
+          <w:numId w:val="3"/>
+        </w:numPr>
+        <w:bidi w:val="0"/>
+        <w:spacing w:lineRule="auto" w:line="276"/>
+        <w:jc w:val="both"/>
+        <w:rPr>
+          <w:rFonts w:ascii="Times New Roman" w:hAnsi="Times New Roman" w:eastAsia="NSimSun" w:cs="Lucida Sans"/>
+          <w:b w:val="false"/>
+          <w:b w:val="false"/>
+          <w:bCs w:val="false"/>
+          <w:color w:val="auto"/>
+          <w:kern w:val="2"/>
+          <w:sz w:val="28"/>
+          <w:szCs w:val="28"/>
+          <w:lang w:val="en-GB" w:eastAsia="zh-CN" w:bidi="hi-IN"/>
+        </w:rPr>
+      </w:pPr>
+      <w:r>
+        <w:rPr>
+          <w:rFonts w:eastAsia="NSimSun" w:cs="Lucida Sans" w:ascii="Times New Roman" w:hAnsi="Times New Roman"/>
+          <w:b w:val="false"/>
+          <w:bCs w:val="false"/>
+          <w:color w:val="auto"/>
+          <w:kern w:val="2"/>
+          <w:sz w:val="28"/>
+          <w:szCs w:val="28"/>
+          <w:lang w:val="en-GB" w:eastAsia="zh-CN" w:bidi="hi-IN"/>
+        </w:rPr>
+        <w:t>Also the value contrast is used to give the sensation of distance between the objects. The further away the less brighter.</w:t>
       </w:r>
     </w:p>
     <w:p>
@@ -2223,18 +2709,30 @@
         </w:numPr>
         <w:bidi w:val="0"/>
         <w:spacing w:lineRule="auto" w:line="276"/>
-        <w:ind w:hanging="0"/>
-        <w:jc w:val="both"/>
-        <w:rPr>
-          <w:rFonts w:ascii="Times New Roman" w:hAnsi="Times New Roman"/>
-          <w:sz w:val="28"/>
-          <w:szCs w:val="28"/>
-        </w:rPr>
-      </w:pPr>
-      <w:r>
-        <w:rPr>
-          <w:b w:val="false"/>
-          <w:bCs w:val="false"/>
+        <w:ind w:start="1080" w:hanging="0"/>
+        <w:jc w:val="both"/>
+        <w:rPr>
+          <w:rFonts w:ascii="Times New Roman" w:hAnsi="Times New Roman" w:eastAsia="NSimSun" w:cs="Lucida Sans"/>
+          <w:b w:val="false"/>
+          <w:b w:val="false"/>
+          <w:bCs w:val="false"/>
+          <w:color w:val="auto"/>
+          <w:kern w:val="2"/>
+          <w:sz w:val="28"/>
+          <w:szCs w:val="28"/>
+          <w:lang w:val="en-GB" w:eastAsia="zh-CN" w:bidi="hi-IN"/>
+        </w:rPr>
+      </w:pPr>
+      <w:r>
+        <w:rPr>
+          <w:rFonts w:eastAsia="NSimSun" w:cs="Lucida Sans" w:ascii="Times New Roman" w:hAnsi="Times New Roman"/>
+          <w:b w:val="false"/>
+          <w:bCs w:val="false"/>
+          <w:color w:val="auto"/>
+          <w:kern w:val="2"/>
+          <w:sz w:val="28"/>
+          <w:szCs w:val="28"/>
+          <w:lang w:val="en-GB" w:eastAsia="zh-CN" w:bidi="hi-IN"/>
         </w:rPr>
       </w:r>
     </w:p>
@@ -2247,23 +2745,62 @@
         </w:numPr>
         <w:bidi w:val="0"/>
         <w:spacing w:lineRule="auto" w:line="276"/>
-        <w:ind w:hanging="0"/>
-        <w:jc w:val="both"/>
-        <w:rPr>
-          <w:b w:val="false"/>
-          <w:b w:val="false"/>
-          <w:bCs w:val="false"/>
-        </w:rPr>
-      </w:pPr>
-      <w:r>
-        <w:rPr>
-          <w:rFonts w:ascii="Times New Roman" w:hAnsi="Times New Roman"/>
-          <w:b w:val="false"/>
-          <w:bCs w:val="false"/>
-          <w:sz w:val="28"/>
-          <w:szCs w:val="28"/>
-        </w:rPr>
-        <w:t>Value Contrast – Medium Value Contrast. Colors are bright in general.</w:t>
+        <w:ind w:start="1080" w:hanging="0"/>
+        <w:jc w:val="both"/>
+        <w:rPr>
+          <w:rFonts w:ascii="Times New Roman" w:hAnsi="Times New Roman" w:eastAsia="NSimSun" w:cs="Lucida Sans"/>
+          <w:b w:val="false"/>
+          <w:b w:val="false"/>
+          <w:bCs w:val="false"/>
+          <w:color w:val="auto"/>
+          <w:kern w:val="2"/>
+          <w:sz w:val="28"/>
+          <w:szCs w:val="28"/>
+          <w:lang w:val="en-GB" w:eastAsia="zh-CN" w:bidi="hi-IN"/>
+        </w:rPr>
+      </w:pPr>
+      <w:r>
+        <w:rPr>
+          <w:rFonts w:eastAsia="NSimSun" w:cs="Lucida Sans" w:ascii="Times New Roman" w:hAnsi="Times New Roman"/>
+          <w:b w:val="false"/>
+          <w:bCs w:val="false"/>
+          <w:color w:val="auto"/>
+          <w:kern w:val="2"/>
+          <w:sz w:val="28"/>
+          <w:szCs w:val="28"/>
+          <w:lang w:val="en-GB" w:eastAsia="zh-CN" w:bidi="hi-IN"/>
+        </w:rPr>
+      </w:r>
+    </w:p>
+    <w:p>
+      <w:pPr>
+        <w:pStyle w:val="Normal"/>
+        <w:bidi w:val="0"/>
+        <w:spacing w:lineRule="auto" w:line="276"/>
+        <w:jc w:val="both"/>
+        <w:rPr>
+          <w:rFonts w:ascii="Times New Roman" w:hAnsi="Times New Roman" w:eastAsia="NSimSun" w:cs="Lucida Sans"/>
+          <w:b w:val="false"/>
+          <w:b w:val="false"/>
+          <w:bCs w:val="false"/>
+          <w:color w:val="auto"/>
+          <w:kern w:val="2"/>
+          <w:sz w:val="28"/>
+          <w:szCs w:val="28"/>
+          <w:lang w:val="en-GB" w:eastAsia="zh-CN" w:bidi="hi-IN"/>
+        </w:rPr>
+      </w:pPr>
+      <w:r>
+        <w:rPr>
+          <w:rFonts w:eastAsia="NSimSun" w:cs="Lucida Sans" w:ascii="Times New Roman" w:hAnsi="Times New Roman"/>
+          <w:b w:val="false"/>
+          <w:bCs w:val="false"/>
+          <w:color w:val="auto"/>
+          <w:kern w:val="2"/>
+          <w:sz w:val="28"/>
+          <w:szCs w:val="28"/>
+          <w:lang w:val="en-GB" w:eastAsia="zh-CN" w:bidi="hi-IN"/>
+        </w:rPr>
       </w:r>
     </w:p>
     <w:p>
@@ -2275,24 +2812,379 @@
         </w:numPr>
         <w:bidi w:val="0"/>
         <w:spacing w:lineRule="auto" w:line="276"/>
-        <w:ind w:hanging="0"/>
-        <w:jc w:val="both"/>
-        <w:rPr>
-          <w:b w:val="false"/>
-          <w:b w:val="false"/>
-          <w:bCs w:val="false"/>
-        </w:rPr>
-      </w:pPr>
-      <w:r>
-        <w:rPr>
-          <w:rFonts w:ascii="Times New Roman" w:hAnsi="Times New Roman"/>
-          <w:b w:val="false"/>
-          <w:bCs w:val="false"/>
-          <w:sz w:val="28"/>
-          <w:szCs w:val="28"/>
-        </w:rPr>
-        <w:t xml:space="preserve">Hue Contrast – Analogous Colors. </w:t>
-      </w:r>
+        <w:ind w:start="0" w:hanging="0"/>
+        <w:jc w:val="both"/>
+        <w:rPr>
+          <w:rFonts w:ascii="Times New Roman" w:hAnsi="Times New Roman" w:eastAsia="NSimSun" w:cs="Lucida Sans"/>
+          <w:b w:val="false"/>
+          <w:b w:val="false"/>
+          <w:bCs w:val="false"/>
+          <w:color w:val="auto"/>
+          <w:kern w:val="2"/>
+          <w:sz w:val="28"/>
+          <w:szCs w:val="28"/>
+          <w:lang w:val="en-GB" w:eastAsia="zh-CN" w:bidi="hi-IN"/>
+        </w:rPr>
+      </w:pPr>
+      <w:r>
+        <w:rPr/>
+      </w:r>
+    </w:p>
+    <w:p>
+      <w:pPr>
+        <w:pStyle w:val="Normal"/>
+        <w:numPr>
+          <w:ilvl w:val="0"/>
+          <w:numId w:val="0"/>
+        </w:numPr>
+        <w:bidi w:val="0"/>
+        <w:spacing w:lineRule="auto" w:line="276"/>
+        <w:ind w:start="0" w:hanging="0"/>
+        <w:jc w:val="both"/>
+        <w:rPr>
+          <w:rFonts w:ascii="Times New Roman" w:hAnsi="Times New Roman"/>
+          <w:sz w:val="28"/>
+          <w:szCs w:val="28"/>
+        </w:rPr>
+      </w:pPr>
+      <w:r>
+        <w:rPr/>
+      </w:r>
+    </w:p>
+    <w:p>
+      <w:pPr>
+        <w:pStyle w:val="Normal"/>
+        <w:numPr>
+          <w:ilvl w:val="0"/>
+          <w:numId w:val="0"/>
+        </w:numPr>
+        <w:bidi w:val="0"/>
+        <w:spacing w:lineRule="auto" w:line="276"/>
+        <w:ind w:start="0" w:hanging="0"/>
+        <w:jc w:val="both"/>
+        <w:rPr>
+          <w:rFonts w:ascii="Times New Roman" w:hAnsi="Times New Roman"/>
+          <w:sz w:val="28"/>
+          <w:szCs w:val="28"/>
+        </w:rPr>
+      </w:pPr>
+      <w:r>
+        <w:rPr>
+          <w:rFonts w:ascii="Times New Roman" w:hAnsi="Times New Roman"/>
+          <w:sz w:val="28"/>
+          <w:szCs w:val="28"/>
+        </w:rPr>
+      </w:r>
+    </w:p>
+    <w:p>
+      <w:pPr>
+        <w:pStyle w:val="Normal"/>
+        <w:numPr>
+          <w:ilvl w:val="0"/>
+          <w:numId w:val="0"/>
+        </w:numPr>
+        <w:bidi w:val="0"/>
+        <w:spacing w:lineRule="auto" w:line="276"/>
+        <w:ind w:start="0" w:hanging="0"/>
+        <w:jc w:val="both"/>
+        <w:rPr>
+          <w:b w:val="false"/>
+          <w:b w:val="false"/>
+          <w:bCs w:val="false"/>
+        </w:rPr>
+      </w:pPr>
+      <w:r>
+        <w:rPr/>
+      </w:r>
+    </w:p>
+    <w:p>
+      <w:pPr>
+        <w:pStyle w:val="Normal"/>
+        <w:numPr>
+          <w:ilvl w:val="0"/>
+          <w:numId w:val="0"/>
+        </w:numPr>
+        <w:bidi w:val="0"/>
+        <w:spacing w:lineRule="auto" w:line="276"/>
+        <w:ind w:start="0" w:hanging="0"/>
+        <w:jc w:val="both"/>
+        <w:rPr>
+          <w:rFonts w:ascii="Times New Roman" w:hAnsi="Times New Roman"/>
+          <w:b/>
+          <w:b/>
+          <w:bCs/>
+          <w:sz w:val="28"/>
+          <w:szCs w:val="28"/>
+        </w:rPr>
+      </w:pPr>
+      <w:r>
+        <w:rPr>
+          <w:rFonts w:ascii="Times New Roman" w:hAnsi="Times New Roman"/>
+          <w:b/>
+          <w:bCs/>
+          <w:sz w:val="28"/>
+          <w:szCs w:val="28"/>
+        </w:rPr>
+      </w:r>
+    </w:p>
+    <w:p>
+      <w:pPr>
+        <w:pStyle w:val="Normal"/>
+        <w:numPr>
+          <w:ilvl w:val="0"/>
+          <w:numId w:val="0"/>
+        </w:numPr>
+        <w:bidi w:val="0"/>
+        <w:spacing w:lineRule="auto" w:line="276"/>
+        <w:ind w:start="0" w:hanging="0"/>
+        <w:jc w:val="both"/>
+        <w:rPr>
+          <w:b w:val="false"/>
+          <w:b w:val="false"/>
+          <w:bCs w:val="false"/>
+        </w:rPr>
+      </w:pPr>
+      <w:r>
+        <w:rPr>
+          <w:rFonts w:ascii="Times New Roman" w:hAnsi="Times New Roman"/>
+          <w:b/>
+          <w:bCs/>
+          <w:sz w:val="28"/>
+          <w:szCs w:val="28"/>
+        </w:rPr>
+        <w:t>Shapes</w:t>
+      </w:r>
+    </w:p>
+    <w:p>
+      <w:pPr>
+        <w:pStyle w:val="Normal"/>
+        <w:numPr>
+          <w:ilvl w:val="0"/>
+          <w:numId w:val="0"/>
+        </w:numPr>
+        <w:bidi w:val="0"/>
+        <w:spacing w:lineRule="auto" w:line="276"/>
+        <w:ind w:start="0" w:hanging="0"/>
+        <w:jc w:val="both"/>
+        <w:rPr>
+          <w:b w:val="false"/>
+          <w:b w:val="false"/>
+          <w:bCs w:val="false"/>
+        </w:rPr>
+      </w:pPr>
+      <w:r>
+        <w:rPr/>
+      </w:r>
+    </w:p>
+    <w:p>
+      <w:pPr>
+        <w:pStyle w:val="Normal"/>
+        <w:numPr>
+          <w:ilvl w:val="0"/>
+          <w:numId w:val="4"/>
+        </w:numPr>
+        <w:bidi w:val="0"/>
+        <w:spacing w:lineRule="auto" w:line="276"/>
+        <w:jc w:val="both"/>
+        <w:rPr>
+          <w:sz w:val="28"/>
+          <w:szCs w:val="28"/>
+        </w:rPr>
+      </w:pPr>
+      <w:r>
+        <w:rPr>
+          <w:sz w:val="28"/>
+          <w:szCs w:val="28"/>
+        </w:rPr>
+        <w:t>Use of geometric shapes (Rectangles (rounded and not rounded), Ellipse and triangle.</w:t>
+      </w:r>
+    </w:p>
+    <w:p>
+      <w:pPr>
+        <w:pStyle w:val="Normal"/>
+        <w:numPr>
+          <w:ilvl w:val="0"/>
+          <w:numId w:val="4"/>
+        </w:numPr>
+        <w:bidi w:val="0"/>
+        <w:spacing w:lineRule="auto" w:line="276"/>
+        <w:jc w:val="both"/>
+        <w:rPr>
+          <w:sz w:val="28"/>
+          <w:szCs w:val="28"/>
+        </w:rPr>
+      </w:pPr>
+      <w:r>
+        <w:rPr>
+          <w:sz w:val="28"/>
+          <w:szCs w:val="28"/>
+        </w:rPr>
+        <w:t>Mostly rounded to give a friendly feeling.</w:t>
+      </w:r>
+    </w:p>
+    <w:p>
+      <w:pPr>
+        <w:pStyle w:val="Normal"/>
+        <w:numPr>
+          <w:ilvl w:val="0"/>
+          <w:numId w:val="4"/>
+        </w:numPr>
+        <w:bidi w:val="0"/>
+        <w:spacing w:lineRule="auto" w:line="276"/>
+        <w:jc w:val="both"/>
+        <w:rPr>
+          <w:sz w:val="28"/>
+          <w:szCs w:val="28"/>
+        </w:rPr>
+      </w:pPr>
+      <w:r>
+        <w:rPr>
+          <w:sz w:val="28"/>
+          <w:szCs w:val="28"/>
+        </w:rPr>
+        <w:t>Some shapes are shapes to give more detail or for contrast against the rounded ones.</w:t>
+      </w:r>
+    </w:p>
+    <w:p>
+      <w:pPr>
+        <w:pStyle w:val="Normal"/>
+        <w:numPr>
+          <w:ilvl w:val="0"/>
+          <w:numId w:val="4"/>
+        </w:numPr>
+        <w:bidi w:val="0"/>
+        <w:spacing w:lineRule="auto" w:line="276"/>
+        <w:jc w:val="both"/>
+        <w:rPr>
+          <w:sz w:val="28"/>
+          <w:szCs w:val="28"/>
+        </w:rPr>
+      </w:pPr>
+      <w:r>
+        <w:rPr>
+          <w:sz w:val="28"/>
+          <w:szCs w:val="28"/>
+        </w:rPr>
+        <w:t>They are not realistic stylise and they usually are wider than normal (chunky)</w:t>
+      </w:r>
+    </w:p>
+    <w:p>
+      <w:pPr>
+        <w:pStyle w:val="Normal"/>
+        <w:numPr>
+          <w:ilvl w:val="0"/>
+          <w:numId w:val="4"/>
+        </w:numPr>
+        <w:bidi w:val="0"/>
+        <w:spacing w:lineRule="auto" w:line="276"/>
+        <w:jc w:val="both"/>
+        <w:rPr>
+          <w:sz w:val="28"/>
+          <w:szCs w:val="28"/>
+        </w:rPr>
+      </w:pPr>
+      <w:r>
+        <w:rPr>
+          <w:sz w:val="28"/>
+          <w:szCs w:val="28"/>
+        </w:rPr>
+        <w:t>Used as textures and to add shadows</w:t>
+      </w:r>
+    </w:p>
+    <w:p>
+      <w:pPr>
+        <w:pStyle w:val="Normal"/>
+        <w:numPr>
+          <w:ilvl w:val="0"/>
+          <w:numId w:val="0"/>
+        </w:numPr>
+        <w:bidi w:val="0"/>
+        <w:spacing w:lineRule="auto" w:line="276"/>
+        <w:ind w:start="0" w:hanging="0"/>
+        <w:jc w:val="both"/>
+        <w:rPr>
+          <w:b w:val="false"/>
+          <w:b w:val="false"/>
+          <w:bCs w:val="false"/>
+        </w:rPr>
+      </w:pPr>
+      <w:r>
+        <w:rPr/>
+      </w:r>
+    </w:p>
+    <w:p>
+      <w:pPr>
+        <w:pStyle w:val="Normal"/>
+        <w:numPr>
+          <w:ilvl w:val="0"/>
+          <w:numId w:val="0"/>
+        </w:numPr>
+        <w:bidi w:val="0"/>
+        <w:spacing w:lineRule="auto" w:line="276"/>
+        <w:ind w:start="0" w:hanging="0"/>
+        <w:jc w:val="both"/>
+        <w:rPr>
+          <w:rFonts w:ascii="Times New Roman" w:hAnsi="Times New Roman"/>
+          <w:b/>
+          <w:b/>
+          <w:bCs/>
+          <w:sz w:val="28"/>
+          <w:szCs w:val="28"/>
+        </w:rPr>
+      </w:pPr>
+      <w:r>
+        <w:rPr>
+          <w:rFonts w:ascii="Times New Roman" w:hAnsi="Times New Roman"/>
+          <w:b/>
+          <w:bCs/>
+          <w:sz w:val="28"/>
+          <w:szCs w:val="28"/>
+        </w:rPr>
+      </w:r>
+    </w:p>
+    <w:p>
+      <w:pPr>
+        <w:pStyle w:val="Normal"/>
+        <w:numPr>
+          <w:ilvl w:val="0"/>
+          <w:numId w:val="0"/>
+        </w:numPr>
+        <w:bidi w:val="0"/>
+        <w:spacing w:lineRule="auto" w:line="276"/>
+        <w:ind w:start="0" w:hanging="0"/>
+        <w:jc w:val="both"/>
+        <w:rPr>
+          <w:b w:val="false"/>
+          <w:b w:val="false"/>
+          <w:bCs w:val="false"/>
+        </w:rPr>
+      </w:pPr>
+      <w:r>
+        <w:rPr>
+          <w:rFonts w:ascii="Times New Roman" w:hAnsi="Times New Roman"/>
+          <w:b/>
+          <w:bCs/>
+          <w:sz w:val="28"/>
+          <w:szCs w:val="28"/>
+        </w:rPr>
+        <w:t>Lines</w:t>
+      </w:r>
+    </w:p>
+    <w:p>
+      <w:pPr>
+        <w:pStyle w:val="Normal"/>
+        <w:bidi w:val="0"/>
+        <w:spacing w:lineRule="auto" w:line="276"/>
+        <w:jc w:val="both"/>
+        <w:rPr>
+          <w:rFonts w:ascii="Times New Roman" w:hAnsi="Times New Roman"/>
+          <w:b w:val="false"/>
+          <w:b w:val="false"/>
+          <w:bCs w:val="false"/>
+          <w:sz w:val="28"/>
+          <w:szCs w:val="28"/>
+        </w:rPr>
+      </w:pPr>
       <w:r>
         <w:rPr>
           <w:rFonts w:eastAsia="NSimSun" w:cs="Lucida Sans" w:ascii="Times New Roman" w:hAnsi="Times New Roman"/>
@@ -2304,17 +3196,7 @@
           <w:szCs w:val="28"/>
           <w:lang w:val="en-GB" w:eastAsia="zh-CN" w:bidi="hi-IN"/>
         </w:rPr>
-        <w:t>Low</w:t>
-      </w:r>
-      <w:r>
-        <w:rPr>
-          <w:rFonts w:ascii="Times New Roman" w:hAnsi="Times New Roman"/>
-          <w:b w:val="false"/>
-          <w:bCs w:val="false"/>
-          <w:sz w:val="28"/>
-          <w:szCs w:val="28"/>
-        </w:rPr>
-        <w:t xml:space="preserve"> Hue Contrast</w:t>
+        <w:t>No lines used. All are shapes.</w:t>
       </w:r>
     </w:p>
     <w:p>
@@ -2326,46 +3208,485 @@
         </w:numPr>
         <w:bidi w:val="0"/>
         <w:spacing w:lineRule="auto" w:line="276"/>
-        <w:ind w:hanging="0"/>
-        <w:jc w:val="both"/>
-        <w:rPr>
-          <w:b w:val="false"/>
-          <w:b w:val="false"/>
-          <w:bCs w:val="false"/>
-        </w:rPr>
-      </w:pPr>
-      <w:r>
-        <w:rPr>
-          <w:rFonts w:ascii="Times New Roman" w:hAnsi="Times New Roman"/>
-          <w:b w:val="false"/>
-          <w:bCs w:val="false"/>
-          <w:sz w:val="28"/>
-          <w:szCs w:val="28"/>
-        </w:rPr>
-        <w:t xml:space="preserve">Saturation Contrast – </w:t>
-      </w:r>
-      <w:r>
-        <w:rPr>
-          <w:rFonts w:eastAsia="NSimSun" w:cs="Lucida Sans" w:ascii="Times New Roman" w:hAnsi="Times New Roman"/>
-          <w:b w:val="false"/>
-          <w:bCs w:val="false"/>
+        <w:ind w:start="0" w:hanging="0"/>
+        <w:jc w:val="both"/>
+        <w:rPr>
+          <w:rFonts w:ascii="Times New Roman" w:hAnsi="Times New Roman"/>
+          <w:b w:val="false"/>
+          <w:b w:val="false"/>
+          <w:bCs w:val="false"/>
+          <w:sz w:val="28"/>
+          <w:szCs w:val="28"/>
+        </w:rPr>
+      </w:pPr>
+      <w:r>
+        <w:rPr>
+          <w:rFonts w:ascii="Times New Roman" w:hAnsi="Times New Roman"/>
+          <w:b w:val="false"/>
+          <w:bCs w:val="false"/>
+          <w:sz w:val="28"/>
+          <w:szCs w:val="28"/>
+        </w:rPr>
+      </w:r>
+    </w:p>
+    <w:p>
+      <w:pPr>
+        <w:pStyle w:val="Normal"/>
+        <w:numPr>
+          <w:ilvl w:val="0"/>
+          <w:numId w:val="0"/>
+        </w:numPr>
+        <w:bidi w:val="0"/>
+        <w:spacing w:lineRule="auto" w:line="276"/>
+        <w:ind w:start="0" w:hanging="0"/>
+        <w:jc w:val="both"/>
+        <w:rPr>
+          <w:rFonts w:ascii="Times New Roman" w:hAnsi="Times New Roman"/>
+          <w:b/>
+          <w:b/>
+          <w:bCs/>
+          <w:sz w:val="28"/>
+          <w:szCs w:val="28"/>
+        </w:rPr>
+      </w:pPr>
+      <w:r>
+        <w:rPr>
+          <w:rFonts w:ascii="Times New Roman" w:hAnsi="Times New Roman"/>
+          <w:b/>
+          <w:bCs/>
+          <w:sz w:val="28"/>
+          <w:szCs w:val="28"/>
+        </w:rPr>
+      </w:r>
+    </w:p>
+    <w:p>
+      <w:pPr>
+        <w:pStyle w:val="Normal"/>
+        <w:numPr>
+          <w:ilvl w:val="0"/>
+          <w:numId w:val="0"/>
+        </w:numPr>
+        <w:bidi w:val="0"/>
+        <w:spacing w:lineRule="auto" w:line="276"/>
+        <w:ind w:start="0" w:hanging="0"/>
+        <w:jc w:val="both"/>
+        <w:rPr>
+          <w:b w:val="false"/>
+          <w:b w:val="false"/>
+          <w:bCs w:val="false"/>
+        </w:rPr>
+      </w:pPr>
+      <w:r>
+        <w:rPr>
+          <w:rFonts w:ascii="Times New Roman" w:hAnsi="Times New Roman"/>
+          <w:b/>
+          <w:bCs/>
+          <w:sz w:val="28"/>
+          <w:szCs w:val="28"/>
+        </w:rPr>
+        <w:t>Perspective</w:t>
+      </w:r>
+    </w:p>
+    <w:p>
+      <w:pPr>
+        <w:pStyle w:val="Normal"/>
+        <w:numPr>
+          <w:ilvl w:val="0"/>
+          <w:numId w:val="0"/>
+        </w:numPr>
+        <w:bidi w:val="0"/>
+        <w:spacing w:lineRule="auto" w:line="276"/>
+        <w:ind w:start="0" w:hanging="0"/>
+        <w:jc w:val="both"/>
+        <w:rPr>
+          <w:rFonts w:ascii="Times New Roman" w:hAnsi="Times New Roman"/>
+          <w:b/>
+          <w:b/>
+          <w:bCs/>
+          <w:sz w:val="28"/>
+          <w:szCs w:val="28"/>
+        </w:rPr>
+      </w:pPr>
+      <w:r>
+        <w:rPr>
+          <w:rFonts w:ascii="Times New Roman" w:hAnsi="Times New Roman"/>
+          <w:b/>
+          <w:bCs/>
+          <w:sz w:val="28"/>
+          <w:szCs w:val="28"/>
+        </w:rPr>
+      </w:r>
+    </w:p>
+    <w:p>
+      <w:pPr>
+        <w:pStyle w:val="Normal"/>
+        <w:numPr>
+          <w:ilvl w:val="0"/>
+          <w:numId w:val="0"/>
+        </w:numPr>
+        <w:bidi w:val="0"/>
+        <w:spacing w:lineRule="auto" w:line="276"/>
+        <w:ind w:start="0" w:hanging="0"/>
+        <w:jc w:val="both"/>
+        <w:rPr>
+          <w:b w:val="false"/>
+          <w:b w:val="false"/>
+          <w:bCs w:val="false"/>
+        </w:rPr>
+      </w:pPr>
+      <w:r>
+        <w:rPr/>
+      </w:r>
+    </w:p>
+    <w:p>
+      <w:pPr>
+        <w:pStyle w:val="Normal"/>
+        <w:numPr>
+          <w:ilvl w:val="0"/>
+          <w:numId w:val="0"/>
+        </w:numPr>
+        <w:bidi w:val="0"/>
+        <w:spacing w:lineRule="auto" w:line="276"/>
+        <w:ind w:start="0" w:hanging="0"/>
+        <w:jc w:val="both"/>
+        <w:rPr>
+          <w:b w:val="false"/>
+          <w:b w:val="false"/>
+          <w:bCs w:val="false"/>
+        </w:rPr>
+      </w:pPr>
+      <w:r>
+        <w:rPr/>
+      </w:r>
+    </w:p>
+    <w:p>
+      <w:pPr>
+        <w:pStyle w:val="Normal"/>
+        <w:numPr>
+          <w:ilvl w:val="0"/>
+          <w:numId w:val="0"/>
+        </w:numPr>
+        <w:bidi w:val="0"/>
+        <w:spacing w:lineRule="auto" w:line="276"/>
+        <w:ind w:start="0" w:hanging="0"/>
+        <w:jc w:val="both"/>
+        <w:rPr>
+          <w:b w:val="false"/>
+          <w:b w:val="false"/>
+          <w:bCs w:val="false"/>
+        </w:rPr>
+      </w:pPr>
+      <w:r>
+        <w:rPr/>
+      </w:r>
+    </w:p>
+    <w:p>
+      <w:pPr>
+        <w:pStyle w:val="Normal"/>
+        <w:numPr>
+          <w:ilvl w:val="0"/>
+          <w:numId w:val="0"/>
+        </w:numPr>
+        <w:bidi w:val="0"/>
+        <w:spacing w:lineRule="auto" w:line="276"/>
+        <w:ind w:start="0" w:hanging="0"/>
+        <w:jc w:val="both"/>
+        <w:rPr>
+          <w:b w:val="false"/>
+          <w:b w:val="false"/>
+          <w:bCs w:val="false"/>
+        </w:rPr>
+      </w:pPr>
+      <w:r>
+        <w:rPr/>
+      </w:r>
+    </w:p>
+    <w:p>
+      <w:pPr>
+        <w:pStyle w:val="Normal"/>
+        <w:numPr>
+          <w:ilvl w:val="0"/>
+          <w:numId w:val="0"/>
+        </w:numPr>
+        <w:bidi w:val="0"/>
+        <w:spacing w:lineRule="auto" w:line="276"/>
+        <w:ind w:start="0" w:hanging="0"/>
+        <w:jc w:val="both"/>
+        <w:rPr>
+          <w:b w:val="false"/>
+          <w:b w:val="false"/>
+          <w:bCs w:val="false"/>
+        </w:rPr>
+      </w:pPr>
+      <w:r>
+        <w:rPr/>
+      </w:r>
+    </w:p>
+    <w:p>
+      <w:pPr>
+        <w:pStyle w:val="Normal"/>
+        <w:numPr>
+          <w:ilvl w:val="0"/>
+          <w:numId w:val="0"/>
+        </w:numPr>
+        <w:bidi w:val="0"/>
+        <w:spacing w:lineRule="auto" w:line="276"/>
+        <w:ind w:start="0" w:hanging="0"/>
+        <w:jc w:val="both"/>
+        <w:rPr>
+          <w:b/>
+          <w:b/>
+          <w:bCs/>
+        </w:rPr>
+      </w:pPr>
+      <w:r>
+        <w:rPr>
+          <w:rFonts w:ascii="Times New Roman" w:hAnsi="Times New Roman"/>
+          <w:b/>
+          <w:bCs/>
+          <w:sz w:val="28"/>
+          <w:szCs w:val="28"/>
+        </w:rPr>
+        <w:t>Rules</w:t>
+      </w:r>
+    </w:p>
+    <w:p>
+      <w:pPr>
+        <w:pStyle w:val="Normal"/>
+        <w:numPr>
+          <w:ilvl w:val="0"/>
+          <w:numId w:val="0"/>
+        </w:numPr>
+        <w:bidi w:val="0"/>
+        <w:spacing w:lineRule="auto" w:line="276"/>
+        <w:ind w:start="0" w:hanging="0"/>
+        <w:jc w:val="both"/>
+        <w:rPr>
+          <w:b w:val="false"/>
+          <w:b w:val="false"/>
+          <w:bCs w:val="false"/>
+        </w:rPr>
+      </w:pPr>
+      <w:r>
+        <w:rPr/>
+      </w:r>
+    </w:p>
+    <w:p>
+      <w:pPr>
+        <w:pStyle w:val="Normal"/>
+        <w:numPr>
+          <w:ilvl w:val="0"/>
+          <w:numId w:val="0"/>
+        </w:numPr>
+        <w:bidi w:val="0"/>
+        <w:spacing w:lineRule="auto" w:line="276"/>
+        <w:ind w:start="0" w:hanging="0"/>
+        <w:jc w:val="both"/>
+        <w:rPr>
+          <w:b w:val="false"/>
+          <w:b w:val="false"/>
+          <w:bCs w:val="false"/>
+        </w:rPr>
+      </w:pPr>
+      <w:r>
+        <w:rPr>
+          <w:rFonts w:ascii="Times New Roman" w:hAnsi="Times New Roman"/>
+          <w:b w:val="false"/>
+          <w:bCs w:val="false"/>
+          <w:sz w:val="28"/>
+          <w:szCs w:val="28"/>
+        </w:rPr>
+        <w:t>Color Variation</w:t>
+      </w:r>
+    </w:p>
+    <w:p>
+      <w:pPr>
+        <w:pStyle w:val="Normal"/>
+        <w:numPr>
+          <w:ilvl w:val="0"/>
+          <w:numId w:val="5"/>
+        </w:numPr>
+        <w:bidi w:val="0"/>
+        <w:spacing w:lineRule="auto" w:line="276"/>
+        <w:jc w:val="both"/>
+        <w:rPr>
+          <w:sz w:val="28"/>
+          <w:szCs w:val="28"/>
+        </w:rPr>
+      </w:pPr>
+      <w:r>
+        <w:rPr>
+          <w:sz w:val="28"/>
+          <w:szCs w:val="28"/>
+        </w:rPr>
+        <w:t>The Color of the elements shifts toward the background color as they are further away</w:t>
+      </w:r>
+    </w:p>
+    <w:p>
+      <w:pPr>
+        <w:pStyle w:val="Normal"/>
+        <w:bidi w:val="0"/>
+        <w:spacing w:lineRule="auto" w:line="276"/>
+        <w:jc w:val="both"/>
+        <w:rPr>
+          <w:sz w:val="28"/>
+          <w:szCs w:val="28"/>
+        </w:rPr>
+      </w:pPr>
+      <w:r>
+        <w:rPr>
+          <w:sz w:val="28"/>
+          <w:szCs w:val="28"/>
+        </w:rPr>
+      </w:r>
+    </w:p>
+    <w:p>
+      <w:pPr>
+        <w:pStyle w:val="Normal"/>
+        <w:bidi w:val="0"/>
+        <w:spacing w:lineRule="auto" w:line="276"/>
+        <w:jc w:val="both"/>
+        <w:rPr>
+          <w:rFonts w:ascii="Liberation Serif" w:hAnsi="Liberation Serif" w:eastAsia="NSimSun" w:cs="Lucida Sans"/>
           <w:color w:val="auto"/>
           <w:kern w:val="2"/>
           <w:sz w:val="28"/>
           <w:szCs w:val="28"/>
           <w:lang w:val="en-GB" w:eastAsia="zh-CN" w:bidi="hi-IN"/>
         </w:rPr>
-        <w:t>Medium</w:t>
-      </w:r>
-      <w:r>
-        <w:rPr>
-          <w:rFonts w:ascii="Times New Roman" w:hAnsi="Times New Roman"/>
-          <w:b w:val="false"/>
-          <w:bCs w:val="false"/>
-          <w:sz w:val="28"/>
-          <w:szCs w:val="28"/>
-        </w:rPr>
-        <w:t xml:space="preserve"> Saturation Contrast</w:t>
+      </w:pPr>
+      <w:r>
+        <w:rPr>
+          <w:rFonts w:eastAsia="NSimSun" w:cs="Lucida Sans"/>
+          <w:color w:val="auto"/>
+          <w:kern w:val="2"/>
+          <w:sz w:val="28"/>
+          <w:szCs w:val="28"/>
+          <w:lang w:val="en-GB" w:eastAsia="zh-CN" w:bidi="hi-IN"/>
+        </w:rPr>
+        <w:t xml:space="preserve">Bright Variation </w:t>
+      </w:r>
+    </w:p>
+    <w:p>
+      <w:pPr>
+        <w:pStyle w:val="Normal"/>
+        <w:numPr>
+          <w:ilvl w:val="0"/>
+          <w:numId w:val="6"/>
+        </w:numPr>
+        <w:bidi w:val="0"/>
+        <w:spacing w:lineRule="auto" w:line="276"/>
+        <w:jc w:val="both"/>
+        <w:rPr>
+          <w:rFonts w:ascii="Liberation Serif" w:hAnsi="Liberation Serif" w:eastAsia="NSimSun" w:cs="Lucida Sans"/>
+          <w:color w:val="auto"/>
+          <w:kern w:val="2"/>
+          <w:sz w:val="28"/>
+          <w:szCs w:val="28"/>
+          <w:lang w:val="en-GB" w:eastAsia="zh-CN" w:bidi="hi-IN"/>
+        </w:rPr>
+      </w:pPr>
+      <w:r>
+        <w:rPr>
+          <w:rFonts w:eastAsia="NSimSun" w:cs="Lucida Sans"/>
+          <w:color w:val="auto"/>
+          <w:kern w:val="2"/>
+          <w:sz w:val="28"/>
+          <w:szCs w:val="28"/>
+          <w:lang w:val="en-GB" w:eastAsia="zh-CN" w:bidi="hi-IN"/>
+        </w:rPr>
+        <w:t>Big Value contrast between elements in the front and those in the back.</w:t>
+      </w:r>
+    </w:p>
+    <w:p>
+      <w:pPr>
+        <w:pStyle w:val="Normal"/>
+        <w:numPr>
+          <w:ilvl w:val="0"/>
+          <w:numId w:val="6"/>
+        </w:numPr>
+        <w:bidi w:val="0"/>
+        <w:spacing w:lineRule="auto" w:line="276"/>
+        <w:jc w:val="both"/>
+        <w:rPr>
+          <w:rFonts w:ascii="Liberation Serif" w:hAnsi="Liberation Serif" w:eastAsia="NSimSun" w:cs="Lucida Sans"/>
+          <w:color w:val="auto"/>
+          <w:kern w:val="2"/>
+          <w:sz w:val="28"/>
+          <w:szCs w:val="28"/>
+          <w:lang w:val="en-GB" w:eastAsia="zh-CN" w:bidi="hi-IN"/>
+        </w:rPr>
+      </w:pPr>
+      <w:r>
+        <w:rPr>
+          <w:rFonts w:eastAsia="NSimSun" w:cs="Lucida Sans"/>
+          <w:color w:val="auto"/>
+          <w:kern w:val="2"/>
+          <w:sz w:val="28"/>
+          <w:szCs w:val="28"/>
+          <w:lang w:val="en-GB" w:eastAsia="zh-CN" w:bidi="hi-IN"/>
+        </w:rPr>
+        <w:t xml:space="preserve">Mainly used for </w:t>
+      </w:r>
+    </w:p>
+    <w:p>
+      <w:pPr>
+        <w:pStyle w:val="Normal"/>
+        <w:bidi w:val="0"/>
+        <w:spacing w:lineRule="auto" w:line="276"/>
+        <w:jc w:val="both"/>
+        <w:rPr>
+          <w:sz w:val="28"/>
+          <w:szCs w:val="28"/>
+        </w:rPr>
+      </w:pPr>
+      <w:r>
+        <w:rPr>
+          <w:sz w:val="28"/>
+          <w:szCs w:val="28"/>
+        </w:rPr>
+      </w:r>
+    </w:p>
+    <w:p>
+      <w:pPr>
+        <w:pStyle w:val="Normal"/>
+        <w:bidi w:val="0"/>
+        <w:spacing w:lineRule="auto" w:line="276"/>
+        <w:jc w:val="both"/>
+        <w:rPr>
+          <w:sz w:val="28"/>
+          <w:szCs w:val="28"/>
+        </w:rPr>
+      </w:pPr>
+      <w:r>
+        <w:rPr>
+          <w:sz w:val="28"/>
+          <w:szCs w:val="28"/>
+        </w:rPr>
+        <w:t xml:space="preserve">Detail Variation </w:t>
+      </w:r>
+    </w:p>
+    <w:p>
+      <w:pPr>
+        <w:pStyle w:val="Normal"/>
+        <w:numPr>
+          <w:ilvl w:val="0"/>
+          <w:numId w:val="7"/>
+        </w:numPr>
+        <w:bidi w:val="0"/>
+        <w:spacing w:lineRule="auto" w:line="276"/>
+        <w:jc w:val="both"/>
+        <w:rPr>
+          <w:sz w:val="28"/>
+          <w:szCs w:val="28"/>
+        </w:rPr>
+      </w:pPr>
+      <w:r>
+        <w:rPr>
+          <w:sz w:val="28"/>
+          <w:szCs w:val="28"/>
+        </w:rPr>
+        <w:t>Elements become less detail as they are far away and also smaller.</w:t>
       </w:r>
     </w:p>
     <w:p>
@@ -2377,19 +3698,84 @@
         </w:numPr>
         <w:bidi w:val="0"/>
         <w:spacing w:lineRule="auto" w:line="276"/>
-        <w:ind w:hanging="0"/>
-        <w:jc w:val="both"/>
-        <w:rPr>
-          <w:rFonts w:ascii="Times New Roman" w:hAnsi="Times New Roman"/>
-          <w:sz w:val="28"/>
-          <w:szCs w:val="28"/>
-        </w:rPr>
-      </w:pPr>
-      <w:r>
-        <w:rPr>
-          <w:b w:val="false"/>
-          <w:bCs w:val="false"/>
-        </w:rPr>
+        <w:ind w:start="720" w:hanging="0"/>
+        <w:jc w:val="both"/>
+        <w:rPr>
+          <w:sz w:val="28"/>
+          <w:szCs w:val="28"/>
+        </w:rPr>
+      </w:pPr>
+      <w:r>
+        <w:rPr>
+          <w:sz w:val="28"/>
+          <w:szCs w:val="28"/>
+        </w:rPr>
+      </w:r>
+    </w:p>
+    <w:p>
+      <w:pPr>
+        <w:pStyle w:val="Normal"/>
+        <w:bidi w:val="0"/>
+        <w:spacing w:lineRule="auto" w:line="276"/>
+        <w:jc w:val="both"/>
+        <w:rPr>
+          <w:sz w:val="28"/>
+          <w:szCs w:val="28"/>
+        </w:rPr>
+      </w:pPr>
+      <w:r>
+        <w:rPr>
+          <w:sz w:val="28"/>
+          <w:szCs w:val="28"/>
+        </w:rPr>
+      </w:r>
+    </w:p>
+    <w:p>
+      <w:pPr>
+        <w:pStyle w:val="Normal"/>
+        <w:bidi w:val="0"/>
+        <w:spacing w:lineRule="auto" w:line="276"/>
+        <w:jc w:val="both"/>
+        <w:rPr>
+          <w:sz w:val="28"/>
+          <w:szCs w:val="28"/>
+        </w:rPr>
+      </w:pPr>
+      <w:r>
+        <w:rPr>
+          <w:sz w:val="28"/>
+          <w:szCs w:val="28"/>
+        </w:rPr>
+        <w:t xml:space="preserve">Saturation Variation </w:t>
+      </w:r>
+    </w:p>
+    <w:p>
+      <w:pPr>
+        <w:pStyle w:val="Normal"/>
+        <w:numPr>
+          <w:ilvl w:val="0"/>
+          <w:numId w:val="8"/>
+        </w:numPr>
+        <w:bidi w:val="0"/>
+        <w:spacing w:lineRule="auto" w:line="276"/>
+        <w:jc w:val="both"/>
+        <w:rPr>
+          <w:rFonts w:ascii="Times New Roman" w:hAnsi="Times New Roman" w:eastAsia="NSimSun" w:cs="Lucida Sans"/>
+          <w:b w:val="false"/>
+          <w:b w:val="false"/>
+          <w:bCs w:val="false"/>
+          <w:color w:val="auto"/>
+          <w:kern w:val="2"/>
+          <w:sz w:val="28"/>
+          <w:lang w:val="en-GB" w:eastAsia="zh-CN" w:bidi="hi-IN"/>
+        </w:rPr>
+      </w:pPr>
+      <w:r>
+        <w:rPr>
+          <w:sz w:val="28"/>
+          <w:szCs w:val="28"/>
+        </w:rPr>
+        <w:t>Objects in the front are less saturated that those in the background (usually more saturated). This helps to the character and the main elements to stand out against those in the background.</w:t>
       </w:r>
     </w:p>
     <w:p>
@@ -2401,23 +3787,16 @@
         </w:numPr>
         <w:bidi w:val="0"/>
         <w:spacing w:lineRule="auto" w:line="276"/>
-        <w:ind w:hanging="0"/>
-        <w:jc w:val="both"/>
-        <w:rPr>
-          <w:b w:val="false"/>
-          <w:b w:val="false"/>
-          <w:bCs w:val="false"/>
-        </w:rPr>
-      </w:pPr>
-      <w:r>
-        <w:rPr>
-          <w:rFonts w:ascii="Times New Roman" w:hAnsi="Times New Roman"/>
-          <w:b w:val="false"/>
-          <w:bCs w:val="false"/>
-          <w:sz w:val="28"/>
-          <w:szCs w:val="28"/>
-        </w:rPr>
-        <w:t>Proportions?</w:t>
+        <w:ind w:start="0" w:hanging="0"/>
+        <w:jc w:val="both"/>
+        <w:rPr>
+          <w:b w:val="false"/>
+          <w:b w:val="false"/>
+          <w:bCs w:val="false"/>
+        </w:rPr>
+      </w:pPr>
+      <w:r>
+        <w:rPr/>
       </w:r>
     </w:p>
     <w:p>
@@ -2429,810 +3808,16 @@
         </w:numPr>
         <w:bidi w:val="0"/>
         <w:spacing w:lineRule="auto" w:line="276"/>
-        <w:ind w:hanging="0"/>
-        <w:jc w:val="both"/>
-        <w:rPr>
-          <w:rFonts w:ascii="Times New Roman" w:hAnsi="Times New Roman"/>
-          <w:sz w:val="28"/>
-          <w:szCs w:val="28"/>
-        </w:rPr>
-      </w:pPr>
-      <w:r>
-        <w:rPr>
-          <w:b w:val="false"/>
-          <w:bCs w:val="false"/>
-        </w:rPr>
-      </w:r>
-    </w:p>
-    <w:p>
-      <w:pPr>
-        <w:pStyle w:val="Normal"/>
-        <w:numPr>
-          <w:ilvl w:val="0"/>
-          <w:numId w:val="0"/>
-        </w:numPr>
-        <w:bidi w:val="0"/>
-        <w:spacing w:lineRule="auto" w:line="276"/>
-        <w:ind w:hanging="0"/>
-        <w:jc w:val="both"/>
-        <w:rPr>
-          <w:rFonts w:ascii="Times New Roman" w:hAnsi="Times New Roman"/>
-          <w:b w:val="false"/>
-          <w:b w:val="false"/>
-          <w:bCs w:val="false"/>
-          <w:sz w:val="28"/>
-          <w:szCs w:val="28"/>
-        </w:rPr>
-      </w:pPr>
-      <w:r>
-        <w:rPr>
-          <w:rFonts w:ascii="Times New Roman" w:hAnsi="Times New Roman"/>
-          <w:b w:val="false"/>
-          <w:bCs w:val="false"/>
-          <w:sz w:val="28"/>
-          <w:szCs w:val="28"/>
-        </w:rPr>
-        <w:t>Use of colors that give us a sensation of being friendly, nice, peaceful or happiness</w:t>
-      </w:r>
-    </w:p>
-    <w:p>
-      <w:pPr>
-        <w:pStyle w:val="Normal"/>
-        <w:numPr>
-          <w:ilvl w:val="0"/>
-          <w:numId w:val="0"/>
-        </w:numPr>
-        <w:bidi w:val="0"/>
-        <w:spacing w:lineRule="auto" w:line="276"/>
-        <w:ind w:hanging="0"/>
-        <w:jc w:val="both"/>
-        <w:rPr>
-          <w:rFonts w:ascii="Times New Roman" w:hAnsi="Times New Roman"/>
-          <w:sz w:val="28"/>
-          <w:szCs w:val="28"/>
-        </w:rPr>
-      </w:pPr>
-      <w:r>
-        <w:rPr>
-          <w:b w:val="false"/>
-          <w:bCs w:val="false"/>
-        </w:rPr>
-      </w:r>
-    </w:p>
-    <w:p>
-      <w:pPr>
-        <w:pStyle w:val="Normal"/>
-        <w:numPr>
-          <w:ilvl w:val="0"/>
-          <w:numId w:val="0"/>
-        </w:numPr>
-        <w:bidi w:val="0"/>
-        <w:spacing w:lineRule="auto" w:line="276"/>
-        <w:ind w:hanging="0"/>
-        <w:jc w:val="both"/>
-        <w:rPr>
-          <w:b w:val="false"/>
-          <w:b w:val="false"/>
-          <w:bCs w:val="false"/>
-        </w:rPr>
-      </w:pPr>
-      <w:r>
-        <w:rPr>
-          <w:rFonts w:ascii="Times New Roman" w:hAnsi="Times New Roman"/>
-          <w:b w:val="false"/>
-          <w:bCs w:val="false"/>
-          <w:sz w:val="28"/>
-          <w:szCs w:val="28"/>
-        </w:rPr>
-        <w:t>No gradients</w:t>
-      </w:r>
-    </w:p>
-    <w:p>
-      <w:pPr>
-        <w:pStyle w:val="Normal"/>
-        <w:numPr>
-          <w:ilvl w:val="0"/>
-          <w:numId w:val="0"/>
-        </w:numPr>
-        <w:bidi w:val="0"/>
-        <w:spacing w:lineRule="auto" w:line="276"/>
-        <w:ind w:hanging="0"/>
-        <w:jc w:val="both"/>
-        <w:rPr>
-          <w:rFonts w:ascii="Times New Roman" w:hAnsi="Times New Roman"/>
-          <w:b/>
-          <w:b/>
-          <w:bCs/>
-          <w:sz w:val="28"/>
-          <w:szCs w:val="28"/>
-        </w:rPr>
-      </w:pPr>
-      <w:r>
-        <w:rPr>
-          <w:b w:val="false"/>
-          <w:bCs w:val="false"/>
-        </w:rPr>
-      </w:r>
-    </w:p>
-    <w:p>
-      <w:pPr>
-        <w:pStyle w:val="Normal"/>
-        <w:numPr>
-          <w:ilvl w:val="0"/>
-          <w:numId w:val="0"/>
-        </w:numPr>
-        <w:bidi w:val="0"/>
-        <w:spacing w:lineRule="auto" w:line="276"/>
-        <w:ind w:hanging="0"/>
-        <w:jc w:val="both"/>
-        <w:rPr>
-          <w:b w:val="false"/>
-          <w:b w:val="false"/>
-          <w:bCs w:val="false"/>
-        </w:rPr>
-      </w:pPr>
-      <w:r>
-        <w:rPr>
-          <w:rFonts w:ascii="Times New Roman" w:hAnsi="Times New Roman"/>
-          <w:b/>
-          <w:bCs/>
-          <w:sz w:val="28"/>
-          <w:szCs w:val="28"/>
-        </w:rPr>
-        <w:t>Shapes</w:t>
-      </w:r>
-    </w:p>
-    <w:p>
-      <w:pPr>
-        <w:pStyle w:val="Normal"/>
-        <w:numPr>
-          <w:ilvl w:val="0"/>
-          <w:numId w:val="0"/>
-        </w:numPr>
-        <w:bidi w:val="0"/>
-        <w:spacing w:lineRule="auto" w:line="276"/>
-        <w:ind w:hanging="0"/>
-        <w:jc w:val="both"/>
-        <w:rPr>
-          <w:b w:val="false"/>
-          <w:b w:val="false"/>
-          <w:bCs w:val="false"/>
-        </w:rPr>
-      </w:pPr>
-      <w:r>
-        <w:rPr>
-          <w:rFonts w:ascii="Times New Roman" w:hAnsi="Times New Roman"/>
-          <w:b w:val="false"/>
-          <w:bCs w:val="false"/>
-          <w:sz w:val="28"/>
-          <w:szCs w:val="28"/>
-        </w:rPr>
-        <w:t>Geometric Shapes ( Rectangle, Rounded Rectangle, Ellipse and triangle)</w:t>
-      </w:r>
-    </w:p>
-    <w:p>
-      <w:pPr>
-        <w:pStyle w:val="Normal"/>
-        <w:numPr>
-          <w:ilvl w:val="0"/>
-          <w:numId w:val="0"/>
-        </w:numPr>
-        <w:bidi w:val="0"/>
-        <w:spacing w:lineRule="auto" w:line="276"/>
-        <w:ind w:hanging="0"/>
-        <w:jc w:val="both"/>
-        <w:rPr>
-          <w:b w:val="false"/>
-          <w:b w:val="false"/>
-          <w:bCs w:val="false"/>
-        </w:rPr>
-      </w:pPr>
-      <w:r>
-        <w:rPr>
-          <w:rFonts w:ascii="Times New Roman" w:hAnsi="Times New Roman"/>
-          <w:b w:val="false"/>
-          <w:bCs w:val="false"/>
-          <w:sz w:val="28"/>
-          <w:szCs w:val="28"/>
-        </w:rPr>
-        <w:t>Used to add textures and shadows (cut shadows to give a 3d effect)</w:t>
-      </w:r>
-    </w:p>
-    <w:p>
-      <w:pPr>
-        <w:pStyle w:val="Normal"/>
-        <w:numPr>
-          <w:ilvl w:val="0"/>
-          <w:numId w:val="0"/>
-        </w:numPr>
-        <w:bidi w:val="0"/>
-        <w:spacing w:lineRule="auto" w:line="276"/>
-        <w:ind w:hanging="0"/>
-        <w:jc w:val="both"/>
-        <w:rPr>
-          <w:rFonts w:ascii="Times New Roman" w:hAnsi="Times New Roman"/>
-          <w:sz w:val="28"/>
-          <w:szCs w:val="28"/>
-        </w:rPr>
-      </w:pPr>
-      <w:r>
-        <w:rPr>
-          <w:b w:val="false"/>
-          <w:bCs w:val="false"/>
-        </w:rPr>
-      </w:r>
-    </w:p>
-    <w:p>
-      <w:pPr>
-        <w:pStyle w:val="Normal"/>
-        <w:numPr>
-          <w:ilvl w:val="0"/>
-          <w:numId w:val="0"/>
-        </w:numPr>
-        <w:bidi w:val="0"/>
-        <w:spacing w:lineRule="auto" w:line="276"/>
-        <w:ind w:hanging="0"/>
-        <w:jc w:val="both"/>
-        <w:rPr>
-          <w:b w:val="false"/>
-          <w:b w:val="false"/>
-          <w:bCs w:val="false"/>
-        </w:rPr>
-      </w:pPr>
-      <w:r>
-        <w:rPr>
-          <w:rFonts w:ascii="Times New Roman" w:hAnsi="Times New Roman"/>
-          <w:b w:val="false"/>
-          <w:bCs w:val="false"/>
-          <w:sz w:val="28"/>
-          <w:szCs w:val="28"/>
-        </w:rPr>
-        <w:t>Shapes are rounded in general.</w:t>
-      </w:r>
-    </w:p>
-    <w:p>
-      <w:pPr>
-        <w:pStyle w:val="Normal"/>
-        <w:numPr>
-          <w:ilvl w:val="0"/>
-          <w:numId w:val="0"/>
-        </w:numPr>
-        <w:bidi w:val="0"/>
-        <w:spacing w:lineRule="auto" w:line="276"/>
-        <w:ind w:hanging="0"/>
-        <w:jc w:val="both"/>
-        <w:rPr>
-          <w:rFonts w:ascii="Times New Roman" w:hAnsi="Times New Roman"/>
-          <w:sz w:val="28"/>
-          <w:szCs w:val="28"/>
-        </w:rPr>
-      </w:pPr>
-      <w:r>
-        <w:rPr>
-          <w:b w:val="false"/>
-          <w:bCs w:val="false"/>
-        </w:rPr>
-      </w:r>
-    </w:p>
-    <w:p>
-      <w:pPr>
-        <w:pStyle w:val="Normal"/>
-        <w:numPr>
-          <w:ilvl w:val="0"/>
-          <w:numId w:val="0"/>
-        </w:numPr>
-        <w:bidi w:val="0"/>
-        <w:spacing w:lineRule="auto" w:line="276"/>
-        <w:ind w:hanging="0"/>
-        <w:jc w:val="both"/>
-        <w:rPr>
-          <w:b w:val="false"/>
-          <w:b w:val="false"/>
-          <w:bCs w:val="false"/>
-        </w:rPr>
-      </w:pPr>
-      <w:r>
-        <w:rPr>
-          <w:rFonts w:ascii="Times New Roman" w:hAnsi="Times New Roman"/>
-          <w:b w:val="false"/>
-          <w:bCs w:val="false"/>
-          <w:sz w:val="28"/>
-          <w:szCs w:val="28"/>
-        </w:rPr>
-        <w:t xml:space="preserve">Sharp shapes are used for human made things, for </w:t>
-      </w:r>
-      <w:r>
-        <w:rPr>
-          <w:rFonts w:eastAsia="NSimSun" w:cs="Lucida Sans" w:ascii="Times New Roman" w:hAnsi="Times New Roman"/>
-          <w:b w:val="false"/>
-          <w:bCs w:val="false"/>
-          <w:color w:val="auto"/>
-          <w:kern w:val="2"/>
-          <w:sz w:val="28"/>
-          <w:szCs w:val="28"/>
-          <w:lang w:val="en-GB" w:eastAsia="zh-CN" w:bidi="hi-IN"/>
-        </w:rPr>
-        <w:t>represent danger or harmful things. Or simple to give contrast against the rounded shapes</w:t>
-      </w:r>
-    </w:p>
-    <w:p>
-      <w:pPr>
-        <w:pStyle w:val="Normal"/>
-        <w:numPr>
-          <w:ilvl w:val="0"/>
-          <w:numId w:val="0"/>
-        </w:numPr>
-        <w:bidi w:val="0"/>
-        <w:spacing w:lineRule="auto" w:line="276"/>
-        <w:ind w:hanging="0"/>
-        <w:jc w:val="both"/>
-        <w:rPr>
-          <w:b w:val="false"/>
-          <w:b w:val="false"/>
-          <w:bCs w:val="false"/>
-        </w:rPr>
-      </w:pPr>
-      <w:r>
-        <w:rPr>
-          <w:rFonts w:eastAsia="NSimSun" w:cs="Lucida Sans" w:ascii="Times New Roman" w:hAnsi="Times New Roman"/>
-          <w:b w:val="false"/>
-          <w:bCs w:val="false"/>
-          <w:color w:val="auto"/>
-          <w:kern w:val="2"/>
-          <w:sz w:val="28"/>
-          <w:szCs w:val="28"/>
-          <w:lang w:val="en-GB" w:eastAsia="zh-CN" w:bidi="hi-IN"/>
-        </w:rPr>
-        <w:t>sharp shapes mostly for details</w:t>
-      </w:r>
-    </w:p>
-    <w:p>
-      <w:pPr>
-        <w:pStyle w:val="Normal"/>
-        <w:numPr>
-          <w:ilvl w:val="0"/>
-          <w:numId w:val="0"/>
-        </w:numPr>
-        <w:bidi w:val="0"/>
-        <w:spacing w:lineRule="auto" w:line="276"/>
-        <w:ind w:hanging="0"/>
-        <w:jc w:val="both"/>
-        <w:rPr>
-          <w:rFonts w:ascii="Times New Roman" w:hAnsi="Times New Roman" w:eastAsia="NSimSun" w:cs="Lucida Sans"/>
-          <w:color w:val="auto"/>
-          <w:kern w:val="2"/>
-          <w:sz w:val="28"/>
-          <w:szCs w:val="28"/>
-          <w:lang w:val="en-GB" w:eastAsia="zh-CN" w:bidi="hi-IN"/>
-        </w:rPr>
-      </w:pPr>
-      <w:r>
-        <w:rPr>
-          <w:b w:val="false"/>
-          <w:bCs w:val="false"/>
-        </w:rPr>
-      </w:r>
-    </w:p>
-    <w:p>
-      <w:pPr>
-        <w:pStyle w:val="Normal"/>
-        <w:numPr>
-          <w:ilvl w:val="0"/>
-          <w:numId w:val="0"/>
-        </w:numPr>
-        <w:bidi w:val="0"/>
-        <w:spacing w:lineRule="auto" w:line="276"/>
-        <w:ind w:hanging="0"/>
-        <w:jc w:val="both"/>
-        <w:rPr>
-          <w:b w:val="false"/>
-          <w:b w:val="false"/>
-          <w:bCs w:val="false"/>
-        </w:rPr>
-      </w:pPr>
-      <w:r>
-        <w:rPr>
-          <w:rFonts w:eastAsia="NSimSun" w:cs="Lucida Sans" w:ascii="Times New Roman" w:hAnsi="Times New Roman"/>
-          <w:b w:val="false"/>
-          <w:bCs w:val="false"/>
-          <w:color w:val="auto"/>
-          <w:kern w:val="2"/>
-          <w:sz w:val="28"/>
-          <w:szCs w:val="28"/>
-          <w:lang w:val="en-GB" w:eastAsia="zh-CN" w:bidi="hi-IN"/>
-        </w:rPr>
-        <w:t>Shapes arent not realistic stylise and they are wider than normal (chunky)</w:t>
-      </w:r>
-    </w:p>
-    <w:p>
-      <w:pPr>
-        <w:pStyle w:val="Normal"/>
-        <w:numPr>
-          <w:ilvl w:val="0"/>
-          <w:numId w:val="0"/>
-        </w:numPr>
-        <w:bidi w:val="0"/>
-        <w:spacing w:lineRule="auto" w:line="276"/>
-        <w:ind w:hanging="0"/>
-        <w:jc w:val="both"/>
-        <w:rPr>
-          <w:rFonts w:ascii="Times New Roman" w:hAnsi="Times New Roman"/>
-          <w:b/>
-          <w:b/>
-          <w:bCs/>
-          <w:sz w:val="28"/>
-          <w:szCs w:val="28"/>
-        </w:rPr>
-      </w:pPr>
-      <w:r>
-        <w:rPr>
-          <w:b w:val="false"/>
-          <w:bCs w:val="false"/>
-        </w:rPr>
-      </w:r>
-    </w:p>
-    <w:p>
-      <w:pPr>
-        <w:pStyle w:val="Normal"/>
-        <w:numPr>
-          <w:ilvl w:val="0"/>
-          <w:numId w:val="0"/>
-        </w:numPr>
-        <w:bidi w:val="0"/>
-        <w:spacing w:lineRule="auto" w:line="276"/>
-        <w:ind w:hanging="0"/>
-        <w:jc w:val="both"/>
-        <w:rPr>
-          <w:b w:val="false"/>
-          <w:b w:val="false"/>
-          <w:bCs w:val="false"/>
-        </w:rPr>
-      </w:pPr>
-      <w:r>
-        <w:rPr>
-          <w:rFonts w:ascii="Times New Roman" w:hAnsi="Times New Roman"/>
-          <w:b/>
-          <w:bCs/>
-          <w:sz w:val="28"/>
-          <w:szCs w:val="28"/>
-        </w:rPr>
-        <w:t>Lines</w:t>
-      </w:r>
-    </w:p>
-    <w:p>
-      <w:pPr>
-        <w:pStyle w:val="Normal"/>
-        <w:bidi w:val="0"/>
-        <w:spacing w:lineRule="auto" w:line="276"/>
-        <w:jc w:val="both"/>
-        <w:rPr>
-          <w:rFonts w:ascii="Times New Roman" w:hAnsi="Times New Roman"/>
-          <w:b w:val="false"/>
-          <w:b w:val="false"/>
-          <w:bCs w:val="false"/>
-          <w:sz w:val="28"/>
-          <w:szCs w:val="28"/>
-        </w:rPr>
-      </w:pPr>
-      <w:r>
-        <w:rPr>
-          <w:rFonts w:eastAsia="NSimSun" w:cs="Lucida Sans" w:ascii="Times New Roman" w:hAnsi="Times New Roman"/>
-          <w:b w:val="false"/>
-          <w:bCs w:val="false"/>
-          <w:color w:val="auto"/>
-          <w:kern w:val="2"/>
-          <w:sz w:val="28"/>
-          <w:szCs w:val="28"/>
-          <w:lang w:val="en-GB" w:eastAsia="zh-CN" w:bidi="hi-IN"/>
-        </w:rPr>
-        <w:t>No lines used. All are shapes.</w:t>
-      </w:r>
-    </w:p>
-    <w:p>
-      <w:pPr>
-        <w:pStyle w:val="Normal"/>
-        <w:numPr>
-          <w:ilvl w:val="0"/>
-          <w:numId w:val="0"/>
-        </w:numPr>
-        <w:bidi w:val="0"/>
-        <w:spacing w:lineRule="auto" w:line="276"/>
-        <w:ind w:hanging="0"/>
-        <w:jc w:val="both"/>
-        <w:rPr>
-          <w:rFonts w:ascii="Times New Roman" w:hAnsi="Times New Roman"/>
-          <w:b w:val="false"/>
-          <w:b w:val="false"/>
-          <w:bCs w:val="false"/>
-          <w:sz w:val="28"/>
-          <w:szCs w:val="28"/>
-        </w:rPr>
-      </w:pPr>
-      <w:r>
-        <w:rPr>
-          <w:b w:val="false"/>
-          <w:bCs w:val="false"/>
-        </w:rPr>
-      </w:r>
-    </w:p>
-    <w:p>
-      <w:pPr>
-        <w:pStyle w:val="Normal"/>
-        <w:numPr>
-          <w:ilvl w:val="0"/>
-          <w:numId w:val="0"/>
-        </w:numPr>
-        <w:bidi w:val="0"/>
-        <w:spacing w:lineRule="auto" w:line="276"/>
-        <w:ind w:hanging="0"/>
-        <w:jc w:val="both"/>
-        <w:rPr>
-          <w:rFonts w:ascii="Times New Roman" w:hAnsi="Times New Roman"/>
-          <w:b/>
-          <w:b/>
-          <w:bCs/>
-          <w:sz w:val="28"/>
-          <w:szCs w:val="28"/>
-        </w:rPr>
-      </w:pPr>
-      <w:r>
-        <w:rPr>
-          <w:b w:val="false"/>
-          <w:bCs w:val="false"/>
-        </w:rPr>
-      </w:r>
-    </w:p>
-    <w:p>
-      <w:pPr>
-        <w:pStyle w:val="Normal"/>
-        <w:numPr>
-          <w:ilvl w:val="0"/>
-          <w:numId w:val="0"/>
-        </w:numPr>
-        <w:bidi w:val="0"/>
-        <w:spacing w:lineRule="auto" w:line="276"/>
-        <w:ind w:hanging="0"/>
-        <w:jc w:val="both"/>
-        <w:rPr>
-          <w:b w:val="false"/>
-          <w:b w:val="false"/>
-          <w:bCs w:val="false"/>
-        </w:rPr>
-      </w:pPr>
-      <w:r>
-        <w:rPr>
-          <w:rFonts w:ascii="Times New Roman" w:hAnsi="Times New Roman"/>
-          <w:b/>
-          <w:bCs/>
-          <w:sz w:val="28"/>
-          <w:szCs w:val="28"/>
-        </w:rPr>
-        <w:t>Perspective</w:t>
-      </w:r>
-    </w:p>
-    <w:p>
-      <w:pPr>
-        <w:pStyle w:val="Normal"/>
-        <w:numPr>
-          <w:ilvl w:val="0"/>
-          <w:numId w:val="0"/>
-        </w:numPr>
-        <w:bidi w:val="0"/>
-        <w:spacing w:lineRule="auto" w:line="276"/>
-        <w:ind w:hanging="0"/>
-        <w:jc w:val="both"/>
-        <w:rPr>
-          <w:rFonts w:ascii="Times New Roman" w:hAnsi="Times New Roman"/>
-          <w:b/>
-          <w:b/>
-          <w:bCs/>
-          <w:sz w:val="28"/>
-          <w:szCs w:val="28"/>
-        </w:rPr>
-      </w:pPr>
-      <w:r>
-        <w:rPr>
-          <w:b w:val="false"/>
-          <w:bCs w:val="false"/>
-        </w:rPr>
-      </w:r>
-    </w:p>
-    <w:p>
-      <w:pPr>
-        <w:pStyle w:val="Normal"/>
-        <w:numPr>
-          <w:ilvl w:val="0"/>
-          <w:numId w:val="0"/>
-        </w:numPr>
-        <w:bidi w:val="0"/>
-        <w:spacing w:lineRule="auto" w:line="276"/>
-        <w:ind w:hanging="0"/>
-        <w:jc w:val="both"/>
-        <w:rPr>
-          <w:b w:val="false"/>
-          <w:b w:val="false"/>
-          <w:bCs w:val="false"/>
-        </w:rPr>
-      </w:pPr>
-      <w:r>
-        <w:rPr>
-          <w:rFonts w:ascii="Times New Roman" w:hAnsi="Times New Roman"/>
-          <w:b w:val="false"/>
-          <w:bCs w:val="false"/>
-          <w:sz w:val="28"/>
-          <w:szCs w:val="28"/>
-        </w:rPr>
-        <w:t>Far objects:</w:t>
-      </w:r>
-    </w:p>
-    <w:p>
-      <w:pPr>
-        <w:pStyle w:val="Normal"/>
-        <w:numPr>
-          <w:ilvl w:val="0"/>
-          <w:numId w:val="3"/>
-        </w:numPr>
-        <w:bidi w:val="0"/>
-        <w:spacing w:lineRule="auto" w:line="276"/>
-        <w:jc w:val="both"/>
-        <w:rPr>
-          <w:b w:val="false"/>
-          <w:b w:val="false"/>
-          <w:bCs w:val="false"/>
-        </w:rPr>
-      </w:pPr>
-      <w:r>
-        <w:rPr>
-          <w:rFonts w:ascii="Times New Roman" w:hAnsi="Times New Roman"/>
-          <w:b w:val="false"/>
-          <w:bCs w:val="false"/>
-          <w:sz w:val="28"/>
-          <w:szCs w:val="28"/>
-        </w:rPr>
-        <w:t>Less Detail</w:t>
-      </w:r>
-    </w:p>
-    <w:p>
-      <w:pPr>
-        <w:pStyle w:val="Normal"/>
-        <w:numPr>
-          <w:ilvl w:val="0"/>
-          <w:numId w:val="3"/>
-        </w:numPr>
-        <w:bidi w:val="0"/>
-        <w:spacing w:lineRule="auto" w:line="276"/>
-        <w:jc w:val="both"/>
-        <w:rPr>
-          <w:rFonts w:ascii="Times New Roman" w:hAnsi="Times New Roman" w:eastAsia="NSimSun" w:cs="Lucida Sans"/>
-          <w:b w:val="false"/>
-          <w:b w:val="false"/>
-          <w:bCs w:val="false"/>
-          <w:color w:val="auto"/>
-          <w:kern w:val="2"/>
-          <w:sz w:val="28"/>
-          <w:szCs w:val="28"/>
-          <w:lang w:val="en-GB" w:eastAsia="zh-CN" w:bidi="hi-IN"/>
-        </w:rPr>
-      </w:pPr>
-      <w:r>
-        <w:rPr>
-          <w:rFonts w:eastAsia="NSimSun" w:cs="Lucida Sans" w:ascii="Times New Roman" w:hAnsi="Times New Roman"/>
-          <w:b w:val="false"/>
-          <w:bCs w:val="false"/>
-          <w:color w:val="auto"/>
-          <w:kern w:val="2"/>
-          <w:sz w:val="28"/>
-          <w:szCs w:val="28"/>
-          <w:lang w:val="en-GB" w:eastAsia="zh-CN" w:bidi="hi-IN"/>
-        </w:rPr>
-        <w:t>Less Saturation? Or less bright ?</w:t>
-      </w:r>
-    </w:p>
-    <w:p>
-      <w:pPr>
-        <w:pStyle w:val="Normal"/>
-        <w:numPr>
-          <w:ilvl w:val="0"/>
-          <w:numId w:val="3"/>
-        </w:numPr>
-        <w:bidi w:val="0"/>
-        <w:spacing w:lineRule="auto" w:line="276"/>
-        <w:jc w:val="both"/>
-        <w:rPr>
-          <w:rFonts w:ascii="Times New Roman" w:hAnsi="Times New Roman" w:eastAsia="NSimSun" w:cs="Lucida Sans"/>
-          <w:b w:val="false"/>
-          <w:b w:val="false"/>
-          <w:bCs w:val="false"/>
-          <w:color w:val="auto"/>
-          <w:kern w:val="2"/>
-          <w:sz w:val="28"/>
-          <w:szCs w:val="28"/>
-          <w:lang w:val="en-GB" w:eastAsia="zh-CN" w:bidi="hi-IN"/>
-        </w:rPr>
-      </w:pPr>
-      <w:r>
-        <w:rPr>
-          <w:rFonts w:eastAsia="NSimSun" w:cs="Lucida Sans" w:ascii="Times New Roman" w:hAnsi="Times New Roman"/>
-          <w:b w:val="false"/>
-          <w:bCs w:val="false"/>
-          <w:color w:val="auto"/>
-          <w:kern w:val="2"/>
-          <w:sz w:val="28"/>
-          <w:szCs w:val="28"/>
-          <w:lang w:val="en-GB" w:eastAsia="zh-CN" w:bidi="hi-IN"/>
-        </w:rPr>
-        <w:t>Smaller</w:t>
-      </w:r>
-    </w:p>
-    <w:p>
-      <w:pPr>
-        <w:pStyle w:val="Normal"/>
-        <w:numPr>
-          <w:ilvl w:val="0"/>
-          <w:numId w:val="3"/>
-        </w:numPr>
-        <w:bidi w:val="0"/>
-        <w:spacing w:lineRule="auto" w:line="276"/>
-        <w:jc w:val="both"/>
-        <w:rPr>
-          <w:rFonts w:ascii="Times New Roman" w:hAnsi="Times New Roman" w:eastAsia="NSimSun" w:cs="Lucida Sans"/>
-          <w:b w:val="false"/>
-          <w:b w:val="false"/>
-          <w:bCs w:val="false"/>
-          <w:color w:val="auto"/>
-          <w:kern w:val="2"/>
-          <w:sz w:val="28"/>
-          <w:szCs w:val="28"/>
-          <w:lang w:val="en-GB" w:eastAsia="zh-CN" w:bidi="hi-IN"/>
-        </w:rPr>
-      </w:pPr>
-      <w:r>
-        <w:rPr>
-          <w:rFonts w:eastAsia="NSimSun" w:cs="Lucida Sans" w:ascii="Times New Roman" w:hAnsi="Times New Roman"/>
-          <w:b w:val="false"/>
-          <w:bCs w:val="false"/>
-          <w:color w:val="auto"/>
-          <w:kern w:val="2"/>
-          <w:sz w:val="28"/>
-          <w:szCs w:val="28"/>
-          <w:lang w:val="en-GB" w:eastAsia="zh-CN" w:bidi="hi-IN"/>
-        </w:rPr>
-        <w:t>Color shifts toward the background color</w:t>
-      </w:r>
-    </w:p>
-    <w:p>
-      <w:pPr>
-        <w:pStyle w:val="Normal"/>
-        <w:numPr>
-          <w:ilvl w:val="0"/>
-          <w:numId w:val="3"/>
-        </w:numPr>
-        <w:bidi w:val="0"/>
-        <w:spacing w:lineRule="auto" w:line="276"/>
-        <w:jc w:val="both"/>
-        <w:rPr>
-          <w:rFonts w:ascii="Times New Roman" w:hAnsi="Times New Roman" w:eastAsia="NSimSun" w:cs="Lucida Sans"/>
-          <w:b w:val="false"/>
-          <w:b w:val="false"/>
-          <w:bCs w:val="false"/>
-          <w:color w:val="auto"/>
-          <w:kern w:val="2"/>
-          <w:sz w:val="28"/>
-          <w:szCs w:val="28"/>
-          <w:lang w:val="en-GB" w:eastAsia="zh-CN" w:bidi="hi-IN"/>
-        </w:rPr>
-      </w:pPr>
-      <w:r>
-        <w:rPr>
-          <w:rFonts w:eastAsia="NSimSun" w:cs="Lucida Sans" w:ascii="Times New Roman" w:hAnsi="Times New Roman"/>
-          <w:b w:val="false"/>
-          <w:bCs w:val="false"/>
-          <w:color w:val="auto"/>
-          <w:kern w:val="2"/>
-          <w:sz w:val="28"/>
-          <w:szCs w:val="28"/>
-          <w:lang w:val="en-GB" w:eastAsia="zh-CN" w:bidi="hi-IN"/>
-        </w:rPr>
+        <w:ind w:start="0" w:hanging="0"/>
+        <w:jc w:val="both"/>
+        <w:rPr>
+          <w:b w:val="false"/>
+          <w:b w:val="false"/>
+          <w:bCs w:val="false"/>
+        </w:rPr>
+      </w:pPr>
+      <w:r>
+        <w:rPr/>
       </w:r>
     </w:p>
     <w:sectPr>
@@ -3664,6 +4249,691 @@
   <w:abstractNum w:abstractNumId="4">
     <w:lvl w:ilvl="0">
       <w:start w:val="1"/>
+      <w:numFmt w:val="bullet"/>
+      <w:lvlText w:val=""/>
+      <w:lvlJc w:val="start"/>
+      <w:pPr>
+        <w:tabs>
+          <w:tab w:val="num" w:pos="720"/>
+        </w:tabs>
+        <w:ind w:start="720" w:hanging="360"/>
+      </w:pPr>
+      <w:rPr>
+        <w:rFonts w:ascii="Symbol" w:hAnsi="Symbol" w:cs="Symbol" w:hint="default"/>
+      </w:rPr>
+    </w:lvl>
+    <w:lvl w:ilvl="1">
+      <w:start w:val="1"/>
+      <w:numFmt w:val="bullet"/>
+      <w:lvlText w:val="◦"/>
+      <w:lvlJc w:val="start"/>
+      <w:pPr>
+        <w:tabs>
+          <w:tab w:val="num" w:pos="1080"/>
+        </w:tabs>
+        <w:ind w:start="1080" w:hanging="360"/>
+      </w:pPr>
+      <w:rPr>
+        <w:rFonts w:ascii="OpenSymbol" w:hAnsi="OpenSymbol" w:cs="OpenSymbol" w:hint="default"/>
+      </w:rPr>
+    </w:lvl>
+    <w:lvl w:ilvl="2">
+      <w:start w:val="1"/>
+      <w:numFmt w:val="bullet"/>
+      <w:lvlText w:val="▪"/>
+      <w:lvlJc w:val="start"/>
+      <w:pPr>
+        <w:tabs>
+          <w:tab w:val="num" w:pos="1440"/>
+        </w:tabs>
+        <w:ind w:start="1440" w:hanging="360"/>
+      </w:pPr>
+      <w:rPr>
+        <w:rFonts w:ascii="OpenSymbol" w:hAnsi="OpenSymbol" w:cs="OpenSymbol" w:hint="default"/>
+      </w:rPr>
+    </w:lvl>
+    <w:lvl w:ilvl="3">
+      <w:start w:val="1"/>
+      <w:numFmt w:val="bullet"/>
+      <w:lvlText w:val=""/>
+      <w:lvlJc w:val="start"/>
+      <w:pPr>
+        <w:tabs>
+          <w:tab w:val="num" w:pos="1800"/>
+        </w:tabs>
+        <w:ind w:start="1800" w:hanging="360"/>
+      </w:pPr>
+      <w:rPr>
+        <w:rFonts w:ascii="Symbol" w:hAnsi="Symbol" w:cs="Symbol" w:hint="default"/>
+      </w:rPr>
+    </w:lvl>
+    <w:lvl w:ilvl="4">
+      <w:start w:val="1"/>
+      <w:numFmt w:val="bullet"/>
+      <w:lvlText w:val="◦"/>
+      <w:lvlJc w:val="start"/>
+      <w:pPr>
+        <w:tabs>
+          <w:tab w:val="num" w:pos="2160"/>
+        </w:tabs>
+        <w:ind w:start="2160" w:hanging="360"/>
+      </w:pPr>
+      <w:rPr>
+        <w:rFonts w:ascii="OpenSymbol" w:hAnsi="OpenSymbol" w:cs="OpenSymbol" w:hint="default"/>
+      </w:rPr>
+    </w:lvl>
+    <w:lvl w:ilvl="5">
+      <w:start w:val="1"/>
+      <w:numFmt w:val="bullet"/>
+      <w:lvlText w:val="▪"/>
+      <w:lvlJc w:val="start"/>
+      <w:pPr>
+        <w:tabs>
+          <w:tab w:val="num" w:pos="2520"/>
+        </w:tabs>
+        <w:ind w:start="2520" w:hanging="360"/>
+      </w:pPr>
+      <w:rPr>
+        <w:rFonts w:ascii="OpenSymbol" w:hAnsi="OpenSymbol" w:cs="OpenSymbol" w:hint="default"/>
+      </w:rPr>
+    </w:lvl>
+    <w:lvl w:ilvl="6">
+      <w:start w:val="1"/>
+      <w:numFmt w:val="bullet"/>
+      <w:lvlText w:val=""/>
+      <w:lvlJc w:val="start"/>
+      <w:pPr>
+        <w:tabs>
+          <w:tab w:val="num" w:pos="2880"/>
+        </w:tabs>
+        <w:ind w:start="2880" w:hanging="360"/>
+      </w:pPr>
+      <w:rPr>
+        <w:rFonts w:ascii="Symbol" w:hAnsi="Symbol" w:cs="Symbol" w:hint="default"/>
+      </w:rPr>
+    </w:lvl>
+    <w:lvl w:ilvl="7">
+      <w:start w:val="1"/>
+      <w:numFmt w:val="bullet"/>
+      <w:lvlText w:val="◦"/>
+      <w:lvlJc w:val="start"/>
+      <w:pPr>
+        <w:tabs>
+          <w:tab w:val="num" w:pos="3240"/>
+        </w:tabs>
+        <w:ind w:start="3240" w:hanging="360"/>
+      </w:pPr>
+      <w:rPr>
+        <w:rFonts w:ascii="OpenSymbol" w:hAnsi="OpenSymbol" w:cs="OpenSymbol" w:hint="default"/>
+      </w:rPr>
+    </w:lvl>
+    <w:lvl w:ilvl="8">
+      <w:start w:val="1"/>
+      <w:numFmt w:val="bullet"/>
+      <w:lvlText w:val="▪"/>
+      <w:lvlJc w:val="start"/>
+      <w:pPr>
+        <w:tabs>
+          <w:tab w:val="num" w:pos="3600"/>
+        </w:tabs>
+        <w:ind w:start="3600" w:hanging="360"/>
+      </w:pPr>
+      <w:rPr>
+        <w:rFonts w:ascii="OpenSymbol" w:hAnsi="OpenSymbol" w:cs="OpenSymbol" w:hint="default"/>
+      </w:rPr>
+    </w:lvl>
+  </w:abstractNum>
+  <w:abstractNum w:abstractNumId="5">
+    <w:lvl w:ilvl="0">
+      <w:start w:val="1"/>
+      <w:numFmt w:val="bullet"/>
+      <w:lvlText w:val=""/>
+      <w:lvlJc w:val="start"/>
+      <w:pPr>
+        <w:tabs>
+          <w:tab w:val="num" w:pos="720"/>
+        </w:tabs>
+        <w:ind w:start="720" w:hanging="360"/>
+      </w:pPr>
+      <w:rPr>
+        <w:rFonts w:ascii="Symbol" w:hAnsi="Symbol" w:cs="Symbol" w:hint="default"/>
+      </w:rPr>
+    </w:lvl>
+    <w:lvl w:ilvl="1">
+      <w:start w:val="1"/>
+      <w:numFmt w:val="bullet"/>
+      <w:lvlText w:val="◦"/>
+      <w:lvlJc w:val="start"/>
+      <w:pPr>
+        <w:tabs>
+          <w:tab w:val="num" w:pos="1080"/>
+        </w:tabs>
+        <w:ind w:start="1080" w:hanging="360"/>
+      </w:pPr>
+      <w:rPr>
+        <w:rFonts w:ascii="OpenSymbol" w:hAnsi="OpenSymbol" w:cs="OpenSymbol" w:hint="default"/>
+      </w:rPr>
+    </w:lvl>
+    <w:lvl w:ilvl="2">
+      <w:start w:val="1"/>
+      <w:numFmt w:val="bullet"/>
+      <w:lvlText w:val="▪"/>
+      <w:lvlJc w:val="start"/>
+      <w:pPr>
+        <w:tabs>
+          <w:tab w:val="num" w:pos="1440"/>
+        </w:tabs>
+        <w:ind w:start="1440" w:hanging="360"/>
+      </w:pPr>
+      <w:rPr>
+        <w:rFonts w:ascii="OpenSymbol" w:hAnsi="OpenSymbol" w:cs="OpenSymbol" w:hint="default"/>
+      </w:rPr>
+    </w:lvl>
+    <w:lvl w:ilvl="3">
+      <w:start w:val="1"/>
+      <w:numFmt w:val="bullet"/>
+      <w:lvlText w:val=""/>
+      <w:lvlJc w:val="start"/>
+      <w:pPr>
+        <w:tabs>
+          <w:tab w:val="num" w:pos="1800"/>
+        </w:tabs>
+        <w:ind w:start="1800" w:hanging="360"/>
+      </w:pPr>
+      <w:rPr>
+        <w:rFonts w:ascii="Symbol" w:hAnsi="Symbol" w:cs="Symbol" w:hint="default"/>
+      </w:rPr>
+    </w:lvl>
+    <w:lvl w:ilvl="4">
+      <w:start w:val="1"/>
+      <w:numFmt w:val="bullet"/>
+      <w:lvlText w:val="◦"/>
+      <w:lvlJc w:val="start"/>
+      <w:pPr>
+        <w:tabs>
+          <w:tab w:val="num" w:pos="2160"/>
+        </w:tabs>
+        <w:ind w:start="2160" w:hanging="360"/>
+      </w:pPr>
+      <w:rPr>
+        <w:rFonts w:ascii="OpenSymbol" w:hAnsi="OpenSymbol" w:cs="OpenSymbol" w:hint="default"/>
+      </w:rPr>
+    </w:lvl>
+    <w:lvl w:ilvl="5">
+      <w:start w:val="1"/>
+      <w:numFmt w:val="bullet"/>
+      <w:lvlText w:val="▪"/>
+      <w:lvlJc w:val="start"/>
+      <w:pPr>
+        <w:tabs>
+          <w:tab w:val="num" w:pos="2520"/>
+        </w:tabs>
+        <w:ind w:start="2520" w:hanging="360"/>
+      </w:pPr>
+      <w:rPr>
+        <w:rFonts w:ascii="OpenSymbol" w:hAnsi="OpenSymbol" w:cs="OpenSymbol" w:hint="default"/>
+      </w:rPr>
+    </w:lvl>
+    <w:lvl w:ilvl="6">
+      <w:start w:val="1"/>
+      <w:numFmt w:val="bullet"/>
+      <w:lvlText w:val=""/>
+      <w:lvlJc w:val="start"/>
+      <w:pPr>
+        <w:tabs>
+          <w:tab w:val="num" w:pos="2880"/>
+        </w:tabs>
+        <w:ind w:start="2880" w:hanging="360"/>
+      </w:pPr>
+      <w:rPr>
+        <w:rFonts w:ascii="Symbol" w:hAnsi="Symbol" w:cs="Symbol" w:hint="default"/>
+      </w:rPr>
+    </w:lvl>
+    <w:lvl w:ilvl="7">
+      <w:start w:val="1"/>
+      <w:numFmt w:val="bullet"/>
+      <w:lvlText w:val="◦"/>
+      <w:lvlJc w:val="start"/>
+      <w:pPr>
+        <w:tabs>
+          <w:tab w:val="num" w:pos="3240"/>
+        </w:tabs>
+        <w:ind w:start="3240" w:hanging="360"/>
+      </w:pPr>
+      <w:rPr>
+        <w:rFonts w:ascii="OpenSymbol" w:hAnsi="OpenSymbol" w:cs="OpenSymbol" w:hint="default"/>
+      </w:rPr>
+    </w:lvl>
+    <w:lvl w:ilvl="8">
+      <w:start w:val="1"/>
+      <w:numFmt w:val="bullet"/>
+      <w:lvlText w:val="▪"/>
+      <w:lvlJc w:val="start"/>
+      <w:pPr>
+        <w:tabs>
+          <w:tab w:val="num" w:pos="3600"/>
+        </w:tabs>
+        <w:ind w:start="3600" w:hanging="360"/>
+      </w:pPr>
+      <w:rPr>
+        <w:rFonts w:ascii="OpenSymbol" w:hAnsi="OpenSymbol" w:cs="OpenSymbol" w:hint="default"/>
+      </w:rPr>
+    </w:lvl>
+  </w:abstractNum>
+  <w:abstractNum w:abstractNumId="6">
+    <w:lvl w:ilvl="0">
+      <w:start w:val="1"/>
+      <w:numFmt w:val="bullet"/>
+      <w:lvlText w:val=""/>
+      <w:lvlJc w:val="start"/>
+      <w:pPr>
+        <w:tabs>
+          <w:tab w:val="num" w:pos="720"/>
+        </w:tabs>
+        <w:ind w:start="720" w:hanging="360"/>
+      </w:pPr>
+      <w:rPr>
+        <w:rFonts w:ascii="Symbol" w:hAnsi="Symbol" w:cs="Symbol" w:hint="default"/>
+      </w:rPr>
+    </w:lvl>
+    <w:lvl w:ilvl="1">
+      <w:start w:val="1"/>
+      <w:numFmt w:val="bullet"/>
+      <w:lvlText w:val="◦"/>
+      <w:lvlJc w:val="start"/>
+      <w:pPr>
+        <w:tabs>
+          <w:tab w:val="num" w:pos="1080"/>
+        </w:tabs>
+        <w:ind w:start="1080" w:hanging="360"/>
+      </w:pPr>
+      <w:rPr>
+        <w:rFonts w:ascii="OpenSymbol" w:hAnsi="OpenSymbol" w:cs="OpenSymbol" w:hint="default"/>
+      </w:rPr>
+    </w:lvl>
+    <w:lvl w:ilvl="2">
+      <w:start w:val="1"/>
+      <w:numFmt w:val="bullet"/>
+      <w:lvlText w:val="▪"/>
+      <w:lvlJc w:val="start"/>
+      <w:pPr>
+        <w:tabs>
+          <w:tab w:val="num" w:pos="1440"/>
+        </w:tabs>
+        <w:ind w:start="1440" w:hanging="360"/>
+      </w:pPr>
+      <w:rPr>
+        <w:rFonts w:ascii="OpenSymbol" w:hAnsi="OpenSymbol" w:cs="OpenSymbol" w:hint="default"/>
+      </w:rPr>
+    </w:lvl>
+    <w:lvl w:ilvl="3">
+      <w:start w:val="1"/>
+      <w:numFmt w:val="bullet"/>
+      <w:lvlText w:val=""/>
+      <w:lvlJc w:val="start"/>
+      <w:pPr>
+        <w:tabs>
+          <w:tab w:val="num" w:pos="1800"/>
+        </w:tabs>
+        <w:ind w:start="1800" w:hanging="360"/>
+      </w:pPr>
+      <w:rPr>
+        <w:rFonts w:ascii="Symbol" w:hAnsi="Symbol" w:cs="Symbol" w:hint="default"/>
+      </w:rPr>
+    </w:lvl>
+    <w:lvl w:ilvl="4">
+      <w:start w:val="1"/>
+      <w:numFmt w:val="bullet"/>
+      <w:lvlText w:val="◦"/>
+      <w:lvlJc w:val="start"/>
+      <w:pPr>
+        <w:tabs>
+          <w:tab w:val="num" w:pos="2160"/>
+        </w:tabs>
+        <w:ind w:start="2160" w:hanging="360"/>
+      </w:pPr>
+      <w:rPr>
+        <w:rFonts w:ascii="OpenSymbol" w:hAnsi="OpenSymbol" w:cs="OpenSymbol" w:hint="default"/>
+      </w:rPr>
+    </w:lvl>
+    <w:lvl w:ilvl="5">
+      <w:start w:val="1"/>
+      <w:numFmt w:val="bullet"/>
+      <w:lvlText w:val="▪"/>
+      <w:lvlJc w:val="start"/>
+      <w:pPr>
+        <w:tabs>
+          <w:tab w:val="num" w:pos="2520"/>
+        </w:tabs>
+        <w:ind w:start="2520" w:hanging="360"/>
+      </w:pPr>
+      <w:rPr>
+        <w:rFonts w:ascii="OpenSymbol" w:hAnsi="OpenSymbol" w:cs="OpenSymbol" w:hint="default"/>
+      </w:rPr>
+    </w:lvl>
+    <w:lvl w:ilvl="6">
+      <w:start w:val="1"/>
+      <w:numFmt w:val="bullet"/>
+      <w:lvlText w:val=""/>
+      <w:lvlJc w:val="start"/>
+      <w:pPr>
+        <w:tabs>
+          <w:tab w:val="num" w:pos="2880"/>
+        </w:tabs>
+        <w:ind w:start="2880" w:hanging="360"/>
+      </w:pPr>
+      <w:rPr>
+        <w:rFonts w:ascii="Symbol" w:hAnsi="Symbol" w:cs="Symbol" w:hint="default"/>
+      </w:rPr>
+    </w:lvl>
+    <w:lvl w:ilvl="7">
+      <w:start w:val="1"/>
+      <w:numFmt w:val="bullet"/>
+      <w:lvlText w:val="◦"/>
+      <w:lvlJc w:val="start"/>
+      <w:pPr>
+        <w:tabs>
+          <w:tab w:val="num" w:pos="3240"/>
+        </w:tabs>
+        <w:ind w:start="3240" w:hanging="360"/>
+      </w:pPr>
+      <w:rPr>
+        <w:rFonts w:ascii="OpenSymbol" w:hAnsi="OpenSymbol" w:cs="OpenSymbol" w:hint="default"/>
+      </w:rPr>
+    </w:lvl>
+    <w:lvl w:ilvl="8">
+      <w:start w:val="1"/>
+      <w:numFmt w:val="bullet"/>
+      <w:lvlText w:val="▪"/>
+      <w:lvlJc w:val="start"/>
+      <w:pPr>
+        <w:tabs>
+          <w:tab w:val="num" w:pos="3600"/>
+        </w:tabs>
+        <w:ind w:start="3600" w:hanging="360"/>
+      </w:pPr>
+      <w:rPr>
+        <w:rFonts w:ascii="OpenSymbol" w:hAnsi="OpenSymbol" w:cs="OpenSymbol" w:hint="default"/>
+      </w:rPr>
+    </w:lvl>
+  </w:abstractNum>
+  <w:abstractNum w:abstractNumId="7">
+    <w:lvl w:ilvl="0">
+      <w:start w:val="1"/>
+      <w:numFmt w:val="bullet"/>
+      <w:lvlText w:val=""/>
+      <w:lvlJc w:val="start"/>
+      <w:pPr>
+        <w:tabs>
+          <w:tab w:val="num" w:pos="720"/>
+        </w:tabs>
+        <w:ind w:start="720" w:hanging="360"/>
+      </w:pPr>
+      <w:rPr>
+        <w:rFonts w:ascii="Symbol" w:hAnsi="Symbol" w:cs="Symbol" w:hint="default"/>
+      </w:rPr>
+    </w:lvl>
+    <w:lvl w:ilvl="1">
+      <w:start w:val="1"/>
+      <w:numFmt w:val="bullet"/>
+      <w:lvlText w:val="◦"/>
+      <w:lvlJc w:val="start"/>
+      <w:pPr>
+        <w:tabs>
+          <w:tab w:val="num" w:pos="1080"/>
+        </w:tabs>
+        <w:ind w:start="1080" w:hanging="360"/>
+      </w:pPr>
+      <w:rPr>
+        <w:rFonts w:ascii="OpenSymbol" w:hAnsi="OpenSymbol" w:cs="OpenSymbol" w:hint="default"/>
+      </w:rPr>
+    </w:lvl>
+    <w:lvl w:ilvl="2">
+      <w:start w:val="1"/>
+      <w:numFmt w:val="bullet"/>
+      <w:lvlText w:val="▪"/>
+      <w:lvlJc w:val="start"/>
+      <w:pPr>
+        <w:tabs>
+          <w:tab w:val="num" w:pos="1440"/>
+        </w:tabs>
+        <w:ind w:start="1440" w:hanging="360"/>
+      </w:pPr>
+      <w:rPr>
+        <w:rFonts w:ascii="OpenSymbol" w:hAnsi="OpenSymbol" w:cs="OpenSymbol" w:hint="default"/>
+      </w:rPr>
+    </w:lvl>
+    <w:lvl w:ilvl="3">
+      <w:start w:val="1"/>
+      <w:numFmt w:val="bullet"/>
+      <w:lvlText w:val=""/>
+      <w:lvlJc w:val="start"/>
+      <w:pPr>
+        <w:tabs>
+          <w:tab w:val="num" w:pos="1800"/>
+        </w:tabs>
+        <w:ind w:start="1800" w:hanging="360"/>
+      </w:pPr>
+      <w:rPr>
+        <w:rFonts w:ascii="Symbol" w:hAnsi="Symbol" w:cs="Symbol" w:hint="default"/>
+      </w:rPr>
+    </w:lvl>
+    <w:lvl w:ilvl="4">
+      <w:start w:val="1"/>
+      <w:numFmt w:val="bullet"/>
+      <w:lvlText w:val="◦"/>
+      <w:lvlJc w:val="start"/>
+      <w:pPr>
+        <w:tabs>
+          <w:tab w:val="num" w:pos="2160"/>
+        </w:tabs>
+        <w:ind w:start="2160" w:hanging="360"/>
+      </w:pPr>
+      <w:rPr>
+        <w:rFonts w:ascii="OpenSymbol" w:hAnsi="OpenSymbol" w:cs="OpenSymbol" w:hint="default"/>
+      </w:rPr>
+    </w:lvl>
+    <w:lvl w:ilvl="5">
+      <w:start w:val="1"/>
+      <w:numFmt w:val="bullet"/>
+      <w:lvlText w:val="▪"/>
+      <w:lvlJc w:val="start"/>
+      <w:pPr>
+        <w:tabs>
+          <w:tab w:val="num" w:pos="2520"/>
+        </w:tabs>
+        <w:ind w:start="2520" w:hanging="360"/>
+      </w:pPr>
+      <w:rPr>
+        <w:rFonts w:ascii="OpenSymbol" w:hAnsi="OpenSymbol" w:cs="OpenSymbol" w:hint="default"/>
+      </w:rPr>
+    </w:lvl>
+    <w:lvl w:ilvl="6">
+      <w:start w:val="1"/>
+      <w:numFmt w:val="bullet"/>
+      <w:lvlText w:val=""/>
+      <w:lvlJc w:val="start"/>
+      <w:pPr>
+        <w:tabs>
+          <w:tab w:val="num" w:pos="2880"/>
+        </w:tabs>
+        <w:ind w:start="2880" w:hanging="360"/>
+      </w:pPr>
+      <w:rPr>
+        <w:rFonts w:ascii="Symbol" w:hAnsi="Symbol" w:cs="Symbol" w:hint="default"/>
+      </w:rPr>
+    </w:lvl>
+    <w:lvl w:ilvl="7">
+      <w:start w:val="1"/>
+      <w:numFmt w:val="bullet"/>
+      <w:lvlText w:val="◦"/>
+      <w:lvlJc w:val="start"/>
+      <w:pPr>
+        <w:tabs>
+          <w:tab w:val="num" w:pos="3240"/>
+        </w:tabs>
+        <w:ind w:start="3240" w:hanging="360"/>
+      </w:pPr>
+      <w:rPr>
+        <w:rFonts w:ascii="OpenSymbol" w:hAnsi="OpenSymbol" w:cs="OpenSymbol" w:hint="default"/>
+      </w:rPr>
+    </w:lvl>
+    <w:lvl w:ilvl="8">
+      <w:start w:val="1"/>
+      <w:numFmt w:val="bullet"/>
+      <w:lvlText w:val="▪"/>
+      <w:lvlJc w:val="start"/>
+      <w:pPr>
+        <w:tabs>
+          <w:tab w:val="num" w:pos="3600"/>
+        </w:tabs>
+        <w:ind w:start="3600" w:hanging="360"/>
+      </w:pPr>
+      <w:rPr>
+        <w:rFonts w:ascii="OpenSymbol" w:hAnsi="OpenSymbol" w:cs="OpenSymbol" w:hint="default"/>
+      </w:rPr>
+    </w:lvl>
+  </w:abstractNum>
+  <w:abstractNum w:abstractNumId="8">
+    <w:lvl w:ilvl="0">
+      <w:start w:val="1"/>
+      <w:numFmt w:val="bullet"/>
+      <w:lvlText w:val=""/>
+      <w:lvlJc w:val="start"/>
+      <w:pPr>
+        <w:tabs>
+          <w:tab w:val="num" w:pos="720"/>
+        </w:tabs>
+        <w:ind w:start="720" w:hanging="360"/>
+      </w:pPr>
+      <w:rPr>
+        <w:rFonts w:ascii="Symbol" w:hAnsi="Symbol" w:cs="Symbol" w:hint="default"/>
+      </w:rPr>
+    </w:lvl>
+    <w:lvl w:ilvl="1">
+      <w:start w:val="1"/>
+      <w:numFmt w:val="bullet"/>
+      <w:lvlText w:val="◦"/>
+      <w:lvlJc w:val="start"/>
+      <w:pPr>
+        <w:tabs>
+          <w:tab w:val="num" w:pos="1080"/>
+        </w:tabs>
+        <w:ind w:start="1080" w:hanging="360"/>
+      </w:pPr>
+      <w:rPr>
+        <w:rFonts w:ascii="OpenSymbol" w:hAnsi="OpenSymbol" w:cs="OpenSymbol" w:hint="default"/>
+      </w:rPr>
+    </w:lvl>
+    <w:lvl w:ilvl="2">
+      <w:start w:val="1"/>
+      <w:numFmt w:val="bullet"/>
+      <w:lvlText w:val="▪"/>
+      <w:lvlJc w:val="start"/>
+      <w:pPr>
+        <w:tabs>
+          <w:tab w:val="num" w:pos="1440"/>
+        </w:tabs>
+        <w:ind w:start="1440" w:hanging="360"/>
+      </w:pPr>
+      <w:rPr>
+        <w:rFonts w:ascii="OpenSymbol" w:hAnsi="OpenSymbol" w:cs="OpenSymbol" w:hint="default"/>
+      </w:rPr>
+    </w:lvl>
+    <w:lvl w:ilvl="3">
+      <w:start w:val="1"/>
+      <w:numFmt w:val="bullet"/>
+      <w:lvlText w:val=""/>
+      <w:lvlJc w:val="start"/>
+      <w:pPr>
+        <w:tabs>
+          <w:tab w:val="num" w:pos="1800"/>
+        </w:tabs>
+        <w:ind w:start="1800" w:hanging="360"/>
+      </w:pPr>
+      <w:rPr>
+        <w:rFonts w:ascii="Symbol" w:hAnsi="Symbol" w:cs="Symbol" w:hint="default"/>
+      </w:rPr>
+    </w:lvl>
+    <w:lvl w:ilvl="4">
+      <w:start w:val="1"/>
+      <w:numFmt w:val="bullet"/>
+      <w:lvlText w:val="◦"/>
+      <w:lvlJc w:val="start"/>
+      <w:pPr>
+        <w:tabs>
+          <w:tab w:val="num" w:pos="2160"/>
+        </w:tabs>
+        <w:ind w:start="2160" w:hanging="360"/>
+      </w:pPr>
+      <w:rPr>
+        <w:rFonts w:ascii="OpenSymbol" w:hAnsi="OpenSymbol" w:cs="OpenSymbol" w:hint="default"/>
+      </w:rPr>
+    </w:lvl>
+    <w:lvl w:ilvl="5">
+      <w:start w:val="1"/>
+      <w:numFmt w:val="bullet"/>
+      <w:lvlText w:val="▪"/>
+      <w:lvlJc w:val="start"/>
+      <w:pPr>
+        <w:tabs>
+          <w:tab w:val="num" w:pos="2520"/>
+        </w:tabs>
+        <w:ind w:start="2520" w:hanging="360"/>
+      </w:pPr>
+      <w:rPr>
+        <w:rFonts w:ascii="OpenSymbol" w:hAnsi="OpenSymbol" w:cs="OpenSymbol" w:hint="default"/>
+      </w:rPr>
+    </w:lvl>
+    <w:lvl w:ilvl="6">
+      <w:start w:val="1"/>
+      <w:numFmt w:val="bullet"/>
+      <w:lvlText w:val=""/>
+      <w:lvlJc w:val="start"/>
+      <w:pPr>
+        <w:tabs>
+          <w:tab w:val="num" w:pos="2880"/>
+        </w:tabs>
+        <w:ind w:start="2880" w:hanging="360"/>
+      </w:pPr>
+      <w:rPr>
+        <w:rFonts w:ascii="Symbol" w:hAnsi="Symbol" w:cs="Symbol" w:hint="default"/>
+      </w:rPr>
+    </w:lvl>
+    <w:lvl w:ilvl="7">
+      <w:start w:val="1"/>
+      <w:numFmt w:val="bullet"/>
+      <w:lvlText w:val="◦"/>
+      <w:lvlJc w:val="start"/>
+      <w:pPr>
+        <w:tabs>
+          <w:tab w:val="num" w:pos="3240"/>
+        </w:tabs>
+        <w:ind w:start="3240" w:hanging="360"/>
+      </w:pPr>
+      <w:rPr>
+        <w:rFonts w:ascii="OpenSymbol" w:hAnsi="OpenSymbol" w:cs="OpenSymbol" w:hint="default"/>
+      </w:rPr>
+    </w:lvl>
+    <w:lvl w:ilvl="8">
+      <w:start w:val="1"/>
+      <w:numFmt w:val="bullet"/>
+      <w:lvlText w:val="▪"/>
+      <w:lvlJc w:val="start"/>
+      <w:pPr>
+        <w:tabs>
+          <w:tab w:val="num" w:pos="3600"/>
+        </w:tabs>
+        <w:ind w:start="3600" w:hanging="360"/>
+      </w:pPr>
+      <w:rPr>
+        <w:rFonts w:ascii="OpenSymbol" w:hAnsi="OpenSymbol" w:cs="OpenSymbol" w:hint="default"/>
+      </w:rPr>
+    </w:lvl>
+  </w:abstractNum>
+  <w:abstractNum w:abstractNumId="9">
+    <w:lvl w:ilvl="0">
+      <w:start w:val="1"/>
       <w:numFmt w:val="none"/>
       <w:suff w:val="nothing"/>
       <w:lvlText w:val=""/>
@@ -3791,6 +5061,21 @@
   </w:num>
   <w:num w:numId="4">
     <w:abstractNumId w:val="4"/>
+  </w:num>
+  <w:num w:numId="5">
+    <w:abstractNumId w:val="5"/>
+  </w:num>
+  <w:num w:numId="6">
+    <w:abstractNumId w:val="6"/>
+  </w:num>
+  <w:num w:numId="7">
+    <w:abstractNumId w:val="7"/>
+  </w:num>
+  <w:num w:numId="8">
+    <w:abstractNumId w:val="8"/>
+  </w:num>
+  <w:num w:numId="9">
+    <w:abstractNumId w:val="9"/>
   </w:num>
 </w:numbering>
 </file>

</xml_diff>

<commit_message>
Finished tiles for 2D End Assignment
</commit_message>
<xml_diff>
--- a/2D/End Assignment/Style.docx
+++ b/2D/End Assignment/Style.docx
@@ -2648,20 +2648,7 @@
           <w:szCs w:val="28"/>
           <w:lang w:val="en-GB" w:eastAsia="zh-CN" w:bidi="hi-IN"/>
         </w:rPr>
-        <w:t xml:space="preserve">Brighter colors are used to stand out the elements in the front like the character or the main elements </w:t>
-      </w:r>
-      <w:r>
-        <w:rPr>
-          <w:rFonts w:eastAsia="NSimSun" w:cs="Lucida Sans" w:ascii="Times New Roman" w:hAnsi="Times New Roman"/>
-          <w:b w:val="false"/>
-          <w:bCs w:val="false"/>
-          <w:color w:val="auto"/>
-          <w:kern w:val="2"/>
-          <w:sz w:val="28"/>
-          <w:szCs w:val="28"/>
-          <w:lang w:val="en-GB" w:eastAsia="zh-CN" w:bidi="hi-IN"/>
-        </w:rPr>
-        <w:t xml:space="preserve">compare to the background elements that are darker. (high value contrast). </w:t>
+        <w:t xml:space="preserve">Brighter colors are used to stand out the elements in the front like the character or the main elements compare to the background elements that are darker. (high value contrast). </w:t>
       </w:r>
     </w:p>
     <w:p>
@@ -2827,7 +2814,16 @@
         </w:rPr>
       </w:pPr>
       <w:r>
-        <w:rPr/>
+        <w:rPr>
+          <w:rFonts w:eastAsia="NSimSun" w:cs="Lucida Sans" w:ascii="Times New Roman" w:hAnsi="Times New Roman"/>
+          <w:b w:val="false"/>
+          <w:bCs w:val="false"/>
+          <w:color w:val="auto"/>
+          <w:kern w:val="2"/>
+          <w:sz w:val="28"/>
+          <w:szCs w:val="28"/>
+          <w:lang w:val="en-GB" w:eastAsia="zh-CN" w:bidi="hi-IN"/>
+        </w:rPr>
       </w:r>
     </w:p>
     <w:p>
@@ -2848,7 +2844,11 @@
         </w:rPr>
       </w:pPr>
       <w:r>
-        <w:rPr/>
+        <w:rPr>
+          <w:rFonts w:ascii="Times New Roman" w:hAnsi="Times New Roman"/>
+          <w:sz w:val="28"/>
+          <w:szCs w:val="28"/>
+        </w:rPr>
       </w:r>
     </w:p>
     <w:p>
@@ -2894,7 +2894,10 @@
         </w:rPr>
       </w:pPr>
       <w:r>
-        <w:rPr/>
+        <w:rPr>
+          <w:b w:val="false"/>
+          <w:bCs w:val="false"/>
+        </w:rPr>
       </w:r>
     </w:p>
     <w:p>
@@ -2973,7 +2976,10 @@
         </w:rPr>
       </w:pPr>
       <w:r>
-        <w:rPr/>
+        <w:rPr>
+          <w:b w:val="false"/>
+          <w:bCs w:val="false"/>
+        </w:rPr>
       </w:r>
     </w:p>
     <w:p>
@@ -3042,7 +3048,25 @@
           <w:sz w:val="28"/>
           <w:szCs w:val="28"/>
         </w:rPr>
-        <w:t>Some shapes are shapes to give more detail or for contrast against the rounded ones.</w:t>
+        <w:t xml:space="preserve">Some shapes are </w:t>
+      </w:r>
+      <w:r>
+        <w:rPr>
+          <w:rFonts w:eastAsia="NSimSun" w:cs="Lucida Sans"/>
+          <w:color w:val="auto"/>
+          <w:kern w:val="2"/>
+          <w:sz w:val="28"/>
+          <w:szCs w:val="28"/>
+          <w:lang w:val="en-GB" w:eastAsia="zh-CN" w:bidi="hi-IN"/>
+        </w:rPr>
+        <w:t>sharp</w:t>
+      </w:r>
+      <w:r>
+        <w:rPr>
+          <w:sz w:val="28"/>
+          <w:szCs w:val="28"/>
+        </w:rPr>
+        <w:t xml:space="preserve"> to give more detail or for contrast against the rounded ones.</w:t>
       </w:r>
     </w:p>
     <w:p>
@@ -3109,7 +3133,10 @@
         </w:rPr>
       </w:pPr>
       <w:r>
-        <w:rPr/>
+        <w:rPr>
+          <w:b w:val="false"/>
+          <w:bCs w:val="false"/>
+        </w:rPr>
       </w:r>
     </w:p>
     <w:p>
@@ -3335,7 +3362,10 @@
         </w:rPr>
       </w:pPr>
       <w:r>
-        <w:rPr/>
+        <w:rPr>
+          <w:b w:val="false"/>
+          <w:bCs w:val="false"/>
+        </w:rPr>
       </w:r>
     </w:p>
     <w:p>
@@ -3356,7 +3386,10 @@
         </w:rPr>
       </w:pPr>
       <w:r>
-        <w:rPr/>
+        <w:rPr>
+          <w:b w:val="false"/>
+          <w:bCs w:val="false"/>
+        </w:rPr>
       </w:r>
     </w:p>
     <w:p>
@@ -3377,7 +3410,10 @@
         </w:rPr>
       </w:pPr>
       <w:r>
-        <w:rPr/>
+        <w:rPr>
+          <w:b w:val="false"/>
+          <w:bCs w:val="false"/>
+        </w:rPr>
       </w:r>
     </w:p>
     <w:p>
@@ -3398,7 +3434,10 @@
         </w:rPr>
       </w:pPr>
       <w:r>
-        <w:rPr/>
+        <w:rPr>
+          <w:b w:val="false"/>
+          <w:bCs w:val="false"/>
+        </w:rPr>
       </w:r>
     </w:p>
     <w:p>
@@ -3419,7 +3458,10 @@
         </w:rPr>
       </w:pPr>
       <w:r>
-        <w:rPr/>
+        <w:rPr>
+          <w:b w:val="false"/>
+          <w:bCs w:val="false"/>
+        </w:rPr>
       </w:r>
     </w:p>
     <w:p>
@@ -3468,7 +3510,10 @@
         </w:rPr>
       </w:pPr>
       <w:r>
-        <w:rPr/>
+        <w:rPr>
+          <w:b w:val="false"/>
+          <w:bCs w:val="false"/>
+        </w:rPr>
       </w:r>
     </w:p>
     <w:p>
@@ -3796,7 +3841,10 @@
         </w:rPr>
       </w:pPr>
       <w:r>
-        <w:rPr/>
+        <w:rPr>
+          <w:b w:val="false"/>
+          <w:bCs w:val="false"/>
+        </w:rPr>
       </w:r>
     </w:p>
     <w:p>

</xml_diff>